<commit_message>
modificacion de word y convertir pdf
</commit_message>
<xml_diff>
--- a/Documentacion/RequerimientosInvGenius/InvGeniusSRS.docx
+++ b/Documentacion/RequerimientosInvGenius/InvGeniusSRS.docx
@@ -1,11 +1,13 @@
 
 <file path=word/document.xml><?xml version="1.0" encoding="utf-8"?>
-<w:document xmlns:wpc="http://schemas.microsoft.com/office/word/2010/wordprocessingCanvas" xmlns:cx="http://schemas.microsoft.com/office/drawing/2014/chartex" xmlns:mc="http://schemas.openxmlformats.org/markup-compatibility/2006" xmlns:o="urn:schemas-microsoft-com:office:office" xmlns:r="http://schemas.openxmlformats.org/officeDocument/2006/relationships" xmlns:m="http://schemas.openxmlformats.org/officeDocument/2006/math" xmlns:v="urn:schemas-microsoft-com:vml" xmlns:wp14="http://schemas.microsoft.com/office/word/2010/wordprocessingDrawing" xmlns:wp="http://schemas.openxmlformats.org/drawingml/2006/wordprocessingDrawing" xmlns:w10="urn:schemas-microsoft-com:office:word" xmlns:w="http://schemas.openxmlformats.org/wordprocessingml/2006/main" xmlns:w14="http://schemas.microsoft.com/office/word/2010/wordml" xmlns:w15="http://schemas.microsoft.com/office/word/2012/wordml" xmlns:w16se="http://schemas.microsoft.com/office/word/2015/wordml/symex" xmlns:wpg="http://schemas.microsoft.com/office/word/2010/wordprocessingGroup" xmlns:wpi="http://schemas.microsoft.com/office/word/2010/wordprocessingInk" xmlns:wne="http://schemas.microsoft.com/office/word/2006/wordml" xmlns:wps="http://schemas.microsoft.com/office/word/2010/wordprocessingShape" mc:Ignorable="w14 w15 w16se wp14">
+<w:document xmlns:wpc="http://schemas.microsoft.com/office/word/2010/wordprocessingCanvas" xmlns:cx="http://schemas.microsoft.com/office/drawing/2014/chartex" xmlns:cx1="http://schemas.microsoft.com/office/drawing/2015/9/8/chartex" xmlns:cx2="http://schemas.microsoft.com/office/drawing/2015/10/21/chartex" xmlns:cx3="http://schemas.microsoft.com/office/drawing/2016/5/9/chartex" xmlns:cx4="http://schemas.microsoft.com/office/drawing/2016/5/10/chartex" xmlns:cx5="http://schemas.microsoft.com/office/drawing/2016/5/11/chartex" xmlns:cx6="http://schemas.microsoft.com/office/drawing/2016/5/12/chartex" xmlns:cx7="http://schemas.microsoft.com/office/drawing/2016/5/13/chartex" xmlns:cx8="http://schemas.microsoft.com/office/drawing/2016/5/14/chartex" xmlns:mc="http://schemas.openxmlformats.org/markup-compatibility/2006" xmlns:aink="http://schemas.microsoft.com/office/drawing/2016/ink" xmlns:am3d="http://schemas.microsoft.com/office/drawing/2017/model3d" xmlns:o="urn:schemas-microsoft-com:office:office" xmlns:r="http://schemas.openxmlformats.org/officeDocument/2006/relationships" xmlns:m="http://schemas.openxmlformats.org/officeDocument/2006/math" xmlns:v="urn:schemas-microsoft-com:vml" xmlns:wp14="http://schemas.microsoft.com/office/word/2010/wordprocessingDrawing" xmlns:wp="http://schemas.openxmlformats.org/drawingml/2006/wordprocessingDrawing" xmlns:w10="urn:schemas-microsoft-com:office:word" xmlns:w="http://schemas.openxmlformats.org/wordprocessingml/2006/main" xmlns:w14="http://schemas.microsoft.com/office/word/2010/wordml" xmlns:w15="http://schemas.microsoft.com/office/word/2012/wordml" xmlns:w16cid="http://schemas.microsoft.com/office/word/2016/wordml/cid" xmlns:w16se="http://schemas.microsoft.com/office/word/2015/wordml/symex" xmlns:wpg="http://schemas.microsoft.com/office/word/2010/wordprocessingGroup" xmlns:wpi="http://schemas.microsoft.com/office/word/2010/wordprocessingInk" xmlns:wne="http://schemas.microsoft.com/office/word/2006/wordml" xmlns:wps="http://schemas.microsoft.com/office/word/2010/wordprocessingShape" mc:Ignorable="w14 w15 w16se w16cid wp14">
   <w:body>
     <w:p>
       <w:pPr>
         <w:pStyle w:val="NormalWeb"/>
       </w:pPr>
+      <w:bookmarkStart w:id="0" w:name="_GoBack"/>
+      <w:bookmarkEnd w:id="0"/>
     </w:p>
     <w:p>
       <w:pPr>
@@ -105,8 +107,8 @@
                 <w:szCs w:val="30"/>
               </w:rPr>
             </w:pPr>
-            <w:bookmarkStart w:id="0" w:name="_heading=h.gjdgxs" w:colFirst="0" w:colLast="0"/>
-            <w:bookmarkEnd w:id="0"/>
+            <w:bookmarkStart w:id="1" w:name="_heading=h.gjdgxs" w:colFirst="0" w:colLast="0"/>
+            <w:bookmarkEnd w:id="1"/>
           </w:p>
         </w:tc>
       </w:tr>
@@ -189,8 +191,8 @@
           <w:szCs w:val="24"/>
         </w:rPr>
       </w:pPr>
-      <w:bookmarkStart w:id="1" w:name="_heading=h.30j0zll" w:colFirst="0" w:colLast="0"/>
-      <w:bookmarkEnd w:id="1"/>
+      <w:bookmarkStart w:id="2" w:name="_heading=h.30j0zll" w:colFirst="0" w:colLast="0"/>
+      <w:bookmarkEnd w:id="2"/>
       <w:r>
         <w:rPr>
           <w:rFonts w:ascii="Arial" w:hAnsi="Arial" w:cs="Arial"/>
@@ -1934,7 +1936,7 @@
           <w:szCs w:val="24"/>
         </w:rPr>
       </w:pPr>
-      <w:bookmarkStart w:id="2" w:name="_Toc167881201"/>
+      <w:bookmarkStart w:id="3" w:name="_Toc167881201"/>
       <w:r>
         <w:rPr>
           <w:sz w:val="24"/>
@@ -1943,7 +1945,7 @@
         <w:lastRenderedPageBreak/>
         <w:t>Contenido</w:t>
       </w:r>
-      <w:bookmarkEnd w:id="2"/>
+      <w:bookmarkEnd w:id="3"/>
     </w:p>
     <w:p>
       <w:pPr>
@@ -1958,7 +1960,7 @@
           <w:szCs w:val="24"/>
         </w:rPr>
       </w:pPr>
-      <w:bookmarkStart w:id="3" w:name="_Toc167881202"/>
+      <w:bookmarkStart w:id="4" w:name="_Toc167881202"/>
       <w:r>
         <w:rPr>
           <w:sz w:val="24"/>
@@ -1966,7 +1968,7 @@
         </w:rPr>
         <w:t>Introducción.</w:t>
       </w:r>
-      <w:bookmarkEnd w:id="3"/>
+      <w:bookmarkEnd w:id="4"/>
     </w:p>
     <w:p>
       <w:pPr>
@@ -2119,7 +2121,7 @@
           <w:szCs w:val="24"/>
         </w:rPr>
       </w:pPr>
-      <w:bookmarkStart w:id="4" w:name="_Toc167881203"/>
+      <w:bookmarkStart w:id="5" w:name="_Toc167881203"/>
       <w:r>
         <w:rPr>
           <w:sz w:val="24"/>
@@ -2128,7 +2130,7 @@
         <w:lastRenderedPageBreak/>
         <w:t>Planteamiento del problema.</w:t>
       </w:r>
-      <w:bookmarkEnd w:id="4"/>
+      <w:bookmarkEnd w:id="5"/>
     </w:p>
     <w:p>
       <w:pPr>
@@ -2164,7 +2166,7 @@
           <w:szCs w:val="24"/>
         </w:rPr>
       </w:pPr>
-      <w:bookmarkStart w:id="5" w:name="_Toc167881204"/>
+      <w:bookmarkStart w:id="6" w:name="_Toc167881204"/>
       <w:r>
         <w:rPr>
           <w:sz w:val="24"/>
@@ -2172,7 +2174,7 @@
         </w:rPr>
         <w:t>Propósito.</w:t>
       </w:r>
-      <w:bookmarkEnd w:id="5"/>
+      <w:bookmarkEnd w:id="6"/>
     </w:p>
     <w:p>
       <w:pPr>
@@ -2218,7 +2220,7 @@
           <w:szCs w:val="24"/>
         </w:rPr>
       </w:pPr>
-      <w:bookmarkStart w:id="6" w:name="_Toc167881205"/>
+      <w:bookmarkStart w:id="7" w:name="_Toc167881205"/>
       <w:r>
         <w:rPr>
           <w:sz w:val="24"/>
@@ -2226,7 +2228,7 @@
         </w:rPr>
         <w:t>Justificación.</w:t>
       </w:r>
-      <w:bookmarkEnd w:id="6"/>
+      <w:bookmarkEnd w:id="7"/>
     </w:p>
     <w:p>
       <w:pPr>
@@ -2292,7 +2294,7 @@
           <w:szCs w:val="24"/>
         </w:rPr>
       </w:pPr>
-      <w:bookmarkStart w:id="7" w:name="_Toc167881206"/>
+      <w:bookmarkStart w:id="8" w:name="_Toc167881206"/>
       <w:r>
         <w:rPr>
           <w:sz w:val="24"/>
@@ -2301,7 +2303,7 @@
         <w:lastRenderedPageBreak/>
         <w:t>Objetivo General.</w:t>
       </w:r>
-      <w:bookmarkEnd w:id="7"/>
+      <w:bookmarkEnd w:id="8"/>
     </w:p>
     <w:p>
       <w:pPr>
@@ -2484,7 +2486,7 @@
           <w:szCs w:val="24"/>
         </w:rPr>
       </w:pPr>
-      <w:bookmarkStart w:id="8" w:name="_Toc167881207"/>
+      <w:bookmarkStart w:id="9" w:name="_Toc167881207"/>
       <w:r>
         <w:rPr>
           <w:sz w:val="24"/>
@@ -2492,7 +2494,7 @@
         </w:rPr>
         <w:t>Alcance.</w:t>
       </w:r>
-      <w:bookmarkEnd w:id="8"/>
+      <w:bookmarkEnd w:id="9"/>
     </w:p>
     <w:p>
       <w:pPr>
@@ -2822,7 +2824,7 @@
           <w:szCs w:val="24"/>
         </w:rPr>
       </w:pPr>
-      <w:bookmarkStart w:id="9" w:name="_Toc167881208"/>
+      <w:bookmarkStart w:id="10" w:name="_Toc167881208"/>
       <w:r>
         <w:rPr>
           <w:sz w:val="24"/>
@@ -2831,7 +2833,7 @@
         <w:lastRenderedPageBreak/>
         <w:t>Personal involucrado.</w:t>
       </w:r>
-      <w:bookmarkEnd w:id="9"/>
+      <w:bookmarkEnd w:id="10"/>
     </w:p>
     <w:tbl>
       <w:tblPr>
@@ -5732,7 +5734,7 @@
           <w:szCs w:val="24"/>
         </w:rPr>
       </w:pPr>
-      <w:bookmarkStart w:id="10" w:name="_Toc167881209"/>
+      <w:bookmarkStart w:id="11" w:name="_Toc167881209"/>
     </w:p>
     <w:p>
       <w:pPr>
@@ -5755,7 +5757,7 @@
         </w:rPr>
         <w:t>Definiciones, acrónimos y abreviaturas.</w:t>
       </w:r>
-      <w:bookmarkEnd w:id="10"/>
+      <w:bookmarkEnd w:id="11"/>
     </w:p>
     <w:p>
       <w:pPr>
@@ -5811,8 +5813,8 @@
                 <w:lang w:eastAsia="es-CO"/>
               </w:rPr>
             </w:pPr>
-            <w:bookmarkStart w:id="11" w:name="_heading=h.35nkun2" w:colFirst="0" w:colLast="0"/>
-            <w:bookmarkEnd w:id="11"/>
+            <w:bookmarkStart w:id="12" w:name="_heading=h.35nkun2" w:colFirst="0" w:colLast="0"/>
+            <w:bookmarkEnd w:id="12"/>
             <w:r>
               <w:rPr>
                 <w:rFonts w:ascii="Arial" w:eastAsia="Times New Roman" w:hAnsi="Arial" w:cs="Arial"/>
@@ -6491,7 +6493,7 @@
           <w:szCs w:val="24"/>
         </w:rPr>
       </w:pPr>
-      <w:bookmarkStart w:id="12" w:name="_Toc167881210"/>
+      <w:bookmarkStart w:id="13" w:name="_Toc167881210"/>
       <w:r>
         <w:rPr>
           <w:sz w:val="24"/>
@@ -6499,7 +6501,7 @@
         </w:rPr>
         <w:t>Referencias.</w:t>
       </w:r>
-      <w:bookmarkEnd w:id="12"/>
+      <w:bookmarkEnd w:id="13"/>
     </w:p>
     <w:tbl>
       <w:tblPr>
@@ -6546,7 +6548,7 @@
                 <w:lang w:eastAsia="es-CO"/>
               </w:rPr>
             </w:pPr>
-            <w:bookmarkStart w:id="13" w:name="_Toc167881211"/>
+            <w:bookmarkStart w:id="14" w:name="_Toc167881211"/>
             <w:r>
               <w:rPr>
                 <w:rFonts w:ascii="Arial" w:eastAsia="Times New Roman" w:hAnsi="Arial" w:cs="Arial"/>
@@ -6714,9 +6716,9 @@
         </w:rPr>
         <w:t>Resumen.</w:t>
       </w:r>
-      <w:bookmarkStart w:id="14" w:name="_heading=h.2jxsxqh" w:colFirst="0" w:colLast="0"/>
-      <w:bookmarkEnd w:id="13"/>
+      <w:bookmarkStart w:id="15" w:name="_heading=h.2jxsxqh" w:colFirst="0" w:colLast="0"/>
       <w:bookmarkEnd w:id="14"/>
+      <w:bookmarkEnd w:id="15"/>
     </w:p>
     <w:p>
       <w:pPr>
@@ -6823,7 +6825,7 @@
           <w:szCs w:val="24"/>
         </w:rPr>
       </w:pPr>
-      <w:bookmarkStart w:id="15" w:name="_Toc167881212"/>
+      <w:bookmarkStart w:id="16" w:name="_Toc167881212"/>
       <w:r>
         <w:rPr>
           <w:sz w:val="24"/>
@@ -6831,11 +6833,11 @@
         </w:rPr>
         <w:t>Descripción General.</w:t>
       </w:r>
-      <w:bookmarkStart w:id="16" w:name="_heading=h.3j2qqm3" w:colFirst="0" w:colLast="0"/>
-      <w:bookmarkStart w:id="17" w:name="_heading=h.4i7ojhp" w:colFirst="0" w:colLast="0"/>
-      <w:bookmarkEnd w:id="15"/>
+      <w:bookmarkStart w:id="17" w:name="_heading=h.3j2qqm3" w:colFirst="0" w:colLast="0"/>
+      <w:bookmarkStart w:id="18" w:name="_heading=h.4i7ojhp" w:colFirst="0" w:colLast="0"/>
       <w:bookmarkEnd w:id="16"/>
       <w:bookmarkEnd w:id="17"/>
+      <w:bookmarkEnd w:id="18"/>
       <w:r>
         <w:rPr>
           <w:sz w:val="24"/>
@@ -6858,7 +6860,7 @@
           <w:szCs w:val="24"/>
         </w:rPr>
       </w:pPr>
-      <w:bookmarkStart w:id="18" w:name="_Toc167881213"/>
+      <w:bookmarkStart w:id="19" w:name="_Toc167881213"/>
       <w:r>
         <w:rPr>
           <w:sz w:val="24"/>
@@ -8028,7 +8030,7 @@
         </w:rPr>
       </w:pPr>
     </w:p>
-    <w:bookmarkEnd w:id="18"/>
+    <w:bookmarkEnd w:id="19"/>
     <w:p>
       <w:pPr>
         <w:pStyle w:val="Ttulo3"/>
@@ -8050,8 +8052,8 @@
         </w:rPr>
         <w:t>Suposiciones y dependencias.</w:t>
       </w:r>
-      <w:bookmarkStart w:id="19" w:name="_heading=h.2bn6wsx" w:colFirst="0" w:colLast="0"/>
-      <w:bookmarkEnd w:id="19"/>
+      <w:bookmarkStart w:id="20" w:name="_heading=h.2bn6wsx" w:colFirst="0" w:colLast="0"/>
+      <w:bookmarkEnd w:id="20"/>
     </w:p>
     <w:p>
       <w:pPr>
@@ -8505,7 +8507,7 @@
           <w:szCs w:val="24"/>
         </w:rPr>
       </w:pPr>
-      <w:bookmarkStart w:id="20" w:name="_Toc167881217"/>
+      <w:bookmarkStart w:id="21" w:name="_Toc167881217"/>
       <w:r>
         <w:rPr>
           <w:sz w:val="24"/>
@@ -8521,7 +8523,7 @@
         </w:rPr>
         <w:t>Requisitos Específicos.</w:t>
       </w:r>
-      <w:bookmarkEnd w:id="20"/>
+      <w:bookmarkEnd w:id="21"/>
     </w:p>
     <w:p>
       <w:pPr>
@@ -8532,7 +8534,7 @@
           <w:szCs w:val="24"/>
         </w:rPr>
       </w:pPr>
-      <w:bookmarkStart w:id="21" w:name="_Toc167881218"/>
+      <w:bookmarkStart w:id="22" w:name="_Toc167881218"/>
       <w:r>
         <w:rPr>
           <w:sz w:val="24"/>
@@ -8554,7 +8556,7 @@
         </w:rPr>
         <w:t>Requisitos comunes de las interfaces.</w:t>
       </w:r>
-      <w:bookmarkEnd w:id="21"/>
+      <w:bookmarkEnd w:id="22"/>
     </w:p>
     <w:p>
       <w:pPr>
@@ -9043,7 +9045,7 @@
           <w:szCs w:val="24"/>
         </w:rPr>
       </w:pPr>
-      <w:bookmarkStart w:id="22" w:name="_Toc167881219"/>
+      <w:bookmarkStart w:id="23" w:name="_Toc167881219"/>
       <w:r>
         <w:rPr>
           <w:sz w:val="24"/>
@@ -9052,7 +9054,7 @@
         <w:lastRenderedPageBreak/>
         <w:t>Requerimientos Funcionales.</w:t>
       </w:r>
-      <w:bookmarkEnd w:id="22"/>
+      <w:bookmarkEnd w:id="23"/>
     </w:p>
     <w:p>
       <w:pPr>
@@ -9225,19 +9227,7 @@
         <w:rPr>
           <w:rFonts w:ascii="Times New Roman" w:eastAsia="Times New Roman" w:hAnsi="Times New Roman" w:cs="Times New Roman"/>
         </w:rPr>
-        <w:t>RF3. Registro</w:t>
-      </w:r>
-      <w:r>
-        <w:rPr>
-          <w:rFonts w:ascii="Times New Roman" w:eastAsia="Times New Roman" w:hAnsi="Times New Roman" w:cs="Times New Roman"/>
-        </w:rPr>
-        <w:t xml:space="preserve"> de</w:t>
-      </w:r>
-      <w:r>
-        <w:rPr>
-          <w:rFonts w:ascii="Times New Roman" w:eastAsia="Times New Roman" w:hAnsi="Times New Roman" w:cs="Times New Roman"/>
-        </w:rPr>
-        <w:t xml:space="preserve"> salida de productos:</w:t>
+        <w:t>RF3. Registro de salida de productos:</w:t>
       </w:r>
     </w:p>
     <w:p>
@@ -9587,16 +9577,12 @@
           <w:rFonts w:ascii="Arial" w:eastAsia="Times New Roman" w:hAnsi="Arial" w:cs="Arial"/>
         </w:rPr>
       </w:pPr>
-      <w:bookmarkStart w:id="23" w:name="_GoBack"/>
-      <w:bookmarkEnd w:id="23"/>
     </w:p>
     <w:sectPr>
       <w:headerReference w:type="even" r:id="rId14"/>
       <w:headerReference w:type="default" r:id="rId15"/>
-      <w:footerReference w:type="even" r:id="rId16"/>
-      <w:footerReference w:type="default" r:id="rId17"/>
-      <w:headerReference w:type="first" r:id="rId18"/>
-      <w:footerReference w:type="first" r:id="rId19"/>
+      <w:footerReference w:type="default" r:id="rId16"/>
+      <w:headerReference w:type="first" r:id="rId17"/>
       <w:pgSz w:w="12240" w:h="15840"/>
       <w:pgMar w:top="1418" w:right="1701" w:bottom="1418" w:left="1701" w:header="709" w:footer="709" w:gutter="0"/>
       <w:cols w:space="708"/>
@@ -9607,7 +9593,7 @@
 </file>
 
 <file path=word/endnotes.xml><?xml version="1.0" encoding="utf-8"?>
-<w:endnotes xmlns:wpc="http://schemas.microsoft.com/office/word/2010/wordprocessingCanvas" xmlns:cx="http://schemas.microsoft.com/office/drawing/2014/chartex" xmlns:mc="http://schemas.openxmlformats.org/markup-compatibility/2006" xmlns:o="urn:schemas-microsoft-com:office:office" xmlns:r="http://schemas.openxmlformats.org/officeDocument/2006/relationships" xmlns:m="http://schemas.openxmlformats.org/officeDocument/2006/math" xmlns:v="urn:schemas-microsoft-com:vml" xmlns:wp14="http://schemas.microsoft.com/office/word/2010/wordprocessingDrawing" xmlns:wp="http://schemas.openxmlformats.org/drawingml/2006/wordprocessingDrawing" xmlns:w10="urn:schemas-microsoft-com:office:word" xmlns:w="http://schemas.openxmlformats.org/wordprocessingml/2006/main" xmlns:w14="http://schemas.microsoft.com/office/word/2010/wordml" xmlns:w15="http://schemas.microsoft.com/office/word/2012/wordml" xmlns:w16se="http://schemas.microsoft.com/office/word/2015/wordml/symex" xmlns:wpg="http://schemas.microsoft.com/office/word/2010/wordprocessingGroup" xmlns:wpi="http://schemas.microsoft.com/office/word/2010/wordprocessingInk" xmlns:wne="http://schemas.microsoft.com/office/word/2006/wordml" xmlns:wps="http://schemas.microsoft.com/office/word/2010/wordprocessingShape" mc:Ignorable="w14 w15 w16se wp14">
+<w:endnotes xmlns:wpc="http://schemas.microsoft.com/office/word/2010/wordprocessingCanvas" xmlns:cx="http://schemas.microsoft.com/office/drawing/2014/chartex" xmlns:cx1="http://schemas.microsoft.com/office/drawing/2015/9/8/chartex" xmlns:cx2="http://schemas.microsoft.com/office/drawing/2015/10/21/chartex" xmlns:cx3="http://schemas.microsoft.com/office/drawing/2016/5/9/chartex" xmlns:cx4="http://schemas.microsoft.com/office/drawing/2016/5/10/chartex" xmlns:cx5="http://schemas.microsoft.com/office/drawing/2016/5/11/chartex" xmlns:cx6="http://schemas.microsoft.com/office/drawing/2016/5/12/chartex" xmlns:cx7="http://schemas.microsoft.com/office/drawing/2016/5/13/chartex" xmlns:cx8="http://schemas.microsoft.com/office/drawing/2016/5/14/chartex" xmlns:mc="http://schemas.openxmlformats.org/markup-compatibility/2006" xmlns:aink="http://schemas.microsoft.com/office/drawing/2016/ink" xmlns:am3d="http://schemas.microsoft.com/office/drawing/2017/model3d" xmlns:o="urn:schemas-microsoft-com:office:office" xmlns:r="http://schemas.openxmlformats.org/officeDocument/2006/relationships" xmlns:m="http://schemas.openxmlformats.org/officeDocument/2006/math" xmlns:v="urn:schemas-microsoft-com:vml" xmlns:wp14="http://schemas.microsoft.com/office/word/2010/wordprocessingDrawing" xmlns:wp="http://schemas.openxmlformats.org/drawingml/2006/wordprocessingDrawing" xmlns:w10="urn:schemas-microsoft-com:office:word" xmlns:w="http://schemas.openxmlformats.org/wordprocessingml/2006/main" xmlns:w14="http://schemas.microsoft.com/office/word/2010/wordml" xmlns:w15="http://schemas.microsoft.com/office/word/2012/wordml" xmlns:w16cid="http://schemas.microsoft.com/office/word/2016/wordml/cid" xmlns:w16se="http://schemas.microsoft.com/office/word/2015/wordml/symex" xmlns:wpg="http://schemas.microsoft.com/office/word/2010/wordprocessingGroup" xmlns:wpi="http://schemas.microsoft.com/office/word/2010/wordprocessingInk" xmlns:wne="http://schemas.microsoft.com/office/word/2006/wordml" xmlns:wps="http://schemas.microsoft.com/office/word/2010/wordprocessingShape" mc:Ignorable="w14 w15 w16se w16cid wp14">
   <w:endnote w:type="separator" w:id="-1">
     <w:p>
       <w:pPr>
@@ -9632,17 +9618,7 @@
 </file>
 
 <file path=word/footer1.xml><?xml version="1.0" encoding="utf-8"?>
-<w:ftr xmlns:wpc="http://schemas.microsoft.com/office/word/2010/wordprocessingCanvas" xmlns:cx="http://schemas.microsoft.com/office/drawing/2014/chartex" xmlns:mc="http://schemas.openxmlformats.org/markup-compatibility/2006" xmlns:o="urn:schemas-microsoft-com:office:office" xmlns:r="http://schemas.openxmlformats.org/officeDocument/2006/relationships" xmlns:m="http://schemas.openxmlformats.org/officeDocument/2006/math" xmlns:v="urn:schemas-microsoft-com:vml" xmlns:wp14="http://schemas.microsoft.com/office/word/2010/wordprocessingDrawing" xmlns:wp="http://schemas.openxmlformats.org/drawingml/2006/wordprocessingDrawing" xmlns:w10="urn:schemas-microsoft-com:office:word" xmlns:w="http://schemas.openxmlformats.org/wordprocessingml/2006/main" xmlns:w14="http://schemas.microsoft.com/office/word/2010/wordml" xmlns:w15="http://schemas.microsoft.com/office/word/2012/wordml" xmlns:w16se="http://schemas.microsoft.com/office/word/2015/wordml/symex" xmlns:wpg="http://schemas.microsoft.com/office/word/2010/wordprocessingGroup" xmlns:wpi="http://schemas.microsoft.com/office/word/2010/wordprocessingInk" xmlns:wne="http://schemas.microsoft.com/office/word/2006/wordml" xmlns:wps="http://schemas.microsoft.com/office/word/2010/wordprocessingShape" mc:Ignorable="w14 w15 w16se wp14">
-  <w:p>
-    <w:pPr>
-      <w:pStyle w:val="Piedepgina"/>
-    </w:pPr>
-  </w:p>
-</w:ftr>
-</file>
-
-<file path=word/footer2.xml><?xml version="1.0" encoding="utf-8"?>
-<w:ftr xmlns:wpc="http://schemas.microsoft.com/office/word/2010/wordprocessingCanvas" xmlns:cx="http://schemas.microsoft.com/office/drawing/2014/chartex" xmlns:mc="http://schemas.openxmlformats.org/markup-compatibility/2006" xmlns:o="urn:schemas-microsoft-com:office:office" xmlns:r="http://schemas.openxmlformats.org/officeDocument/2006/relationships" xmlns:m="http://schemas.openxmlformats.org/officeDocument/2006/math" xmlns:v="urn:schemas-microsoft-com:vml" xmlns:wp14="http://schemas.microsoft.com/office/word/2010/wordprocessingDrawing" xmlns:wp="http://schemas.openxmlformats.org/drawingml/2006/wordprocessingDrawing" xmlns:w10="urn:schemas-microsoft-com:office:word" xmlns:w="http://schemas.openxmlformats.org/wordprocessingml/2006/main" xmlns:w14="http://schemas.microsoft.com/office/word/2010/wordml" xmlns:w15="http://schemas.microsoft.com/office/word/2012/wordml" xmlns:w16se="http://schemas.microsoft.com/office/word/2015/wordml/symex" xmlns:wpg="http://schemas.microsoft.com/office/word/2010/wordprocessingGroup" xmlns:wpi="http://schemas.microsoft.com/office/word/2010/wordprocessingInk" xmlns:wne="http://schemas.microsoft.com/office/word/2006/wordml" xmlns:wps="http://schemas.microsoft.com/office/word/2010/wordprocessingShape" mc:Ignorable="w14 w15 w16se wp14">
+<w:ftr xmlns:wpc="http://schemas.microsoft.com/office/word/2010/wordprocessingCanvas" xmlns:cx="http://schemas.microsoft.com/office/drawing/2014/chartex" xmlns:cx1="http://schemas.microsoft.com/office/drawing/2015/9/8/chartex" xmlns:cx2="http://schemas.microsoft.com/office/drawing/2015/10/21/chartex" xmlns:cx3="http://schemas.microsoft.com/office/drawing/2016/5/9/chartex" xmlns:cx4="http://schemas.microsoft.com/office/drawing/2016/5/10/chartex" xmlns:cx5="http://schemas.microsoft.com/office/drawing/2016/5/11/chartex" xmlns:cx6="http://schemas.microsoft.com/office/drawing/2016/5/12/chartex" xmlns:cx7="http://schemas.microsoft.com/office/drawing/2016/5/13/chartex" xmlns:cx8="http://schemas.microsoft.com/office/drawing/2016/5/14/chartex" xmlns:mc="http://schemas.openxmlformats.org/markup-compatibility/2006" xmlns:aink="http://schemas.microsoft.com/office/drawing/2016/ink" xmlns:am3d="http://schemas.microsoft.com/office/drawing/2017/model3d" xmlns:o="urn:schemas-microsoft-com:office:office" xmlns:r="http://schemas.openxmlformats.org/officeDocument/2006/relationships" xmlns:m="http://schemas.openxmlformats.org/officeDocument/2006/math" xmlns:v="urn:schemas-microsoft-com:vml" xmlns:wp14="http://schemas.microsoft.com/office/word/2010/wordprocessingDrawing" xmlns:wp="http://schemas.openxmlformats.org/drawingml/2006/wordprocessingDrawing" xmlns:w10="urn:schemas-microsoft-com:office:word" xmlns:w="http://schemas.openxmlformats.org/wordprocessingml/2006/main" xmlns:w14="http://schemas.microsoft.com/office/word/2010/wordml" xmlns:w15="http://schemas.microsoft.com/office/word/2012/wordml" xmlns:w16cid="http://schemas.microsoft.com/office/word/2016/wordml/cid" xmlns:w16se="http://schemas.microsoft.com/office/word/2015/wordml/symex" xmlns:wpg="http://schemas.microsoft.com/office/word/2010/wordprocessingGroup" xmlns:wpi="http://schemas.microsoft.com/office/word/2010/wordprocessingInk" xmlns:wne="http://schemas.microsoft.com/office/word/2006/wordml" xmlns:wps="http://schemas.microsoft.com/office/word/2010/wordprocessingShape" mc:Ignorable="w14 w15 w16se w16cid wp14">
   <w:sdt>
     <w:sdtPr>
       <w:rPr>
@@ -9744,18 +9720,8 @@
 </w:ftr>
 </file>
 
-<file path=word/footer3.xml><?xml version="1.0" encoding="utf-8"?>
-<w:ftr xmlns:wpc="http://schemas.microsoft.com/office/word/2010/wordprocessingCanvas" xmlns:cx="http://schemas.microsoft.com/office/drawing/2014/chartex" xmlns:mc="http://schemas.openxmlformats.org/markup-compatibility/2006" xmlns:o="urn:schemas-microsoft-com:office:office" xmlns:r="http://schemas.openxmlformats.org/officeDocument/2006/relationships" xmlns:m="http://schemas.openxmlformats.org/officeDocument/2006/math" xmlns:v="urn:schemas-microsoft-com:vml" xmlns:wp14="http://schemas.microsoft.com/office/word/2010/wordprocessingDrawing" xmlns:wp="http://schemas.openxmlformats.org/drawingml/2006/wordprocessingDrawing" xmlns:w10="urn:schemas-microsoft-com:office:word" xmlns:w="http://schemas.openxmlformats.org/wordprocessingml/2006/main" xmlns:w14="http://schemas.microsoft.com/office/word/2010/wordml" xmlns:w15="http://schemas.microsoft.com/office/word/2012/wordml" xmlns:w16se="http://schemas.microsoft.com/office/word/2015/wordml/symex" xmlns:wpg="http://schemas.microsoft.com/office/word/2010/wordprocessingGroup" xmlns:wpi="http://schemas.microsoft.com/office/word/2010/wordprocessingInk" xmlns:wne="http://schemas.microsoft.com/office/word/2006/wordml" xmlns:wps="http://schemas.microsoft.com/office/word/2010/wordprocessingShape" mc:Ignorable="w14 w15 w16se wp14">
-  <w:p>
-    <w:pPr>
-      <w:pStyle w:val="Piedepgina"/>
-    </w:pPr>
-  </w:p>
-</w:ftr>
-</file>
-
 <file path=word/footnotes.xml><?xml version="1.0" encoding="utf-8"?>
-<w:footnotes xmlns:wpc="http://schemas.microsoft.com/office/word/2010/wordprocessingCanvas" xmlns:cx="http://schemas.microsoft.com/office/drawing/2014/chartex" xmlns:mc="http://schemas.openxmlformats.org/markup-compatibility/2006" xmlns:o="urn:schemas-microsoft-com:office:office" xmlns:r="http://schemas.openxmlformats.org/officeDocument/2006/relationships" xmlns:m="http://schemas.openxmlformats.org/officeDocument/2006/math" xmlns:v="urn:schemas-microsoft-com:vml" xmlns:wp14="http://schemas.microsoft.com/office/word/2010/wordprocessingDrawing" xmlns:wp="http://schemas.openxmlformats.org/drawingml/2006/wordprocessingDrawing" xmlns:w10="urn:schemas-microsoft-com:office:word" xmlns:w="http://schemas.openxmlformats.org/wordprocessingml/2006/main" xmlns:w14="http://schemas.microsoft.com/office/word/2010/wordml" xmlns:w15="http://schemas.microsoft.com/office/word/2012/wordml" xmlns:w16se="http://schemas.microsoft.com/office/word/2015/wordml/symex" xmlns:wpg="http://schemas.microsoft.com/office/word/2010/wordprocessingGroup" xmlns:wpi="http://schemas.microsoft.com/office/word/2010/wordprocessingInk" xmlns:wne="http://schemas.microsoft.com/office/word/2006/wordml" xmlns:wps="http://schemas.microsoft.com/office/word/2010/wordprocessingShape" mc:Ignorable="w14 w15 w16se wp14">
+<w:footnotes xmlns:wpc="http://schemas.microsoft.com/office/word/2010/wordprocessingCanvas" xmlns:cx="http://schemas.microsoft.com/office/drawing/2014/chartex" xmlns:cx1="http://schemas.microsoft.com/office/drawing/2015/9/8/chartex" xmlns:cx2="http://schemas.microsoft.com/office/drawing/2015/10/21/chartex" xmlns:cx3="http://schemas.microsoft.com/office/drawing/2016/5/9/chartex" xmlns:cx4="http://schemas.microsoft.com/office/drawing/2016/5/10/chartex" xmlns:cx5="http://schemas.microsoft.com/office/drawing/2016/5/11/chartex" xmlns:cx6="http://schemas.microsoft.com/office/drawing/2016/5/12/chartex" xmlns:cx7="http://schemas.microsoft.com/office/drawing/2016/5/13/chartex" xmlns:cx8="http://schemas.microsoft.com/office/drawing/2016/5/14/chartex" xmlns:mc="http://schemas.openxmlformats.org/markup-compatibility/2006" xmlns:aink="http://schemas.microsoft.com/office/drawing/2016/ink" xmlns:am3d="http://schemas.microsoft.com/office/drawing/2017/model3d" xmlns:o="urn:schemas-microsoft-com:office:office" xmlns:r="http://schemas.openxmlformats.org/officeDocument/2006/relationships" xmlns:m="http://schemas.openxmlformats.org/officeDocument/2006/math" xmlns:v="urn:schemas-microsoft-com:vml" xmlns:wp14="http://schemas.microsoft.com/office/word/2010/wordprocessingDrawing" xmlns:wp="http://schemas.openxmlformats.org/drawingml/2006/wordprocessingDrawing" xmlns:w10="urn:schemas-microsoft-com:office:word" xmlns:w="http://schemas.openxmlformats.org/wordprocessingml/2006/main" xmlns:w14="http://schemas.microsoft.com/office/word/2010/wordml" xmlns:w15="http://schemas.microsoft.com/office/word/2012/wordml" xmlns:w16cid="http://schemas.microsoft.com/office/word/2016/wordml/cid" xmlns:w16se="http://schemas.microsoft.com/office/word/2015/wordml/symex" xmlns:wpg="http://schemas.microsoft.com/office/word/2010/wordprocessingGroup" xmlns:wpi="http://schemas.microsoft.com/office/word/2010/wordprocessingInk" xmlns:wne="http://schemas.microsoft.com/office/word/2006/wordml" xmlns:wps="http://schemas.microsoft.com/office/word/2010/wordprocessingShape" mc:Ignorable="w14 w15 w16se w16cid wp14">
   <w:footnote w:type="separator" w:id="-1">
     <w:p>
       <w:pPr>
@@ -9780,7 +9746,7 @@
 </file>
 
 <file path=word/header1.xml><?xml version="1.0" encoding="utf-8"?>
-<w:hdr xmlns:wpc="http://schemas.microsoft.com/office/word/2010/wordprocessingCanvas" xmlns:cx="http://schemas.microsoft.com/office/drawing/2014/chartex" xmlns:mc="http://schemas.openxmlformats.org/markup-compatibility/2006" xmlns:o="urn:schemas-microsoft-com:office:office" xmlns:r="http://schemas.openxmlformats.org/officeDocument/2006/relationships" xmlns:m="http://schemas.openxmlformats.org/officeDocument/2006/math" xmlns:v="urn:schemas-microsoft-com:vml" xmlns:wp14="http://schemas.microsoft.com/office/word/2010/wordprocessingDrawing" xmlns:wp="http://schemas.openxmlformats.org/drawingml/2006/wordprocessingDrawing" xmlns:w10="urn:schemas-microsoft-com:office:word" xmlns:w="http://schemas.openxmlformats.org/wordprocessingml/2006/main" xmlns:w14="http://schemas.microsoft.com/office/word/2010/wordml" xmlns:w15="http://schemas.microsoft.com/office/word/2012/wordml" xmlns:w16se="http://schemas.microsoft.com/office/word/2015/wordml/symex" xmlns:wpg="http://schemas.microsoft.com/office/word/2010/wordprocessingGroup" xmlns:wpi="http://schemas.microsoft.com/office/word/2010/wordprocessingInk" xmlns:wne="http://schemas.microsoft.com/office/word/2006/wordml" xmlns:wps="http://schemas.microsoft.com/office/word/2010/wordprocessingShape" mc:Ignorable="w14 w15 w16se wp14">
+<w:hdr xmlns:wpc="http://schemas.microsoft.com/office/word/2010/wordprocessingCanvas" xmlns:cx="http://schemas.microsoft.com/office/drawing/2014/chartex" xmlns:cx1="http://schemas.microsoft.com/office/drawing/2015/9/8/chartex" xmlns:cx2="http://schemas.microsoft.com/office/drawing/2015/10/21/chartex" xmlns:cx3="http://schemas.microsoft.com/office/drawing/2016/5/9/chartex" xmlns:cx4="http://schemas.microsoft.com/office/drawing/2016/5/10/chartex" xmlns:cx5="http://schemas.microsoft.com/office/drawing/2016/5/11/chartex" xmlns:cx6="http://schemas.microsoft.com/office/drawing/2016/5/12/chartex" xmlns:cx7="http://schemas.microsoft.com/office/drawing/2016/5/13/chartex" xmlns:cx8="http://schemas.microsoft.com/office/drawing/2016/5/14/chartex" xmlns:mc="http://schemas.openxmlformats.org/markup-compatibility/2006" xmlns:aink="http://schemas.microsoft.com/office/drawing/2016/ink" xmlns:am3d="http://schemas.microsoft.com/office/drawing/2017/model3d" xmlns:o="urn:schemas-microsoft-com:office:office" xmlns:r="http://schemas.openxmlformats.org/officeDocument/2006/relationships" xmlns:m="http://schemas.openxmlformats.org/officeDocument/2006/math" xmlns:v="urn:schemas-microsoft-com:vml" xmlns:wp14="http://schemas.microsoft.com/office/word/2010/wordprocessingDrawing" xmlns:wp="http://schemas.openxmlformats.org/drawingml/2006/wordprocessingDrawing" xmlns:w10="urn:schemas-microsoft-com:office:word" xmlns:w="http://schemas.openxmlformats.org/wordprocessingml/2006/main" xmlns:w14="http://schemas.microsoft.com/office/word/2010/wordml" xmlns:w15="http://schemas.microsoft.com/office/word/2012/wordml" xmlns:w16cid="http://schemas.microsoft.com/office/word/2016/wordml/cid" xmlns:w16se="http://schemas.microsoft.com/office/word/2015/wordml/symex" xmlns:wpg="http://schemas.microsoft.com/office/word/2010/wordprocessingGroup" xmlns:wpi="http://schemas.microsoft.com/office/word/2010/wordprocessingInk" xmlns:wne="http://schemas.microsoft.com/office/word/2006/wordml" xmlns:wps="http://schemas.microsoft.com/office/word/2010/wordprocessingShape" mc:Ignorable="w14 w15 w16se w16cid wp14">
   <w:p>
     <w:pPr>
       <w:pStyle w:val="Encabezado"/>
@@ -9814,7 +9780,7 @@
           </v:handles>
           <o:lock v:ext="edit" text="t" shapetype="t"/>
         </v:shapetype>
-        <v:shape id="PowerPlusWaterMarkObject177715594" o:spid="_x0000_s2050" type="#_x0000_t136" style="position:absolute;margin-left:0;margin-top:0;width:479.25pt;height:143.75pt;rotation:315;z-index:-251653120;mso-position-horizontal:center;mso-position-horizontal-relative:margin;mso-position-vertical:center;mso-position-vertical-relative:margin" o:allowincell="f" fillcolor="silver" stroked="f">
+        <v:shape id="PowerPlusWaterMarkObject2165297" o:spid="_x0000_s2050" type="#_x0000_t136" style="position:absolute;margin-left:0;margin-top:0;width:479.25pt;height:143.75pt;rotation:315;z-index:-251653120;mso-position-horizontal:center;mso-position-horizontal-relative:margin;mso-position-vertical:center;mso-position-vertical-relative:margin" o:allowincell="f" fillcolor="silver" stroked="f">
           <v:fill opacity=".5"/>
           <v:textpath style="font-family:&quot;Arial Black&quot;;font-size:1pt" string="InvGenius"/>
           <w10:wrap anchorx="margin" anchory="margin"/>
@@ -9826,8 +9792,88 @@
 </file>
 
 <file path=word/header2.xml><?xml version="1.0" encoding="utf-8"?>
-<w:hdr xmlns:wpc="http://schemas.microsoft.com/office/word/2010/wordprocessingCanvas" xmlns:cx="http://schemas.microsoft.com/office/drawing/2014/chartex" xmlns:mc="http://schemas.openxmlformats.org/markup-compatibility/2006" xmlns:o="urn:schemas-microsoft-com:office:office" xmlns:r="http://schemas.openxmlformats.org/officeDocument/2006/relationships" xmlns:m="http://schemas.openxmlformats.org/officeDocument/2006/math" xmlns:v="urn:schemas-microsoft-com:vml" xmlns:wp14="http://schemas.microsoft.com/office/word/2010/wordprocessingDrawing" xmlns:wp="http://schemas.openxmlformats.org/drawingml/2006/wordprocessingDrawing" xmlns:w10="urn:schemas-microsoft-com:office:word" xmlns:w="http://schemas.openxmlformats.org/wordprocessingml/2006/main" xmlns:w14="http://schemas.microsoft.com/office/word/2010/wordml" xmlns:w15="http://schemas.microsoft.com/office/word/2012/wordml" xmlns:w16se="http://schemas.microsoft.com/office/word/2015/wordml/symex" xmlns:wpg="http://schemas.microsoft.com/office/word/2010/wordprocessingGroup" xmlns:wpi="http://schemas.microsoft.com/office/word/2010/wordprocessingInk" xmlns:wne="http://schemas.microsoft.com/office/word/2006/wordml" xmlns:wps="http://schemas.microsoft.com/office/word/2010/wordprocessingShape" mc:Ignorable="w14 w15 w16se wp14">
+<w:hdr xmlns:wpc="http://schemas.microsoft.com/office/word/2010/wordprocessingCanvas" xmlns:cx="http://schemas.microsoft.com/office/drawing/2014/chartex" xmlns:cx1="http://schemas.microsoft.com/office/drawing/2015/9/8/chartex" xmlns:cx2="http://schemas.microsoft.com/office/drawing/2015/10/21/chartex" xmlns:cx3="http://schemas.microsoft.com/office/drawing/2016/5/9/chartex" xmlns:cx4="http://schemas.microsoft.com/office/drawing/2016/5/10/chartex" xmlns:cx5="http://schemas.microsoft.com/office/drawing/2016/5/11/chartex" xmlns:cx6="http://schemas.microsoft.com/office/drawing/2016/5/12/chartex" xmlns:cx7="http://schemas.microsoft.com/office/drawing/2016/5/13/chartex" xmlns:cx8="http://schemas.microsoft.com/office/drawing/2016/5/14/chartex" xmlns:mc="http://schemas.openxmlformats.org/markup-compatibility/2006" xmlns:aink="http://schemas.microsoft.com/office/drawing/2016/ink" xmlns:am3d="http://schemas.microsoft.com/office/drawing/2017/model3d" xmlns:o="urn:schemas-microsoft-com:office:office" xmlns:r="http://schemas.openxmlformats.org/officeDocument/2006/relationships" xmlns:m="http://schemas.openxmlformats.org/officeDocument/2006/math" xmlns:v="urn:schemas-microsoft-com:vml" xmlns:wp14="http://schemas.microsoft.com/office/word/2010/wordprocessingDrawing" xmlns:wp="http://schemas.openxmlformats.org/drawingml/2006/wordprocessingDrawing" xmlns:w10="urn:schemas-microsoft-com:office:word" xmlns:w="http://schemas.openxmlformats.org/wordprocessingml/2006/main" xmlns:w14="http://schemas.microsoft.com/office/word/2010/wordml" xmlns:w15="http://schemas.microsoft.com/office/word/2012/wordml" xmlns:w16cid="http://schemas.microsoft.com/office/word/2016/wordml/cid" xmlns:w16se="http://schemas.microsoft.com/office/word/2015/wordml/symex" xmlns:wpg="http://schemas.microsoft.com/office/word/2010/wordprocessingGroup" xmlns:wpi="http://schemas.microsoft.com/office/word/2010/wordprocessingInk" xmlns:wne="http://schemas.microsoft.com/office/word/2006/wordml" xmlns:wps="http://schemas.microsoft.com/office/word/2010/wordprocessingShape" mc:Ignorable="w14 w15 w16se w16cid wp14">
   <w:p>
+    <w:r>
+      <w:rPr>
+        <w:rFonts w:ascii="Times New Roman" w:eastAsia="Times New Roman" w:hAnsi="Times New Roman" w:cs="Times New Roman"/>
+        <w:noProof/>
+        <w:sz w:val="24"/>
+        <w:szCs w:val="24"/>
+        <w:lang w:eastAsia="es-CO"/>
+      </w:rPr>
+      <w:drawing>
+        <wp:anchor distT="0" distB="0" distL="114300" distR="114300" simplePos="0" relativeHeight="251660287" behindDoc="1" locked="0" layoutInCell="1" allowOverlap="1" wp14:anchorId="14611E77" wp14:editId="6CDA73B9">
+          <wp:simplePos x="0" y="0"/>
+          <wp:positionH relativeFrom="page">
+            <wp:align>right</wp:align>
+          </wp:positionH>
+          <wp:positionV relativeFrom="page">
+            <wp:align>top</wp:align>
+          </wp:positionV>
+          <wp:extent cx="7801610" cy="10053955"/>
+          <wp:effectExtent l="0" t="0" r="8890" b="4445"/>
+          <wp:wrapNone/>
+          <wp:docPr id="7" name="Imagen 7" descr="C:\Users\Lenovo\Downloads\Fondo para Word formal 2.jpg"/>
+          <wp:cNvGraphicFramePr>
+            <a:graphicFrameLocks xmlns:a="http://schemas.openxmlformats.org/drawingml/2006/main" noChangeAspect="1"/>
+          </wp:cNvGraphicFramePr>
+          <a:graphic xmlns:a="http://schemas.openxmlformats.org/drawingml/2006/main">
+            <a:graphicData uri="http://schemas.openxmlformats.org/drawingml/2006/picture">
+              <pic:pic xmlns:pic="http://schemas.openxmlformats.org/drawingml/2006/picture">
+                <pic:nvPicPr>
+                  <pic:cNvPr id="0" name="Picture 4" descr="C:\Users\Lenovo\Downloads\Fondo para Word formal 2.jpg"/>
+                  <pic:cNvPicPr>
+                    <a:picLocks noChangeAspect="1" noChangeArrowheads="1"/>
+                  </pic:cNvPicPr>
+                </pic:nvPicPr>
+                <pic:blipFill>
+                  <a:blip r:embed="rId1" cstate="print">
+                    <a:extLst>
+                      <a:ext uri="{BEBA8EAE-BF5A-486C-A8C5-ECC9F3942E4B}">
+                        <a14:imgProps xmlns:a14="http://schemas.microsoft.com/office/drawing/2010/main">
+                          <a14:imgLayer r:embed="rId2">
+                            <a14:imgEffect>
+                              <a14:brightnessContrast bright="-1000" contrast="-50000"/>
+                            </a14:imgEffect>
+                          </a14:imgLayer>
+                        </a14:imgProps>
+                      </a:ext>
+                      <a:ext uri="{28A0092B-C50C-407E-A947-70E740481C1C}">
+                        <a14:useLocalDpi xmlns:a14="http://schemas.microsoft.com/office/drawing/2010/main" val="0"/>
+                      </a:ext>
+                    </a:extLst>
+                  </a:blip>
+                  <a:srcRect/>
+                  <a:stretch>
+                    <a:fillRect/>
+                  </a:stretch>
+                </pic:blipFill>
+                <pic:spPr bwMode="auto">
+                  <a:xfrm>
+                    <a:off x="0" y="0"/>
+                    <a:ext cx="7801610" cy="10053955"/>
+                  </a:xfrm>
+                  <a:prstGeom prst="rect">
+                    <a:avLst/>
+                  </a:prstGeom>
+                  <a:noFill/>
+                  <a:ln>
+                    <a:noFill/>
+                  </a:ln>
+                </pic:spPr>
+              </pic:pic>
+            </a:graphicData>
+          </a:graphic>
+          <wp14:sizeRelH relativeFrom="page">
+            <wp14:pctWidth>0</wp14:pctWidth>
+          </wp14:sizeRelH>
+          <wp14:sizeRelV relativeFrom="page">
+            <wp14:pctHeight>0</wp14:pctHeight>
+          </wp14:sizeRelV>
+        </wp:anchor>
+      </w:drawing>
+    </w:r>
     <w:r>
       <w:rPr>
         <w:noProof/>
@@ -9857,90 +9903,19 @@
           </v:handles>
           <o:lock v:ext="edit" text="t" shapetype="t"/>
         </v:shapetype>
-        <v:shape id="PowerPlusWaterMarkObject177715595" o:spid="_x0000_s2051" type="#_x0000_t136" style="position:absolute;margin-left:0;margin-top:0;width:479.25pt;height:143.75pt;rotation:315;z-index:-251651072;mso-position-horizontal:center;mso-position-horizontal-relative:margin;mso-position-vertical:center;mso-position-vertical-relative:margin" o:allowincell="f" fillcolor="silver" stroked="f">
+        <v:shape id="PowerPlusWaterMarkObject2165298" o:spid="_x0000_s2051" type="#_x0000_t136" style="position:absolute;margin-left:0;margin-top:0;width:479.25pt;height:143.75pt;rotation:315;z-index:-251651072;mso-position-horizontal:center;mso-position-horizontal-relative:margin;mso-position-vertical:center;mso-position-vertical-relative:margin" o:allowincell="f" fillcolor="silver" stroked="f">
           <v:fill opacity=".5"/>
           <v:textpath style="font-family:&quot;Arial Black&quot;;font-size:1pt" string="InvGenius"/>
           <w10:wrap anchorx="margin" anchory="margin"/>
         </v:shape>
       </w:pict>
     </w:r>
-    <w:r>
-      <w:rPr>
-        <w:rFonts w:ascii="Times New Roman" w:eastAsia="Times New Roman" w:hAnsi="Times New Roman" w:cs="Times New Roman"/>
-        <w:noProof/>
-        <w:sz w:val="24"/>
-        <w:szCs w:val="24"/>
-        <w:lang w:eastAsia="es-CO"/>
-      </w:rPr>
-      <w:drawing>
-        <wp:anchor distT="0" distB="0" distL="114300" distR="114300" simplePos="0" relativeHeight="251659264" behindDoc="1" locked="0" layoutInCell="1" allowOverlap="1" wp14:anchorId="09FBD12C" wp14:editId="1C9435C4">
-          <wp:simplePos x="0" y="0"/>
-          <wp:positionH relativeFrom="page">
-            <wp:posOffset>10633</wp:posOffset>
-          </wp:positionH>
-          <wp:positionV relativeFrom="margin">
-            <wp:posOffset>-890905</wp:posOffset>
-          </wp:positionV>
-          <wp:extent cx="7753985" cy="10034905"/>
-          <wp:effectExtent l="0" t="0" r="0" b="4445"/>
-          <wp:wrapNone/>
-          <wp:docPr id="7" name="Imagen 7" descr="C:\Users\Lenovo\Downloads\Fondo para Word formal 2.jpg"/>
-          <wp:cNvGraphicFramePr>
-            <a:graphicFrameLocks xmlns:a="http://schemas.openxmlformats.org/drawingml/2006/main" noChangeAspect="1"/>
-          </wp:cNvGraphicFramePr>
-          <a:graphic xmlns:a="http://schemas.openxmlformats.org/drawingml/2006/main">
-            <a:graphicData uri="http://schemas.openxmlformats.org/drawingml/2006/picture">
-              <pic:pic xmlns:pic="http://schemas.openxmlformats.org/drawingml/2006/picture">
-                <pic:nvPicPr>
-                  <pic:cNvPr id="0" name="Picture 4" descr="C:\Users\Lenovo\Downloads\Fondo para Word formal 2.jpg"/>
-                  <pic:cNvPicPr>
-                    <a:picLocks noChangeAspect="1" noChangeArrowheads="1"/>
-                  </pic:cNvPicPr>
-                </pic:nvPicPr>
-                <pic:blipFill>
-                  <a:blip r:embed="rId1" cstate="print">
-                    <a:extLst>
-                      <a:ext uri="{28A0092B-C50C-407E-A947-70E740481C1C}">
-                        <a14:useLocalDpi xmlns:a14="http://schemas.microsoft.com/office/drawing/2010/main" val="0"/>
-                      </a:ext>
-                    </a:extLst>
-                  </a:blip>
-                  <a:srcRect/>
-                  <a:stretch>
-                    <a:fillRect/>
-                  </a:stretch>
-                </pic:blipFill>
-                <pic:spPr bwMode="auto">
-                  <a:xfrm>
-                    <a:off x="0" y="0"/>
-                    <a:ext cx="7753985" cy="10034905"/>
-                  </a:xfrm>
-                  <a:prstGeom prst="rect">
-                    <a:avLst/>
-                  </a:prstGeom>
-                  <a:noFill/>
-                  <a:ln>
-                    <a:noFill/>
-                  </a:ln>
-                </pic:spPr>
-              </pic:pic>
-            </a:graphicData>
-          </a:graphic>
-          <wp14:sizeRelH relativeFrom="page">
-            <wp14:pctWidth>0</wp14:pctWidth>
-          </wp14:sizeRelH>
-          <wp14:sizeRelV relativeFrom="page">
-            <wp14:pctHeight>0</wp14:pctHeight>
-          </wp14:sizeRelV>
-        </wp:anchor>
-      </w:drawing>
-    </w:r>
   </w:p>
 </w:hdr>
 </file>
 
 <file path=word/header3.xml><?xml version="1.0" encoding="utf-8"?>
-<w:hdr xmlns:wpc="http://schemas.microsoft.com/office/word/2010/wordprocessingCanvas" xmlns:cx="http://schemas.microsoft.com/office/drawing/2014/chartex" xmlns:mc="http://schemas.openxmlformats.org/markup-compatibility/2006" xmlns:o="urn:schemas-microsoft-com:office:office" xmlns:r="http://schemas.openxmlformats.org/officeDocument/2006/relationships" xmlns:m="http://schemas.openxmlformats.org/officeDocument/2006/math" xmlns:v="urn:schemas-microsoft-com:vml" xmlns:wp14="http://schemas.microsoft.com/office/word/2010/wordprocessingDrawing" xmlns:wp="http://schemas.openxmlformats.org/drawingml/2006/wordprocessingDrawing" xmlns:w10="urn:schemas-microsoft-com:office:word" xmlns:w="http://schemas.openxmlformats.org/wordprocessingml/2006/main" xmlns:w14="http://schemas.microsoft.com/office/word/2010/wordml" xmlns:w15="http://schemas.microsoft.com/office/word/2012/wordml" xmlns:w16se="http://schemas.microsoft.com/office/word/2015/wordml/symex" xmlns:wpg="http://schemas.microsoft.com/office/word/2010/wordprocessingGroup" xmlns:wpi="http://schemas.microsoft.com/office/word/2010/wordprocessingInk" xmlns:wne="http://schemas.microsoft.com/office/word/2006/wordml" xmlns:wps="http://schemas.microsoft.com/office/word/2010/wordprocessingShape" mc:Ignorable="w14 w15 w16se wp14">
+<w:hdr xmlns:wpc="http://schemas.microsoft.com/office/word/2010/wordprocessingCanvas" xmlns:cx="http://schemas.microsoft.com/office/drawing/2014/chartex" xmlns:cx1="http://schemas.microsoft.com/office/drawing/2015/9/8/chartex" xmlns:cx2="http://schemas.microsoft.com/office/drawing/2015/10/21/chartex" xmlns:cx3="http://schemas.microsoft.com/office/drawing/2016/5/9/chartex" xmlns:cx4="http://schemas.microsoft.com/office/drawing/2016/5/10/chartex" xmlns:cx5="http://schemas.microsoft.com/office/drawing/2016/5/11/chartex" xmlns:cx6="http://schemas.microsoft.com/office/drawing/2016/5/12/chartex" xmlns:cx7="http://schemas.microsoft.com/office/drawing/2016/5/13/chartex" xmlns:cx8="http://schemas.microsoft.com/office/drawing/2016/5/14/chartex" xmlns:mc="http://schemas.openxmlformats.org/markup-compatibility/2006" xmlns:aink="http://schemas.microsoft.com/office/drawing/2016/ink" xmlns:am3d="http://schemas.microsoft.com/office/drawing/2017/model3d" xmlns:o="urn:schemas-microsoft-com:office:office" xmlns:r="http://schemas.openxmlformats.org/officeDocument/2006/relationships" xmlns:m="http://schemas.openxmlformats.org/officeDocument/2006/math" xmlns:v="urn:schemas-microsoft-com:vml" xmlns:wp14="http://schemas.microsoft.com/office/word/2010/wordprocessingDrawing" xmlns:wp="http://schemas.openxmlformats.org/drawingml/2006/wordprocessingDrawing" xmlns:w10="urn:schemas-microsoft-com:office:word" xmlns:w="http://schemas.openxmlformats.org/wordprocessingml/2006/main" xmlns:w14="http://schemas.microsoft.com/office/word/2010/wordml" xmlns:w15="http://schemas.microsoft.com/office/word/2012/wordml" xmlns:w16cid="http://schemas.microsoft.com/office/word/2016/wordml/cid" xmlns:w16se="http://schemas.microsoft.com/office/word/2015/wordml/symex" xmlns:wpg="http://schemas.microsoft.com/office/word/2010/wordprocessingGroup" xmlns:wpi="http://schemas.microsoft.com/office/word/2010/wordprocessingInk" xmlns:wne="http://schemas.microsoft.com/office/word/2006/wordml" xmlns:wps="http://schemas.microsoft.com/office/word/2010/wordprocessingShape" mc:Ignorable="w14 w15 w16se w16cid wp14">
   <w:p>
     <w:pPr>
       <w:pStyle w:val="Encabezado"/>
@@ -9974,7 +9949,7 @@
           </v:handles>
           <o:lock v:ext="edit" text="t" shapetype="t"/>
         </v:shapetype>
-        <v:shape id="PowerPlusWaterMarkObject177715593" o:spid="_x0000_s2049" type="#_x0000_t136" style="position:absolute;margin-left:0;margin-top:0;width:479.25pt;height:143.75pt;rotation:315;z-index:-251655168;mso-position-horizontal:center;mso-position-horizontal-relative:margin;mso-position-vertical:center;mso-position-vertical-relative:margin" o:allowincell="f" fillcolor="silver" stroked="f">
+        <v:shape id="PowerPlusWaterMarkObject2165296" o:spid="_x0000_s2049" type="#_x0000_t136" style="position:absolute;margin-left:0;margin-top:0;width:479.25pt;height:143.75pt;rotation:315;z-index:-251655168;mso-position-horizontal:center;mso-position-horizontal-relative:margin;mso-position-vertical:center;mso-position-vertical-relative:margin" o:allowincell="f" fillcolor="silver" stroked="f">
           <v:fill opacity=".5"/>
           <v:textpath style="font-family:&quot;Arial Black&quot;;font-size:1pt" string="InvGenius"/>
           <w10:wrap anchorx="margin" anchory="margin"/>
@@ -9986,7 +9961,7 @@
 </file>
 
 <file path=word/numbering.xml><?xml version="1.0" encoding="utf-8"?>
-<w:numbering xmlns:wpc="http://schemas.microsoft.com/office/word/2010/wordprocessingCanvas" xmlns:cx="http://schemas.microsoft.com/office/drawing/2014/chartex" xmlns:mc="http://schemas.openxmlformats.org/markup-compatibility/2006" xmlns:o="urn:schemas-microsoft-com:office:office" xmlns:r="http://schemas.openxmlformats.org/officeDocument/2006/relationships" xmlns:m="http://schemas.openxmlformats.org/officeDocument/2006/math" xmlns:v="urn:schemas-microsoft-com:vml" xmlns:wp14="http://schemas.microsoft.com/office/word/2010/wordprocessingDrawing" xmlns:wp="http://schemas.openxmlformats.org/drawingml/2006/wordprocessingDrawing" xmlns:w10="urn:schemas-microsoft-com:office:word" xmlns:w="http://schemas.openxmlformats.org/wordprocessingml/2006/main" xmlns:w14="http://schemas.microsoft.com/office/word/2010/wordml" xmlns:w15="http://schemas.microsoft.com/office/word/2012/wordml" xmlns:w16se="http://schemas.microsoft.com/office/word/2015/wordml/symex" xmlns:wpg="http://schemas.microsoft.com/office/word/2010/wordprocessingGroup" xmlns:wpi="http://schemas.microsoft.com/office/word/2010/wordprocessingInk" xmlns:wne="http://schemas.microsoft.com/office/word/2006/wordml" xmlns:wps="http://schemas.microsoft.com/office/word/2010/wordprocessingShape" mc:Ignorable="w14 w15 w16se wp14">
+<w:numbering xmlns:wpc="http://schemas.microsoft.com/office/word/2010/wordprocessingCanvas" xmlns:cx="http://schemas.microsoft.com/office/drawing/2014/chartex" xmlns:cx1="http://schemas.microsoft.com/office/drawing/2015/9/8/chartex" xmlns:cx2="http://schemas.microsoft.com/office/drawing/2015/10/21/chartex" xmlns:cx3="http://schemas.microsoft.com/office/drawing/2016/5/9/chartex" xmlns:cx4="http://schemas.microsoft.com/office/drawing/2016/5/10/chartex" xmlns:cx5="http://schemas.microsoft.com/office/drawing/2016/5/11/chartex" xmlns:cx6="http://schemas.microsoft.com/office/drawing/2016/5/12/chartex" xmlns:cx7="http://schemas.microsoft.com/office/drawing/2016/5/13/chartex" xmlns:cx8="http://schemas.microsoft.com/office/drawing/2016/5/14/chartex" xmlns:mc="http://schemas.openxmlformats.org/markup-compatibility/2006" xmlns:aink="http://schemas.microsoft.com/office/drawing/2016/ink" xmlns:am3d="http://schemas.microsoft.com/office/drawing/2017/model3d" xmlns:o="urn:schemas-microsoft-com:office:office" xmlns:r="http://schemas.openxmlformats.org/officeDocument/2006/relationships" xmlns:m="http://schemas.openxmlformats.org/officeDocument/2006/math" xmlns:v="urn:schemas-microsoft-com:vml" xmlns:wp14="http://schemas.microsoft.com/office/word/2010/wordprocessingDrawing" xmlns:wp="http://schemas.openxmlformats.org/drawingml/2006/wordprocessingDrawing" xmlns:w10="urn:schemas-microsoft-com:office:word" xmlns:w="http://schemas.openxmlformats.org/wordprocessingml/2006/main" xmlns:w14="http://schemas.microsoft.com/office/word/2010/wordml" xmlns:w15="http://schemas.microsoft.com/office/word/2012/wordml" xmlns:w16cid="http://schemas.microsoft.com/office/word/2016/wordml/cid" xmlns:w16se="http://schemas.microsoft.com/office/word/2015/wordml/symex" xmlns:wpg="http://schemas.microsoft.com/office/word/2010/wordprocessingGroup" xmlns:wpi="http://schemas.microsoft.com/office/word/2010/wordprocessingInk" xmlns:wne="http://schemas.microsoft.com/office/word/2006/wordml" xmlns:wps="http://schemas.microsoft.com/office/word/2010/wordprocessingShape" mc:Ignorable="w14 w15 w16se w16cid wp14">
   <w:abstractNum w:abstractNumId="0" w15:restartNumberingAfterBreak="0">
     <w:nsid w:val="00F56DC9"/>
     <w:multiLevelType w:val="multilevel"/>
@@ -15108,7 +15083,7 @@
 </file>
 
 <file path=word/styles.xml><?xml version="1.0" encoding="utf-8"?>
-<w:styles xmlns:mc="http://schemas.openxmlformats.org/markup-compatibility/2006" xmlns:r="http://schemas.openxmlformats.org/officeDocument/2006/relationships" xmlns:w="http://schemas.openxmlformats.org/wordprocessingml/2006/main" xmlns:w14="http://schemas.microsoft.com/office/word/2010/wordml" xmlns:w15="http://schemas.microsoft.com/office/word/2012/wordml" xmlns:w16se="http://schemas.microsoft.com/office/word/2015/wordml/symex" mc:Ignorable="w14 w15 w16se">
+<w:styles xmlns:mc="http://schemas.openxmlformats.org/markup-compatibility/2006" xmlns:r="http://schemas.openxmlformats.org/officeDocument/2006/relationships" xmlns:w="http://schemas.openxmlformats.org/wordprocessingml/2006/main" xmlns:w14="http://schemas.microsoft.com/office/word/2010/wordml" xmlns:w15="http://schemas.microsoft.com/office/word/2012/wordml" xmlns:w16cid="http://schemas.microsoft.com/office/word/2016/wordml/cid" xmlns:w16se="http://schemas.microsoft.com/office/word/2015/wordml/symex" mc:Ignorable="w14 w15 w16se w16cid">
   <w:docDefaults>
     <w:rPrDefault>
       <w:rPr>
@@ -15124,7 +15099,7 @@
       </w:pPr>
     </w:pPrDefault>
   </w:docDefaults>
-  <w:latentStyles w:defLockedState="0" w:defUIPriority="99" w:defSemiHidden="0" w:defUnhideWhenUsed="0" w:defQFormat="0" w:count="371">
+  <w:latentStyles w:defLockedState="0" w:defUIPriority="99" w:defSemiHidden="0" w:defUnhideWhenUsed="0" w:defQFormat="0" w:count="375">
     <w:lsdException w:name="Normal" w:uiPriority="0" w:qFormat="1"/>
     <w:lsdException w:name="heading 1" w:uiPriority="9" w:qFormat="1"/>
     <w:lsdException w:name="heading 2" w:semiHidden="1" w:uiPriority="9" w:unhideWhenUsed="1" w:qFormat="1"/>
@@ -15230,7 +15205,6 @@
     <w:lsdException w:name="HTML Sample" w:semiHidden="1" w:unhideWhenUsed="1"/>
     <w:lsdException w:name="HTML Typewriter" w:semiHidden="1" w:unhideWhenUsed="1"/>
     <w:lsdException w:name="HTML Variable" w:semiHidden="1" w:unhideWhenUsed="1"/>
-    <w:lsdException w:name="Normal Table" w:semiHidden="1" w:unhideWhenUsed="1"/>
     <w:lsdException w:name="annotation subject" w:semiHidden="1" w:unhideWhenUsed="1"/>
     <w:lsdException w:name="No List" w:semiHidden="1" w:unhideWhenUsed="1"/>
     <w:lsdException w:name="Outline List 1" w:semiHidden="1" w:unhideWhenUsed="1"/>
@@ -15274,10 +15248,8 @@
     <w:lsdException w:name="Table Elegant" w:semiHidden="1" w:unhideWhenUsed="1"/>
     <w:lsdException w:name="Table Professional" w:semiHidden="1" w:unhideWhenUsed="1"/>
     <w:lsdException w:name="Table Subtle 1" w:semiHidden="1" w:unhideWhenUsed="1"/>
-    <w:lsdException w:name="Table Subtle 2" w:semiHidden="1" w:unhideWhenUsed="1"/>
     <w:lsdException w:name="Table Web 1" w:semiHidden="1" w:unhideWhenUsed="1"/>
     <w:lsdException w:name="Table Web 2" w:semiHidden="1" w:unhideWhenUsed="1"/>
-    <w:lsdException w:name="Table Web 3" w:semiHidden="1" w:unhideWhenUsed="1"/>
     <w:lsdException w:name="Balloon Text" w:semiHidden="1" w:unhideWhenUsed="1"/>
     <w:lsdException w:name="Table Grid" w:uiPriority="39"/>
     <w:lsdException w:name="Table Theme" w:semiHidden="1" w:unhideWhenUsed="1"/>
@@ -15496,6 +15468,10 @@
     <w:lsdException w:name="List Table 5 Dark Accent 6" w:uiPriority="50"/>
     <w:lsdException w:name="List Table 6 Colorful Accent 6" w:uiPriority="51"/>
     <w:lsdException w:name="List Table 7 Colorful Accent 6" w:uiPriority="52"/>
+    <w:lsdException w:name="Mention" w:semiHidden="1" w:unhideWhenUsed="1"/>
+    <w:lsdException w:name="Smart Hyperlink" w:semiHidden="1" w:unhideWhenUsed="1"/>
+    <w:lsdException w:name="Hashtag" w:semiHidden="1" w:unhideWhenUsed="1"/>
+    <w:lsdException w:name="Unresolved Mention" w:semiHidden="1" w:unhideWhenUsed="1"/>
   </w:latentStyles>
   <w:style w:type="paragraph" w:default="1" w:styleId="Normal">
     <w:name w:val="Normal"/>
@@ -16183,7 +16159,7 @@
 </file>
 
 <file path=customXml/itemProps1.xml><?xml version="1.0" encoding="utf-8"?>
-<ds:datastoreItem xmlns:ds="http://schemas.openxmlformats.org/officeDocument/2006/customXml" ds:itemID="{80EE6D01-4350-4EC1-9562-807EF42DD31E}">
+<ds:datastoreItem xmlns:ds="http://schemas.openxmlformats.org/officeDocument/2006/customXml" ds:itemID="{F37B744A-71D8-407B-8F93-355E483D8D8D}">
   <ds:schemaRefs>
     <ds:schemaRef ds:uri="http://schemas.openxmlformats.org/officeDocument/2006/bibliography"/>
   </ds:schemaRefs>

</xml_diff>

<commit_message>
cambio modal, iconos y documentacion
</commit_message>
<xml_diff>
--- a/Documentacion/RequerimientosInvGenius/InvGeniusSRS.docx
+++ b/Documentacion/RequerimientosInvGenius/InvGeniusSRS.docx
@@ -474,29 +474,7 @@
           <w:sz w:val="24"/>
           <w:szCs w:val="24"/>
         </w:rPr>
-        <w:t xml:space="preserve">Está basado y es conforme con el estándar IEEE </w:t>
-      </w:r>
-      <w:proofErr w:type="spellStart"/>
-      <w:r>
-        <w:rPr>
-          <w:rFonts w:ascii="Arial" w:hAnsi="Arial" w:cs="Arial"/>
-          <w:i/>
-          <w:color w:val="000000"/>
-          <w:sz w:val="24"/>
-          <w:szCs w:val="24"/>
-        </w:rPr>
-        <w:t>Std</w:t>
-      </w:r>
-      <w:proofErr w:type="spellEnd"/>
-      <w:r>
-        <w:rPr>
-          <w:rFonts w:ascii="Arial" w:hAnsi="Arial" w:cs="Arial"/>
-          <w:i/>
-          <w:color w:val="000000"/>
-          <w:sz w:val="24"/>
-          <w:szCs w:val="24"/>
-        </w:rPr>
-        <w:t xml:space="preserve"> 830-1998.</w:t>
+        <w:t>Está basado y es conforme con el estándar IEEE Std 830-1998.</w:t>
       </w:r>
     </w:p>
     <w:p>
@@ -775,73 +753,7 @@
           <w:sz w:val="24"/>
           <w:szCs w:val="24"/>
         </w:rPr>
-        <w:t xml:space="preserve">La sangría de los textos dentro de cada apartado se genera automáticamente al pulsar </w:t>
-      </w:r>
-      <w:proofErr w:type="spellStart"/>
-      <w:r>
-        <w:rPr>
-          <w:rFonts w:ascii="Arial" w:hAnsi="Arial" w:cs="Arial"/>
-          <w:i/>
-          <w:color w:val="000000"/>
-          <w:sz w:val="24"/>
-          <w:szCs w:val="24"/>
-        </w:rPr>
-        <w:t>Intro</w:t>
-      </w:r>
-      <w:proofErr w:type="spellEnd"/>
-      <w:r>
-        <w:rPr>
-          <w:rFonts w:ascii="Arial" w:hAnsi="Arial" w:cs="Arial"/>
-          <w:i/>
-          <w:color w:val="000000"/>
-          <w:sz w:val="24"/>
-          <w:szCs w:val="24"/>
-        </w:rPr>
-        <w:t xml:space="preserve"> al final de la línea de título. (Estilos Normal indentado1, Normal </w:t>
-      </w:r>
-      <w:proofErr w:type="spellStart"/>
-      <w:r>
-        <w:rPr>
-          <w:rFonts w:ascii="Arial" w:hAnsi="Arial" w:cs="Arial"/>
-          <w:i/>
-          <w:color w:val="000000"/>
-          <w:sz w:val="24"/>
-          <w:szCs w:val="24"/>
-        </w:rPr>
-        <w:t>identado</w:t>
-      </w:r>
-      <w:proofErr w:type="spellEnd"/>
-      <w:r>
-        <w:rPr>
-          <w:rFonts w:ascii="Arial" w:hAnsi="Arial" w:cs="Arial"/>
-          <w:i/>
-          <w:color w:val="000000"/>
-          <w:sz w:val="24"/>
-          <w:szCs w:val="24"/>
-        </w:rPr>
-        <w:t xml:space="preserve"> 2 y Normal </w:t>
-      </w:r>
-      <w:proofErr w:type="spellStart"/>
-      <w:r>
-        <w:rPr>
-          <w:rFonts w:ascii="Arial" w:hAnsi="Arial" w:cs="Arial"/>
-          <w:i/>
-          <w:color w:val="000000"/>
-          <w:sz w:val="24"/>
-          <w:szCs w:val="24"/>
-        </w:rPr>
-        <w:t>identado</w:t>
-      </w:r>
-      <w:proofErr w:type="spellEnd"/>
-      <w:r>
-        <w:rPr>
-          <w:rFonts w:ascii="Arial" w:hAnsi="Arial" w:cs="Arial"/>
-          <w:i/>
-          <w:color w:val="000000"/>
-          <w:sz w:val="24"/>
-          <w:szCs w:val="24"/>
-        </w:rPr>
-        <w:t xml:space="preserve"> 3).</w:t>
+        <w:t>La sangría de los textos dentro de cada apartado se genera automáticamente al pulsar Intro al final de la línea de título. (Estilos Normal indentado1, Normal identado 2 y Normal identado 3).</w:t>
       </w:r>
     </w:p>
     <w:p>
@@ -1219,23 +1131,13 @@
                 <w:lang w:eastAsia="es-CO"/>
               </w:rPr>
             </w:pPr>
-            <w:proofErr w:type="spellStart"/>
             <w:r>
               <w:rPr>
                 <w:rFonts w:ascii="Calibri" w:eastAsia="Times New Roman" w:hAnsi="Calibri" w:cs="Calibri"/>
                 <w:color w:val="000000"/>
                 <w:lang w:eastAsia="es-CO"/>
               </w:rPr>
-              <w:t>Yordy</w:t>
-            </w:r>
-            <w:proofErr w:type="spellEnd"/>
-            <w:r>
-              <w:rPr>
-                <w:rFonts w:ascii="Calibri" w:eastAsia="Times New Roman" w:hAnsi="Calibri" w:cs="Calibri"/>
-                <w:color w:val="000000"/>
-                <w:lang w:eastAsia="es-CO"/>
-              </w:rPr>
-              <w:t xml:space="preserve"> Erik Núñez Pineda</w:t>
+              <w:t>Yordy Erik Núñez Pineda</w:t>
             </w:r>
           </w:p>
         </w:tc>
@@ -1476,41 +1378,13 @@
                 <w:lang w:eastAsia="es-CO"/>
               </w:rPr>
             </w:pPr>
-            <w:proofErr w:type="spellStart"/>
             <w:r>
               <w:rPr>
                 <w:rFonts w:ascii="Calibri" w:eastAsia="Times New Roman" w:hAnsi="Calibri" w:cs="Calibri"/>
                 <w:color w:val="000000"/>
                 <w:lang w:eastAsia="es-CO"/>
               </w:rPr>
-              <w:t>Anyi</w:t>
-            </w:r>
-            <w:proofErr w:type="spellEnd"/>
-            <w:r>
-              <w:rPr>
-                <w:rFonts w:ascii="Calibri" w:eastAsia="Times New Roman" w:hAnsi="Calibri" w:cs="Calibri"/>
-                <w:color w:val="000000"/>
-                <w:lang w:eastAsia="es-CO"/>
-              </w:rPr>
-              <w:t xml:space="preserve"> </w:t>
-            </w:r>
-            <w:proofErr w:type="spellStart"/>
-            <w:r>
-              <w:rPr>
-                <w:rFonts w:ascii="Calibri" w:eastAsia="Times New Roman" w:hAnsi="Calibri" w:cs="Calibri"/>
-                <w:color w:val="000000"/>
-                <w:lang w:eastAsia="es-CO"/>
-              </w:rPr>
-              <w:t>Zujey</w:t>
-            </w:r>
-            <w:proofErr w:type="spellEnd"/>
-            <w:r>
-              <w:rPr>
-                <w:rFonts w:ascii="Calibri" w:eastAsia="Times New Roman" w:hAnsi="Calibri" w:cs="Calibri"/>
-                <w:color w:val="000000"/>
-                <w:lang w:eastAsia="es-CO"/>
-              </w:rPr>
-              <w:t xml:space="preserve"> Gómez Casanova</w:t>
+              <w:t>Anyi Zujey Gómez Casanova</w:t>
             </w:r>
           </w:p>
         </w:tc>
@@ -1614,23 +1488,13 @@
                 <w:lang w:eastAsia="es-CO"/>
               </w:rPr>
             </w:pPr>
-            <w:proofErr w:type="spellStart"/>
             <w:r>
               <w:rPr>
                 <w:rFonts w:ascii="Calibri" w:eastAsia="Times New Roman" w:hAnsi="Calibri" w:cs="Calibri"/>
                 <w:color w:val="000000"/>
                 <w:lang w:eastAsia="es-CO"/>
               </w:rPr>
-              <w:t>Julian</w:t>
-            </w:r>
-            <w:proofErr w:type="spellEnd"/>
-            <w:r>
-              <w:rPr>
-                <w:rFonts w:ascii="Calibri" w:eastAsia="Times New Roman" w:hAnsi="Calibri" w:cs="Calibri"/>
-                <w:color w:val="000000"/>
-                <w:lang w:eastAsia="es-CO"/>
-              </w:rPr>
-              <w:t xml:space="preserve"> David Fierro Casanova</w:t>
+              <w:t>Julian David Fierro Casanova</w:t>
             </w:r>
           </w:p>
         </w:tc>
@@ -1734,41 +1598,13 @@
                 <w:lang w:eastAsia="es-CO"/>
               </w:rPr>
             </w:pPr>
-            <w:proofErr w:type="spellStart"/>
             <w:r>
               <w:rPr>
                 <w:rFonts w:ascii="Calibri" w:eastAsia="Times New Roman" w:hAnsi="Calibri" w:cs="Calibri"/>
                 <w:color w:val="000000"/>
                 <w:lang w:eastAsia="es-CO"/>
               </w:rPr>
-              <w:t>Willian</w:t>
-            </w:r>
-            <w:proofErr w:type="spellEnd"/>
-            <w:r>
-              <w:rPr>
-                <w:rFonts w:ascii="Calibri" w:eastAsia="Times New Roman" w:hAnsi="Calibri" w:cs="Calibri"/>
-                <w:color w:val="000000"/>
-                <w:lang w:eastAsia="es-CO"/>
-              </w:rPr>
-              <w:t xml:space="preserve"> </w:t>
-            </w:r>
-            <w:proofErr w:type="spellStart"/>
-            <w:r>
-              <w:rPr>
-                <w:rFonts w:ascii="Calibri" w:eastAsia="Times New Roman" w:hAnsi="Calibri" w:cs="Calibri"/>
-                <w:color w:val="000000"/>
-                <w:lang w:eastAsia="es-CO"/>
-              </w:rPr>
-              <w:t>Steban</w:t>
-            </w:r>
-            <w:proofErr w:type="spellEnd"/>
-            <w:r>
-              <w:rPr>
-                <w:rFonts w:ascii="Calibri" w:eastAsia="Times New Roman" w:hAnsi="Calibri" w:cs="Calibri"/>
-                <w:color w:val="000000"/>
-                <w:lang w:eastAsia="es-CO"/>
-              </w:rPr>
-              <w:t xml:space="preserve"> González Cortes</w:t>
+              <w:t>Willian Steban González Cortes</w:t>
             </w:r>
           </w:p>
         </w:tc>
@@ -1878,43 +1714,7 @@
                 <w:color w:val="000000"/>
                 <w:lang w:eastAsia="es-CO"/>
               </w:rPr>
-              <w:t xml:space="preserve">Cristian </w:t>
-            </w:r>
-            <w:proofErr w:type="spellStart"/>
-            <w:r>
-              <w:rPr>
-                <w:rFonts w:ascii="Calibri" w:eastAsia="Times New Roman" w:hAnsi="Calibri" w:cs="Calibri"/>
-                <w:color w:val="000000"/>
-                <w:lang w:eastAsia="es-CO"/>
-              </w:rPr>
-              <w:t>Jeampool</w:t>
-            </w:r>
-            <w:proofErr w:type="spellEnd"/>
-            <w:r>
-              <w:rPr>
-                <w:rFonts w:ascii="Calibri" w:eastAsia="Times New Roman" w:hAnsi="Calibri" w:cs="Calibri"/>
-                <w:color w:val="000000"/>
-                <w:lang w:eastAsia="es-CO"/>
-              </w:rPr>
-              <w:t xml:space="preserve"> </w:t>
-            </w:r>
-            <w:proofErr w:type="spellStart"/>
-            <w:r>
-              <w:rPr>
-                <w:rFonts w:ascii="Calibri" w:eastAsia="Times New Roman" w:hAnsi="Calibri" w:cs="Calibri"/>
-                <w:color w:val="000000"/>
-                <w:lang w:eastAsia="es-CO"/>
-              </w:rPr>
-              <w:t>Bahamon</w:t>
-            </w:r>
-            <w:proofErr w:type="spellEnd"/>
-            <w:r>
-              <w:rPr>
-                <w:rFonts w:ascii="Calibri" w:eastAsia="Times New Roman" w:hAnsi="Calibri" w:cs="Calibri"/>
-                <w:color w:val="000000"/>
-                <w:lang w:eastAsia="es-CO"/>
-              </w:rPr>
-              <w:t xml:space="preserve"> Granados</w:t>
+              <w:t>Cristian Jeampool Bahamon Granados</w:t>
             </w:r>
           </w:p>
         </w:tc>
@@ -2050,176 +1850,173 @@
     </w:p>
     <w:p>
       <w:pPr>
-        <w:tabs>
-          <w:tab w:val="left" w:pos="709"/>
-        </w:tabs>
-        <w:spacing w:before="300" w:after="300" w:line="360" w:lineRule="auto"/>
-        <w:ind w:left="360"/>
-        <w:jc w:val="both"/>
-        <w:rPr>
-          <w:rFonts w:ascii="Arial" w:hAnsi="Arial" w:cs="Arial"/>
-          <w:sz w:val="24"/>
-          <w:szCs w:val="24"/>
+        <w:spacing w:before="100" w:beforeAutospacing="1" w:after="100" w:afterAutospacing="1" w:line="240" w:lineRule="auto"/>
+        <w:rPr>
+          <w:rFonts w:ascii="Arial" w:eastAsia="Times New Roman" w:hAnsi="Arial" w:cs="Arial"/>
+          <w:sz w:val="24"/>
+          <w:szCs w:val="24"/>
+          <w:lang w:eastAsia="es-CO"/>
         </w:rPr>
       </w:pPr>
       <w:r>
         <w:rPr>
-          <w:rFonts w:ascii="Arial" w:hAnsi="Arial" w:cs="Arial"/>
-          <w:sz w:val="24"/>
-          <w:szCs w:val="24"/>
-        </w:rPr>
-        <w:t xml:space="preserve">Bienvenidos al proyecto de inventario de bodega, una herramienta fundamental para el eficiente manejo y control de los recursos en cualquier tipo de </w:t>
+          <w:rFonts w:ascii="Arial" w:eastAsia="Times New Roman" w:hAnsi="Arial" w:cs="Arial"/>
+          <w:b/>
+          <w:bCs/>
+          <w:sz w:val="24"/>
+          <w:szCs w:val="24"/>
+          <w:lang w:eastAsia="es-CO"/>
+        </w:rPr>
+        <w:t>Bienvenidos al Proyecto de Inventario de Bodega</w:t>
       </w:r>
       <w:r>
         <w:rPr>
-          <w:rFonts w:ascii="Arial" w:hAnsi="Arial" w:cs="Arial"/>
-          <w:sz w:val="24"/>
-          <w:szCs w:val="24"/>
-        </w:rPr>
-        <w:t>tienda o mini-</w:t>
+          <w:rFonts w:ascii="Arial" w:eastAsia="Times New Roman" w:hAnsi="Arial" w:cs="Arial"/>
+          <w:sz w:val="24"/>
+          <w:szCs w:val="24"/>
+          <w:lang w:eastAsia="es-CO"/>
+        </w:rPr>
+        <w:t>, una herramienta esencial para el manejo eficiente y control preciso de los recursos en cualquier tienda o mini-market. El inventario de bodega desempeña un papel crucial en la gestión de stocks, permitiendo conocer en tiempo real la cantidad y ubicación de los productos disponibles.</w:t>
       </w:r>
-      <w:proofErr w:type="spellStart"/>
+    </w:p>
+    <w:p>
+      <w:pPr>
+        <w:spacing w:before="100" w:beforeAutospacing="1" w:after="100" w:afterAutospacing="1" w:line="240" w:lineRule="auto"/>
+        <w:rPr>
+          <w:rFonts w:ascii="Arial" w:eastAsia="Times New Roman" w:hAnsi="Arial" w:cs="Arial"/>
+          <w:sz w:val="24"/>
+          <w:szCs w:val="24"/>
+          <w:lang w:eastAsia="es-CO"/>
+        </w:rPr>
+      </w:pPr>
       <w:r>
         <w:rPr>
-          <w:rFonts w:ascii="Arial" w:hAnsi="Arial" w:cs="Arial"/>
-          <w:sz w:val="24"/>
-          <w:szCs w:val="24"/>
-        </w:rPr>
-        <w:t>Market</w:t>
-      </w:r>
-      <w:proofErr w:type="spellEnd"/>
-      <w:r>
-        <w:rPr>
-          <w:rFonts w:ascii="Arial" w:hAnsi="Arial" w:cs="Arial"/>
-          <w:sz w:val="24"/>
-          <w:szCs w:val="24"/>
-        </w:rPr>
-        <w:t>. El inventario de bodega juega un papel crucial en la gestión de stocks, ya que permite conocer en tiemp</w:t>
+          <w:rFonts w:ascii="Arial" w:eastAsia="Times New Roman" w:hAnsi="Arial" w:cs="Arial"/>
+          <w:sz w:val="24"/>
+          <w:szCs w:val="24"/>
+          <w:lang w:eastAsia="es-CO"/>
+        </w:rPr>
+        <w:t>En un entorno cada vez más competitivo y dinámico, contar con un sistema confiable y preciso se vuelve indispensable. Este sistema nos proporcionará información actualizada que permitirá tomar decisiones informadas, minimizar pérdidas,</w:t>
       </w:r>
       <w:r>
         <w:rPr>
-          <w:rFonts w:ascii="Arial" w:hAnsi="Arial" w:cs="Arial"/>
-          <w:sz w:val="24"/>
-          <w:szCs w:val="24"/>
-        </w:rPr>
-        <w:t xml:space="preserve">o real la cantidad, ubicación </w:t>
+          <w:rFonts w:ascii="Arial" w:eastAsia="Times New Roman" w:hAnsi="Arial" w:cs="Arial"/>
+          <w:sz w:val="24"/>
+          <w:szCs w:val="24"/>
+          <w:lang w:eastAsia="es-CO"/>
+        </w:rPr>
+        <w:t xml:space="preserve"> optimizar tiempos y recursos,</w:t>
       </w:r>
       <w:r>
         <w:rPr>
-          <w:rFonts w:ascii="Arial" w:hAnsi="Arial" w:cs="Arial"/>
-          <w:sz w:val="24"/>
-          <w:szCs w:val="24"/>
-        </w:rPr>
-        <w:t>de los productos disponibles.</w:t>
+          <w:rFonts w:ascii="Arial" w:eastAsia="Times New Roman" w:hAnsi="Arial" w:cs="Arial"/>
+          <w:sz w:val="24"/>
+          <w:szCs w:val="24"/>
+          <w:lang w:eastAsia="es-CO"/>
+        </w:rPr>
+        <w:t xml:space="preserve"> garantizar una excelente experiencia tanto para nuestros clientes como para nuestro equipo de trabajo.</w:t>
       </w:r>
     </w:p>
     <w:p>
       <w:pPr>
-        <w:tabs>
-          <w:tab w:val="left" w:pos="709"/>
-        </w:tabs>
-        <w:spacing w:before="300" w:after="300" w:line="360" w:lineRule="auto"/>
-        <w:ind w:left="360"/>
-        <w:jc w:val="both"/>
-        <w:rPr>
-          <w:rFonts w:ascii="Arial" w:hAnsi="Arial" w:cs="Arial"/>
-          <w:sz w:val="24"/>
-          <w:szCs w:val="24"/>
+        <w:spacing w:before="100" w:beforeAutospacing="1" w:after="100" w:afterAutospacing="1" w:line="240" w:lineRule="auto"/>
+        <w:rPr>
+          <w:rFonts w:ascii="Arial" w:eastAsia="Times New Roman" w:hAnsi="Arial" w:cs="Arial"/>
+          <w:sz w:val="24"/>
+          <w:szCs w:val="24"/>
+          <w:lang w:eastAsia="es-CO"/>
         </w:rPr>
       </w:pPr>
       <w:r>
         <w:rPr>
-          <w:rFonts w:ascii="Arial" w:hAnsi="Arial" w:cs="Arial"/>
-          <w:sz w:val="24"/>
-          <w:szCs w:val="24"/>
-        </w:rPr>
-        <w:t>En un mundo cada vez más competitivo y dinámico, es fundamental contar con un sistema confiable y preciso que nos brinde inform</w:t>
+          <w:rFonts w:ascii="Arial" w:eastAsia="Times New Roman" w:hAnsi="Arial" w:cs="Arial"/>
+          <w:b/>
+          <w:bCs/>
+          <w:sz w:val="24"/>
+          <w:szCs w:val="24"/>
+          <w:lang w:eastAsia="es-CO"/>
+        </w:rPr>
+        <w:t>Objetivo del Proyecto:</w:t>
       </w:r>
       <w:r>
         <w:rPr>
-          <w:rFonts w:ascii="Arial" w:hAnsi="Arial" w:cs="Arial"/>
-          <w:sz w:val="24"/>
-          <w:szCs w:val="24"/>
-        </w:rPr>
-        <w:t>ación actualizada</w:t>
+          <w:rFonts w:ascii="Arial" w:eastAsia="Times New Roman" w:hAnsi="Arial" w:cs="Arial"/>
+          <w:sz w:val="24"/>
+          <w:szCs w:val="24"/>
+          <w:lang w:eastAsia="es-CO"/>
+        </w:rPr>
+        <w:t xml:space="preserve"> El objetivo principal de este proyecto es diseñar y desarrollar un sistema de inventario de bodega que satisfaga las necesidades específicas de nuestra organización. Buscamos automatizar y agilizar los procesos de gestión de inventario, reduciendo al máximo los errores humanos y maximizando la eficiencia operativa.</w:t>
+      </w:r>
+    </w:p>
+    <w:p>
+      <w:pPr>
+        <w:spacing w:before="100" w:beforeAutospacing="1" w:after="100" w:afterAutospacing="1" w:line="240" w:lineRule="auto"/>
+        <w:rPr>
+          <w:rFonts w:ascii="Arial" w:eastAsia="Times New Roman" w:hAnsi="Arial" w:cs="Arial"/>
+          <w:sz w:val="24"/>
+          <w:szCs w:val="24"/>
+          <w:lang w:eastAsia="es-CO"/>
+        </w:rPr>
+      </w:pPr>
+      <w:r>
+        <w:rPr>
+          <w:rFonts w:ascii="Arial" w:eastAsia="Times New Roman" w:hAnsi="Arial" w:cs="Arial"/>
+          <w:sz w:val="24"/>
+          <w:szCs w:val="24"/>
+          <w:lang w:eastAsia="es-CO"/>
+        </w:rPr>
+        <w:t>A lo largo del desarrollo, abordaremos diversas etapas: desde la identificación y análisis de requerimientos, pasando por el diseño de la estructura del inventario, hasta la implementación y puesta en marcha del sistema. Nos aseguraremos de que cada fase esté alineada con nuestros objetivos de optimización y mejora continua.</w:t>
+      </w:r>
+    </w:p>
+    <w:p>
+      <w:pPr>
+        <w:spacing w:before="100" w:beforeAutospacing="1" w:after="100" w:afterAutospacing="1" w:line="240" w:lineRule="auto"/>
+        <w:rPr>
+          <w:rFonts w:ascii="Arial" w:eastAsia="Times New Roman" w:hAnsi="Arial" w:cs="Arial"/>
+          <w:sz w:val="24"/>
+          <w:szCs w:val="24"/>
+          <w:lang w:eastAsia="es-CO"/>
+        </w:rPr>
+      </w:pPr>
+      <w:r>
+        <w:rPr>
+          <w:rFonts w:ascii="Arial" w:eastAsia="Times New Roman" w:hAnsi="Arial" w:cs="Arial"/>
+          <w:b/>
+          <w:bCs/>
+          <w:sz w:val="24"/>
+          <w:szCs w:val="24"/>
+          <w:lang w:eastAsia="es-CO"/>
+        </w:rPr>
+        <w:t>Versión Móvil:</w:t>
       </w:r>
       <w:r>
         <w:rPr>
-          <w:rFonts w:ascii="Arial" w:hAnsi="Arial" w:cs="Arial"/>
-          <w:sz w:val="24"/>
-          <w:szCs w:val="24"/>
-        </w:rPr>
-        <w:t>. Esto nos permitirá tomar decisiones informadas, minimizar pérdidas, optimizar tiempos y recursos, y garantizar una excelente experiencia tanto para nuestros clientes como para nuestro equipo de trabajo.</w:t>
+          <w:rFonts w:ascii="Arial" w:eastAsia="Times New Roman" w:hAnsi="Arial" w:cs="Arial"/>
+          <w:sz w:val="24"/>
+          <w:szCs w:val="24"/>
+          <w:lang w:eastAsia="es-CO"/>
+        </w:rPr>
+        <w:t xml:space="preserve"> Dado que esta plataforma está principalmente orientada a la gestión administrativa, solo algunas funcionalidades estarán disponibles en la versión móvil. Hemos priorizado aquellas que permiten un manejo más ágil y accesible desde cualquier lugar, mientras que las tareas más complejas y detalladas estarán reservadas para la versión de escritorio, donde se podrá acceder a todas las características completas del sistema.</w:t>
       </w:r>
     </w:p>
     <w:p>
       <w:pPr>
-        <w:tabs>
-          <w:tab w:val="left" w:pos="709"/>
-        </w:tabs>
-        <w:spacing w:before="300" w:after="300" w:line="360" w:lineRule="auto"/>
-        <w:ind w:left="360"/>
-        <w:jc w:val="both"/>
-        <w:rPr>
-          <w:rFonts w:ascii="Arial" w:hAnsi="Arial" w:cs="Arial"/>
-          <w:sz w:val="24"/>
-          <w:szCs w:val="24"/>
+        <w:spacing w:before="100" w:beforeAutospacing="1" w:after="100" w:afterAutospacing="1" w:line="240" w:lineRule="auto"/>
+        <w:rPr>
+          <w:rFonts w:ascii="Arial" w:eastAsia="Times New Roman" w:hAnsi="Arial" w:cs="Arial"/>
+          <w:sz w:val="24"/>
+          <w:szCs w:val="24"/>
+          <w:lang w:eastAsia="es-CO"/>
         </w:rPr>
       </w:pPr>
       <w:r>
         <w:rPr>
-          <w:rFonts w:ascii="Arial" w:hAnsi="Arial" w:cs="Arial"/>
-          <w:sz w:val="24"/>
-          <w:szCs w:val="24"/>
-        </w:rPr>
-        <w:t>Este proyecto tiene como objetivo principal diseñar y desarrollar un sistema de inventario de bodega que cumpla con las necesidades específicas de nuestra organización. Buscaremos automatizar y agilizar los procesos de inventario, reduciendo al máximo los errores humanos y maximizando la eficiencia.</w:t>
-      </w:r>
-    </w:p>
-    <w:p>
-      <w:pPr>
-        <w:tabs>
-          <w:tab w:val="left" w:pos="709"/>
-        </w:tabs>
-        <w:spacing w:before="300" w:after="300" w:line="360" w:lineRule="auto"/>
-        <w:ind w:left="360"/>
-        <w:jc w:val="both"/>
-        <w:rPr>
-          <w:rFonts w:ascii="Arial" w:hAnsi="Arial" w:cs="Arial"/>
-          <w:sz w:val="24"/>
-          <w:szCs w:val="24"/>
-        </w:rPr>
-      </w:pPr>
-      <w:r>
-        <w:rPr>
-          <w:rFonts w:ascii="Arial" w:hAnsi="Arial" w:cs="Arial"/>
-          <w:sz w:val="24"/>
-          <w:szCs w:val="24"/>
-        </w:rPr>
-        <w:t xml:space="preserve">Durante el desarrollo de este proyecto, abordaremos diversas etapas, desde el relevamiento de requerimientos y el diseño de la estructura del inventario, hasta la implementación y puesta en marcha del sistema. </w:t>
-      </w:r>
-    </w:p>
-    <w:p>
-      <w:pPr>
-        <w:tabs>
-          <w:tab w:val="left" w:pos="709"/>
-        </w:tabs>
-        <w:spacing w:before="300" w:line="360" w:lineRule="auto"/>
-        <w:ind w:left="360"/>
-        <w:jc w:val="both"/>
-        <w:rPr>
-          <w:rFonts w:ascii="Arial" w:hAnsi="Arial" w:cs="Arial"/>
-          <w:b/>
-          <w:sz w:val="24"/>
-          <w:szCs w:val="24"/>
-        </w:rPr>
-      </w:pPr>
-      <w:r>
-        <w:rPr>
-          <w:rFonts w:ascii="Arial" w:hAnsi="Arial" w:cs="Arial"/>
-          <w:sz w:val="24"/>
-          <w:szCs w:val="24"/>
-        </w:rPr>
-        <w:t>Estamos convencidos de que este proyecto de inventario de bodega será una inversión estratégica para nuestra meta, ya que nos permitirá optimizar los recursos, mejorar la toma de decisiones y alcanzar niveles superiores de eficiencia en nuestras operaciones diarias.</w:t>
+          <w:rFonts w:ascii="Arial" w:eastAsia="Times New Roman" w:hAnsi="Arial" w:cs="Arial"/>
+          <w:sz w:val="24"/>
+          <w:szCs w:val="24"/>
+          <w:lang w:eastAsia="es-CO"/>
+        </w:rPr>
+        <w:t>Estamos convencidos de que este sistema de inventario de bodega será una inversión estratégica para nuestra organización. Nos permitirá optimizar recursos, mejorar la toma de decisiones y alcanzar nuevos niveles de eficiencia en nuestras operaciones diarias.</w:t>
       </w:r>
     </w:p>
     <w:p>
@@ -2293,25 +2090,7 @@
           <w:sz w:val="24"/>
           <w:szCs w:val="24"/>
         </w:rPr>
-        <w:t>r a los mini-</w:t>
-      </w:r>
-      <w:proofErr w:type="spellStart"/>
-      <w:r>
-        <w:rPr>
-          <w:rFonts w:ascii="Arial" w:hAnsi="Arial" w:cs="Arial"/>
-          <w:sz w:val="24"/>
-          <w:szCs w:val="24"/>
-        </w:rPr>
-        <w:t>Market</w:t>
-      </w:r>
-      <w:proofErr w:type="spellEnd"/>
-      <w:r>
-        <w:rPr>
-          <w:rFonts w:ascii="Arial" w:hAnsi="Arial" w:cs="Arial"/>
-          <w:sz w:val="24"/>
-          <w:szCs w:val="24"/>
-        </w:rPr>
-        <w:t xml:space="preserve"> o tiendas de barrio,</w:t>
+        <w:t>r a los mini-Market o tiendas de barrio,</w:t>
       </w:r>
       <w:r>
         <w:rPr>
@@ -2575,7 +2354,6 @@
         </w:rPr>
         <w:t xml:space="preserve"> </w:t>
       </w:r>
-      <w:proofErr w:type="spellStart"/>
       <w:r>
         <w:rPr>
           <w:rFonts w:ascii="Arial" w:hAnsi="Arial" w:cs="Arial"/>
@@ -2584,7 +2362,6 @@
         </w:rPr>
         <w:t>Market</w:t>
       </w:r>
-      <w:proofErr w:type="spellEnd"/>
       <w:r>
         <w:rPr>
           <w:rFonts w:ascii="Arial" w:hAnsi="Arial" w:cs="Arial"/>
@@ -2681,7 +2458,6 @@
         </w:rPr>
         <w:t xml:space="preserve"> </w:t>
       </w:r>
-      <w:proofErr w:type="spellStart"/>
       <w:r>
         <w:rPr>
           <w:rFonts w:ascii="Arial" w:hAnsi="Arial" w:cs="Arial"/>
@@ -2690,7 +2466,6 @@
         </w:rPr>
         <w:t>Market</w:t>
       </w:r>
-      <w:proofErr w:type="spellEnd"/>
       <w:r>
         <w:rPr>
           <w:rFonts w:ascii="Arial" w:hAnsi="Arial" w:cs="Arial"/>
@@ -3191,7 +2966,6 @@
                 <w:lang w:eastAsia="es-CO"/>
               </w:rPr>
             </w:pPr>
-            <w:proofErr w:type="spellStart"/>
             <w:r>
               <w:rPr>
                 <w:rFonts w:ascii="Arial" w:eastAsia="Times New Roman" w:hAnsi="Arial" w:cs="Arial"/>
@@ -3200,18 +2974,7 @@
                 <w:szCs w:val="20"/>
                 <w:lang w:eastAsia="es-CO"/>
               </w:rPr>
-              <w:t>Yordy</w:t>
-            </w:r>
-            <w:proofErr w:type="spellEnd"/>
-            <w:r>
-              <w:rPr>
-                <w:rFonts w:ascii="Arial" w:eastAsia="Times New Roman" w:hAnsi="Arial" w:cs="Arial"/>
-                <w:color w:val="000000"/>
-                <w:sz w:val="20"/>
-                <w:szCs w:val="20"/>
-                <w:lang w:eastAsia="es-CO"/>
-              </w:rPr>
-              <w:t xml:space="preserve"> Erik Núñez Pineda</w:t>
+              <w:t>Yordy Erik Núñez Pineda</w:t>
             </w:r>
           </w:p>
         </w:tc>
@@ -3460,29 +3223,7 @@
                 <w:szCs w:val="20"/>
                 <w:lang w:eastAsia="es-CO"/>
               </w:rPr>
-              <w:t>Análisis de información y programación (</w:t>
-            </w:r>
-            <w:proofErr w:type="spellStart"/>
-            <w:r>
-              <w:rPr>
-                <w:rFonts w:ascii="Arial" w:eastAsia="Times New Roman" w:hAnsi="Arial" w:cs="Arial"/>
-                <w:color w:val="000000"/>
-                <w:sz w:val="20"/>
-                <w:szCs w:val="20"/>
-                <w:lang w:eastAsia="es-CO"/>
-              </w:rPr>
-              <w:t>Backend</w:t>
-            </w:r>
-            <w:proofErr w:type="spellEnd"/>
-            <w:r>
-              <w:rPr>
-                <w:rFonts w:ascii="Arial" w:eastAsia="Times New Roman" w:hAnsi="Arial" w:cs="Arial"/>
-                <w:color w:val="000000"/>
-                <w:sz w:val="20"/>
-                <w:szCs w:val="20"/>
-                <w:lang w:eastAsia="es-CO"/>
-              </w:rPr>
-              <w:t>)</w:t>
+              <w:t>Análisis de información y programación (Backend)</w:t>
             </w:r>
           </w:p>
         </w:tc>
@@ -3955,29 +3696,7 @@
                 <w:szCs w:val="20"/>
                 <w:lang w:eastAsia="es-CO"/>
               </w:rPr>
-              <w:t>Análisis de información y programación (</w:t>
-            </w:r>
-            <w:proofErr w:type="spellStart"/>
-            <w:r>
-              <w:rPr>
-                <w:rFonts w:ascii="Arial" w:eastAsia="Times New Roman" w:hAnsi="Arial" w:cs="Arial"/>
-                <w:color w:val="000000"/>
-                <w:sz w:val="20"/>
-                <w:szCs w:val="20"/>
-                <w:lang w:eastAsia="es-CO"/>
-              </w:rPr>
-              <w:t>Backend</w:t>
-            </w:r>
-            <w:proofErr w:type="spellEnd"/>
-            <w:r>
-              <w:rPr>
-                <w:rFonts w:ascii="Arial" w:eastAsia="Times New Roman" w:hAnsi="Arial" w:cs="Arial"/>
-                <w:color w:val="000000"/>
-                <w:sz w:val="20"/>
-                <w:szCs w:val="20"/>
-                <w:lang w:eastAsia="es-CO"/>
-              </w:rPr>
-              <w:t>)</w:t>
+              <w:t>Análisis de información y programación (Backend)</w:t>
             </w:r>
           </w:p>
         </w:tc>
@@ -4204,7 +3923,6 @@
                 <w:lang w:eastAsia="es-CO"/>
               </w:rPr>
             </w:pPr>
-            <w:proofErr w:type="spellStart"/>
             <w:r>
               <w:rPr>
                 <w:rFonts w:ascii="Arial" w:eastAsia="Times New Roman" w:hAnsi="Arial" w:cs="Arial"/>
@@ -4213,40 +3931,7 @@
                 <w:szCs w:val="20"/>
                 <w:lang w:eastAsia="es-CO"/>
               </w:rPr>
-              <w:t>Anyi</w:t>
-            </w:r>
-            <w:proofErr w:type="spellEnd"/>
-            <w:r>
-              <w:rPr>
-                <w:rFonts w:ascii="Arial" w:eastAsia="Times New Roman" w:hAnsi="Arial" w:cs="Arial"/>
-                <w:color w:val="000000"/>
-                <w:sz w:val="20"/>
-                <w:szCs w:val="20"/>
-                <w:lang w:eastAsia="es-CO"/>
-              </w:rPr>
-              <w:t xml:space="preserve"> </w:t>
-            </w:r>
-            <w:proofErr w:type="spellStart"/>
-            <w:r>
-              <w:rPr>
-                <w:rFonts w:ascii="Arial" w:eastAsia="Times New Roman" w:hAnsi="Arial" w:cs="Arial"/>
-                <w:color w:val="000000"/>
-                <w:sz w:val="20"/>
-                <w:szCs w:val="20"/>
-                <w:lang w:eastAsia="es-CO"/>
-              </w:rPr>
-              <w:t>Zujey</w:t>
-            </w:r>
-            <w:proofErr w:type="spellEnd"/>
-            <w:r>
-              <w:rPr>
-                <w:rFonts w:ascii="Arial" w:eastAsia="Times New Roman" w:hAnsi="Arial" w:cs="Arial"/>
-                <w:color w:val="000000"/>
-                <w:sz w:val="20"/>
-                <w:szCs w:val="20"/>
-                <w:lang w:eastAsia="es-CO"/>
-              </w:rPr>
-              <w:t xml:space="preserve"> Gómez Casanova</w:t>
+              <w:t>Anyi Zujey Gómez Casanova</w:t>
             </w:r>
           </w:p>
         </w:tc>
@@ -4495,29 +4180,7 @@
                 <w:szCs w:val="20"/>
                 <w:lang w:eastAsia="es-CO"/>
               </w:rPr>
-              <w:t>Análisis de información y programación (</w:t>
-            </w:r>
-            <w:proofErr w:type="spellStart"/>
-            <w:r>
-              <w:rPr>
-                <w:rFonts w:ascii="Arial" w:eastAsia="Times New Roman" w:hAnsi="Arial" w:cs="Arial"/>
-                <w:color w:val="000000"/>
-                <w:sz w:val="20"/>
-                <w:szCs w:val="20"/>
-                <w:lang w:eastAsia="es-CO"/>
-              </w:rPr>
-              <w:t>Backend</w:t>
-            </w:r>
-            <w:proofErr w:type="spellEnd"/>
-            <w:r>
-              <w:rPr>
-                <w:rFonts w:ascii="Arial" w:eastAsia="Times New Roman" w:hAnsi="Arial" w:cs="Arial"/>
-                <w:color w:val="000000"/>
-                <w:sz w:val="20"/>
-                <w:szCs w:val="20"/>
-                <w:lang w:eastAsia="es-CO"/>
-              </w:rPr>
-              <w:t>)</w:t>
+              <w:t>Análisis de información y programación (Backend)</w:t>
             </w:r>
           </w:p>
         </w:tc>
@@ -4733,7 +4396,6 @@
                 <w:lang w:eastAsia="es-CO"/>
               </w:rPr>
             </w:pPr>
-            <w:proofErr w:type="spellStart"/>
             <w:r>
               <w:rPr>
                 <w:rFonts w:ascii="Arial" w:eastAsia="Times New Roman" w:hAnsi="Arial" w:cs="Arial"/>
@@ -4742,18 +4404,7 @@
                 <w:szCs w:val="20"/>
                 <w:lang w:eastAsia="es-CO"/>
               </w:rPr>
-              <w:t>Julian</w:t>
-            </w:r>
-            <w:proofErr w:type="spellEnd"/>
-            <w:r>
-              <w:rPr>
-                <w:rFonts w:ascii="Arial" w:eastAsia="Times New Roman" w:hAnsi="Arial" w:cs="Arial"/>
-                <w:color w:val="000000"/>
-                <w:sz w:val="20"/>
-                <w:szCs w:val="20"/>
-                <w:lang w:eastAsia="es-CO"/>
-              </w:rPr>
-              <w:t xml:space="preserve"> David Fierro Casanova</w:t>
+              <w:t>Julian David Fierro Casanova</w:t>
             </w:r>
           </w:p>
         </w:tc>
@@ -5002,29 +4653,7 @@
                 <w:szCs w:val="20"/>
                 <w:lang w:eastAsia="es-CO"/>
               </w:rPr>
-              <w:t>Análisis de información, diseño, documentación y programación (</w:t>
-            </w:r>
-            <w:proofErr w:type="spellStart"/>
-            <w:r>
-              <w:rPr>
-                <w:rFonts w:ascii="Arial" w:eastAsia="Times New Roman" w:hAnsi="Arial" w:cs="Arial"/>
-                <w:color w:val="000000"/>
-                <w:sz w:val="20"/>
-                <w:szCs w:val="20"/>
-                <w:lang w:eastAsia="es-CO"/>
-              </w:rPr>
-              <w:t>Frontend</w:t>
-            </w:r>
-            <w:proofErr w:type="spellEnd"/>
-            <w:r>
-              <w:rPr>
-                <w:rFonts w:ascii="Arial" w:eastAsia="Times New Roman" w:hAnsi="Arial" w:cs="Arial"/>
-                <w:color w:val="000000"/>
-                <w:sz w:val="20"/>
-                <w:szCs w:val="20"/>
-                <w:lang w:eastAsia="es-CO"/>
-              </w:rPr>
-              <w:t>)</w:t>
+              <w:t>Análisis de información, diseño, documentación y programación (Frontend)</w:t>
             </w:r>
           </w:p>
         </w:tc>
@@ -5240,7 +4869,6 @@
                 <w:lang w:eastAsia="es-CO"/>
               </w:rPr>
             </w:pPr>
-            <w:proofErr w:type="spellStart"/>
             <w:r>
               <w:rPr>
                 <w:rFonts w:ascii="Arial" w:eastAsia="Times New Roman" w:hAnsi="Arial" w:cs="Arial"/>
@@ -5249,40 +4877,7 @@
                 <w:szCs w:val="20"/>
                 <w:lang w:eastAsia="es-CO"/>
               </w:rPr>
-              <w:t>Willian</w:t>
-            </w:r>
-            <w:proofErr w:type="spellEnd"/>
-            <w:r>
-              <w:rPr>
-                <w:rFonts w:ascii="Arial" w:eastAsia="Times New Roman" w:hAnsi="Arial" w:cs="Arial"/>
-                <w:color w:val="000000"/>
-                <w:sz w:val="20"/>
-                <w:szCs w:val="20"/>
-                <w:lang w:eastAsia="es-CO"/>
-              </w:rPr>
-              <w:t xml:space="preserve"> </w:t>
-            </w:r>
-            <w:proofErr w:type="spellStart"/>
-            <w:r>
-              <w:rPr>
-                <w:rFonts w:ascii="Arial" w:eastAsia="Times New Roman" w:hAnsi="Arial" w:cs="Arial"/>
-                <w:color w:val="000000"/>
-                <w:sz w:val="20"/>
-                <w:szCs w:val="20"/>
-                <w:lang w:eastAsia="es-CO"/>
-              </w:rPr>
-              <w:t>Steban</w:t>
-            </w:r>
-            <w:proofErr w:type="spellEnd"/>
-            <w:r>
-              <w:rPr>
-                <w:rFonts w:ascii="Arial" w:eastAsia="Times New Roman" w:hAnsi="Arial" w:cs="Arial"/>
-                <w:color w:val="000000"/>
-                <w:sz w:val="20"/>
-                <w:szCs w:val="20"/>
-                <w:lang w:eastAsia="es-CO"/>
-              </w:rPr>
-              <w:t xml:space="preserve"> Gonzales Cortes</w:t>
+              <w:t>Willian Steban Gonzales Cortes</w:t>
             </w:r>
           </w:p>
         </w:tc>
@@ -5755,51 +5350,7 @@
                 <w:szCs w:val="20"/>
                 <w:lang w:eastAsia="es-CO"/>
               </w:rPr>
-              <w:t xml:space="preserve">Cristian </w:t>
-            </w:r>
-            <w:proofErr w:type="spellStart"/>
-            <w:r>
-              <w:rPr>
-                <w:rFonts w:ascii="Arial" w:eastAsia="Times New Roman" w:hAnsi="Arial" w:cs="Arial"/>
-                <w:color w:val="000000"/>
-                <w:sz w:val="20"/>
-                <w:szCs w:val="20"/>
-                <w:lang w:eastAsia="es-CO"/>
-              </w:rPr>
-              <w:t>Jeanpool</w:t>
-            </w:r>
-            <w:proofErr w:type="spellEnd"/>
-            <w:r>
-              <w:rPr>
-                <w:rFonts w:ascii="Arial" w:eastAsia="Times New Roman" w:hAnsi="Arial" w:cs="Arial"/>
-                <w:color w:val="000000"/>
-                <w:sz w:val="20"/>
-                <w:szCs w:val="20"/>
-                <w:lang w:eastAsia="es-CO"/>
-              </w:rPr>
-              <w:t xml:space="preserve"> </w:t>
-            </w:r>
-            <w:proofErr w:type="spellStart"/>
-            <w:r>
-              <w:rPr>
-                <w:rFonts w:ascii="Arial" w:eastAsia="Times New Roman" w:hAnsi="Arial" w:cs="Arial"/>
-                <w:color w:val="000000"/>
-                <w:sz w:val="20"/>
-                <w:szCs w:val="20"/>
-                <w:lang w:eastAsia="es-CO"/>
-              </w:rPr>
-              <w:t>Bahamon</w:t>
-            </w:r>
-            <w:proofErr w:type="spellEnd"/>
-            <w:r>
-              <w:rPr>
-                <w:rFonts w:ascii="Arial" w:eastAsia="Times New Roman" w:hAnsi="Arial" w:cs="Arial"/>
-                <w:color w:val="000000"/>
-                <w:sz w:val="20"/>
-                <w:szCs w:val="20"/>
-                <w:lang w:eastAsia="es-CO"/>
-              </w:rPr>
-              <w:t xml:space="preserve"> Granados</w:t>
+              <w:t>Cristian Jeanpool Bahamon Granados</w:t>
             </w:r>
           </w:p>
         </w:tc>
@@ -6088,29 +5639,7 @@
                 <w:szCs w:val="20"/>
                 <w:lang w:eastAsia="es-CO"/>
               </w:rPr>
-              <w:t>Análisis de información, diseño y programación (</w:t>
-            </w:r>
-            <w:proofErr w:type="spellStart"/>
-            <w:r>
-              <w:rPr>
-                <w:rFonts w:ascii="Arial" w:eastAsia="Times New Roman" w:hAnsi="Arial" w:cs="Arial"/>
-                <w:color w:val="000000"/>
-                <w:sz w:val="20"/>
-                <w:szCs w:val="20"/>
-                <w:lang w:eastAsia="es-CO"/>
-              </w:rPr>
-              <w:t>Frontend</w:t>
-            </w:r>
-            <w:proofErr w:type="spellEnd"/>
-            <w:r>
-              <w:rPr>
-                <w:rFonts w:ascii="Arial" w:eastAsia="Times New Roman" w:hAnsi="Arial" w:cs="Arial"/>
-                <w:color w:val="000000"/>
-                <w:sz w:val="20"/>
-                <w:szCs w:val="20"/>
-                <w:lang w:eastAsia="es-CO"/>
-              </w:rPr>
-              <w:t>)</w:t>
+              <w:t>Análisis de información, diseño y programación (Frontend)</w:t>
             </w:r>
           </w:p>
         </w:tc>
@@ -7610,61 +7139,7 @@
           <w:sz w:val="24"/>
           <w:szCs w:val="24"/>
         </w:rPr>
-        <w:t>El sistema SIS-EP será un sistema de información con arquitectura multiplataforma (</w:t>
-      </w:r>
-      <w:proofErr w:type="spellStart"/>
-      <w:r>
-        <w:rPr>
-          <w:rFonts w:ascii="Arial" w:hAnsi="Arial" w:cs="Arial"/>
-          <w:sz w:val="24"/>
-          <w:szCs w:val="24"/>
-        </w:rPr>
-        <w:t>On-premises</w:t>
-      </w:r>
-      <w:proofErr w:type="spellEnd"/>
-      <w:r>
-        <w:rPr>
-          <w:rFonts w:ascii="Arial" w:hAnsi="Arial" w:cs="Arial"/>
-          <w:sz w:val="24"/>
-          <w:szCs w:val="24"/>
-        </w:rPr>
-        <w:t xml:space="preserve"> y </w:t>
-      </w:r>
-      <w:proofErr w:type="spellStart"/>
-      <w:r>
-        <w:rPr>
-          <w:rFonts w:ascii="Arial" w:hAnsi="Arial" w:cs="Arial"/>
-          <w:sz w:val="24"/>
-          <w:szCs w:val="24"/>
-        </w:rPr>
-        <w:t>cloud</w:t>
-      </w:r>
-      <w:proofErr w:type="spellEnd"/>
-      <w:r>
-        <w:rPr>
-          <w:rFonts w:ascii="Arial" w:hAnsi="Arial" w:cs="Arial"/>
-          <w:sz w:val="24"/>
-          <w:szCs w:val="24"/>
-        </w:rPr>
-        <w:t xml:space="preserve"> </w:t>
-      </w:r>
-      <w:proofErr w:type="spellStart"/>
-      <w:r>
-        <w:rPr>
-          <w:rFonts w:ascii="Arial" w:hAnsi="Arial" w:cs="Arial"/>
-          <w:sz w:val="24"/>
-          <w:szCs w:val="24"/>
-        </w:rPr>
-        <w:t>computing</w:t>
-      </w:r>
-      <w:proofErr w:type="spellEnd"/>
-      <w:r>
-        <w:rPr>
-          <w:rFonts w:ascii="Arial" w:hAnsi="Arial" w:cs="Arial"/>
-          <w:sz w:val="24"/>
-          <w:szCs w:val="24"/>
-        </w:rPr>
-        <w:t xml:space="preserve">) debidamente implementado, lo que permitirá su utilización de forma rápida y eficaz, contará con manuales técnicos y de usuario. </w:t>
+        <w:t xml:space="preserve">El sistema SIS-EP será un sistema de información con arquitectura multiplataforma (On-premises y cloud computing) debidamente implementado, lo que permitirá su utilización de forma rápida y eficaz, contará con manuales técnicos y de usuario. </w:t>
       </w:r>
     </w:p>
     <w:p>
@@ -8079,7 +7554,6 @@
                 <w:lang w:eastAsia="es-CO"/>
               </w:rPr>
             </w:pPr>
-            <w:proofErr w:type="spellStart"/>
             <w:r>
               <w:rPr>
                 <w:rFonts w:ascii="Arial" w:eastAsia="Times New Roman" w:hAnsi="Arial" w:cs="Arial"/>
@@ -8090,7 +7564,6 @@
               </w:rPr>
               <w:t>Admin</w:t>
             </w:r>
-            <w:proofErr w:type="spellEnd"/>
           </w:p>
         </w:tc>
       </w:tr>
@@ -9462,7 +8935,6 @@
           <w:szCs w:val="24"/>
         </w:rPr>
       </w:pPr>
-      <w:proofErr w:type="spellStart"/>
       <w:r>
         <w:rPr>
           <w:rFonts w:ascii="Arial" w:hAnsi="Arial" w:cs="Arial"/>
@@ -9479,17 +8951,7 @@
           <w:sz w:val="24"/>
           <w:szCs w:val="24"/>
         </w:rPr>
-        <w:t>ouchpad</w:t>
-      </w:r>
-      <w:proofErr w:type="spellEnd"/>
-      <w:r>
-        <w:rPr>
-          <w:rFonts w:ascii="Arial" w:hAnsi="Arial" w:cs="Arial"/>
-          <w:color w:val="000000"/>
-          <w:sz w:val="24"/>
-          <w:szCs w:val="24"/>
-        </w:rPr>
-        <w:t>.</w:t>
+        <w:t>ouchpad.</w:t>
       </w:r>
     </w:p>
     <w:p>
@@ -12578,16 +12040,8 @@
               <w:rPr>
                 <w:rFonts w:ascii="Arial" w:eastAsia="Times New Roman" w:hAnsi="Arial" w:cs="Arial"/>
               </w:rPr>
-              <w:t xml:space="preserve"> ya registrados en la </w:t>
-            </w:r>
-            <w:proofErr w:type="spellStart"/>
-            <w:r>
-              <w:rPr>
-                <w:rFonts w:ascii="Arial" w:eastAsia="Times New Roman" w:hAnsi="Arial" w:cs="Arial"/>
-              </w:rPr>
-              <w:t>plataform</w:t>
-            </w:r>
-            <w:proofErr w:type="spellEnd"/>
+              <w:t xml:space="preserve"> ya registrados en la plataform</w:t>
+            </w:r>
             <w:r>
               <w:rPr>
                 <w:rFonts w:ascii="Arial" w:eastAsia="Times New Roman" w:hAnsi="Arial" w:cs="Arial"/>
@@ -12838,13 +12292,7 @@
               <w:rPr>
                 <w:rFonts w:ascii="Arial" w:eastAsia="Times New Roman" w:hAnsi="Arial" w:cs="Arial"/>
               </w:rPr>
-              <w:t>/</w:t>
-            </w:r>
-            <w:r>
-              <w:rPr>
-                <w:rFonts w:ascii="Arial" w:eastAsia="Times New Roman" w:hAnsi="Arial" w:cs="Arial"/>
-              </w:rPr>
-              <w:t>Administrador</w:t>
+              <w:t>/Administrador</w:t>
             </w:r>
             <w:r>
               <w:rPr>
@@ -13151,13 +12599,7 @@
               <w:rPr>
                 <w:rFonts w:ascii="Arial" w:eastAsia="Times New Roman" w:hAnsi="Arial" w:cs="Arial"/>
               </w:rPr>
-              <w:t xml:space="preserve">Confirmación de </w:t>
-            </w:r>
-            <w:r>
-              <w:rPr>
-                <w:rFonts w:ascii="Arial" w:eastAsia="Times New Roman" w:hAnsi="Arial" w:cs="Arial"/>
-              </w:rPr>
-              <w:t>recuperación o acceso exitoso o error.</w:t>
+              <w:t>Confirmación de recuperación o acceso exitoso o error.</w:t>
             </w:r>
           </w:p>
         </w:tc>
@@ -15513,13 +14955,7 @@
               <w:rPr>
                 <w:rFonts w:ascii="Arial" w:hAnsi="Arial" w:cs="Arial"/>
               </w:rPr>
-              <w:t>visualización del inventario</w:t>
-            </w:r>
-            <w:r>
-              <w:rPr>
-                <w:rFonts w:ascii="Arial" w:hAnsi="Arial" w:cs="Arial"/>
-              </w:rPr>
-              <w:t>.</w:t>
+              <w:t>visualización del inventario.</w:t>
             </w:r>
           </w:p>
         </w:tc>
@@ -15934,6 +15370,8 @@
       <w:r>
         <w:rPr>
           <w:rFonts w:ascii="Arial" w:eastAsia="Times New Roman" w:hAnsi="Arial" w:cs="Arial"/>
+          <w:noProof/>
+          <w:lang w:eastAsia="es-CO"/>
         </w:rPr>
         <w:drawing>
           <wp:anchor distT="0" distB="0" distL="114300" distR="114300" simplePos="0" relativeHeight="251673600" behindDoc="0" locked="0" layoutInCell="1" allowOverlap="1" wp14:anchorId="6C47F391" wp14:editId="1F57F764">
@@ -16011,6 +15449,8 @@
       <w:r>
         <w:rPr>
           <w:rFonts w:ascii="Arial" w:eastAsia="Times New Roman" w:hAnsi="Arial" w:cs="Arial"/>
+          <w:noProof/>
+          <w:lang w:eastAsia="es-CO"/>
         </w:rPr>
         <w:drawing>
           <wp:anchor distT="0" distB="0" distL="114300" distR="114300" simplePos="0" relativeHeight="251675648" behindDoc="0" locked="0" layoutInCell="1" allowOverlap="1" wp14:anchorId="3FD3F7B1" wp14:editId="41D21C57">
@@ -16080,6 +15520,8 @@
       <w:r>
         <w:rPr>
           <w:rFonts w:ascii="Arial" w:eastAsia="Times New Roman" w:hAnsi="Arial" w:cs="Arial"/>
+          <w:noProof/>
+          <w:lang w:eastAsia="es-CO"/>
         </w:rPr>
         <w:drawing>
           <wp:anchor distT="0" distB="0" distL="114300" distR="114300" simplePos="0" relativeHeight="251677696" behindDoc="0" locked="0" layoutInCell="1" allowOverlap="1" wp14:anchorId="2B603C51" wp14:editId="25F6C1EC">
@@ -16208,6 +15650,8 @@
       <w:r>
         <w:rPr>
           <w:rFonts w:ascii="Arial" w:eastAsia="Times New Roman" w:hAnsi="Arial" w:cs="Arial"/>
+          <w:noProof/>
+          <w:lang w:eastAsia="es-CO"/>
         </w:rPr>
         <w:drawing>
           <wp:anchor distT="0" distB="0" distL="114300" distR="114300" simplePos="0" relativeHeight="251679744" behindDoc="0" locked="0" layoutInCell="1" allowOverlap="1" wp14:anchorId="2935AC25" wp14:editId="0B19CCE7">
@@ -16884,7 +16328,13 @@
               <w:t xml:space="preserve">Entrada:  </w:t>
             </w:r>
             <w:r>
-              <w:t>Datos del producto (Nombre, Categoría, Precio, Stock, etc.).</w:t>
+              <w:t>Datos d</w:t>
+            </w:r>
+            <w:r>
+              <w:t xml:space="preserve">el producto (Nombre, Categoría, </w:t>
+            </w:r>
+            <w:r>
+              <w:t>etc.).</w:t>
             </w:r>
           </w:p>
         </w:tc>
@@ -17251,6 +16701,8 @@
       <w:r>
         <w:rPr>
           <w:rFonts w:ascii="Arial" w:eastAsia="Times New Roman" w:hAnsi="Arial" w:cs="Arial"/>
+          <w:noProof/>
+          <w:lang w:eastAsia="es-CO"/>
         </w:rPr>
         <w:drawing>
           <wp:anchor distT="0" distB="0" distL="114300" distR="114300" simplePos="0" relativeHeight="251687936" behindDoc="0" locked="0" layoutInCell="1" allowOverlap="1" wp14:anchorId="1302FF92" wp14:editId="75133590">
@@ -17320,6 +16772,8 @@
       <w:r>
         <w:rPr>
           <w:rFonts w:ascii="Arial" w:eastAsia="Times New Roman" w:hAnsi="Arial" w:cs="Arial"/>
+          <w:noProof/>
+          <w:lang w:eastAsia="es-CO"/>
         </w:rPr>
         <w:drawing>
           <wp:anchor distT="0" distB="0" distL="114300" distR="114300" simplePos="0" relativeHeight="251681792" behindDoc="0" locked="0" layoutInCell="1" allowOverlap="1" wp14:anchorId="3B244D8D" wp14:editId="7ABFED17">
@@ -17389,6 +16843,8 @@
       <w:r>
         <w:rPr>
           <w:rFonts w:ascii="Arial" w:eastAsia="Times New Roman" w:hAnsi="Arial" w:cs="Arial"/>
+          <w:noProof/>
+          <w:lang w:eastAsia="es-CO"/>
         </w:rPr>
         <w:drawing>
           <wp:anchor distT="0" distB="0" distL="114300" distR="114300" simplePos="0" relativeHeight="251689984" behindDoc="0" locked="0" layoutInCell="1" allowOverlap="1" wp14:anchorId="3485C128" wp14:editId="0A4FF779">
@@ -17458,6 +16914,8 @@
       <w:r>
         <w:rPr>
           <w:rFonts w:ascii="Arial" w:eastAsia="Times New Roman" w:hAnsi="Arial" w:cs="Arial"/>
+          <w:noProof/>
+          <w:lang w:eastAsia="es-CO"/>
         </w:rPr>
         <w:drawing>
           <wp:anchor distT="0" distB="0" distL="114300" distR="114300" simplePos="0" relativeHeight="251683840" behindDoc="0" locked="0" layoutInCell="1" allowOverlap="1" wp14:anchorId="0F150423" wp14:editId="344C6897">
@@ -17534,6 +16992,8 @@
       <w:r>
         <w:rPr>
           <w:rFonts w:ascii="Arial" w:eastAsia="Times New Roman" w:hAnsi="Arial" w:cs="Arial"/>
+          <w:noProof/>
+          <w:lang w:eastAsia="es-CO"/>
         </w:rPr>
         <w:drawing>
           <wp:anchor distT="0" distB="0" distL="114300" distR="114300" simplePos="0" relativeHeight="251685888" behindDoc="0" locked="0" layoutInCell="1" allowOverlap="1" wp14:anchorId="2CCAE4DC" wp14:editId="7EBA9DE4">
@@ -17624,6 +17084,8 @@
       <w:r>
         <w:rPr>
           <w:rFonts w:ascii="Arial" w:eastAsia="Times New Roman" w:hAnsi="Arial" w:cs="Arial"/>
+          <w:noProof/>
+          <w:lang w:eastAsia="es-CO"/>
         </w:rPr>
         <w:drawing>
           <wp:anchor distT="0" distB="0" distL="114300" distR="114300" simplePos="0" relativeHeight="251692032" behindDoc="0" locked="0" layoutInCell="1" allowOverlap="1" wp14:anchorId="05C34FAA" wp14:editId="30D3E687">
@@ -18029,15 +17491,7 @@
                 <w:sz w:val="24"/>
                 <w:szCs w:val="24"/>
               </w:rPr>
-              <w:t>nvió del formulario</w:t>
-            </w:r>
-            <w:r>
-              <w:rPr>
-                <w:rFonts w:ascii="Arial" w:eastAsia="Times New Roman" w:hAnsi="Arial" w:cs="Arial"/>
-                <w:sz w:val="24"/>
-                <w:szCs w:val="24"/>
-              </w:rPr>
-              <w:t xml:space="preserve"> </w:t>
+              <w:t xml:space="preserve">nvió del formulario </w:t>
             </w:r>
             <w:r>
               <w:rPr>
@@ -18047,8 +17501,6 @@
             </w:r>
           </w:p>
         </w:tc>
-        <w:bookmarkStart w:id="23" w:name="_GoBack"/>
-        <w:bookmarkEnd w:id="23"/>
       </w:tr>
       <w:tr>
         <w:trPr>
@@ -18159,19 +17611,7 @@
               <w:rPr>
                 <w:rFonts w:ascii="Arial" w:hAnsi="Arial" w:cs="Arial"/>
               </w:rPr>
-              <w:t>Si el formular</w:t>
-            </w:r>
-            <w:r>
-              <w:rPr>
-                <w:rFonts w:ascii="Arial" w:hAnsi="Arial" w:cs="Arial"/>
-              </w:rPr>
-              <w:t xml:space="preserve">io de entrada </w:t>
-            </w:r>
-            <w:r>
-              <w:rPr>
-                <w:rFonts w:ascii="Arial" w:hAnsi="Arial" w:cs="Arial"/>
-              </w:rPr>
-              <w:t>no se envía correctamente, se mostrará un mensaje de error.</w:t>
+              <w:t>Si el formulario de entrada no se envía correctamente, se mostrará un mensaje de error.</w:t>
             </w:r>
           </w:p>
         </w:tc>
@@ -18285,13 +17725,7 @@
               <w:rPr>
                 <w:rFonts w:ascii="Arial" w:eastAsia="Times New Roman" w:hAnsi="Arial" w:cs="Arial"/>
               </w:rPr>
-              <w:t>ERF 3.</w:t>
-            </w:r>
-            <w:r>
-              <w:rPr>
-                <w:rFonts w:ascii="Arial" w:eastAsia="Times New Roman" w:hAnsi="Arial" w:cs="Arial"/>
-              </w:rPr>
-              <w:t>2</w:t>
+              <w:t>ERF 3.2</w:t>
             </w:r>
           </w:p>
         </w:tc>
@@ -18321,13 +17755,7 @@
               <w:rPr>
                 <w:rFonts w:ascii="Arial" w:eastAsia="Times New Roman" w:hAnsi="Arial" w:cs="Arial"/>
               </w:rPr>
-              <w:t>Salida</w:t>
-            </w:r>
-            <w:r>
-              <w:rPr>
-                <w:rFonts w:ascii="Arial" w:eastAsia="Times New Roman" w:hAnsi="Arial" w:cs="Arial"/>
-              </w:rPr>
-              <w:t xml:space="preserve"> de Productos</w:t>
+              <w:t>Salida de Productos</w:t>
             </w:r>
           </w:p>
         </w:tc>
@@ -18514,19 +17942,7 @@
               <w:rPr>
                 <w:rFonts w:ascii="Arial" w:eastAsia="Times New Roman" w:hAnsi="Arial" w:cs="Arial"/>
               </w:rPr>
-              <w:t xml:space="preserve">● Formulario de </w:t>
-            </w:r>
-            <w:r>
-              <w:rPr>
-                <w:rFonts w:ascii="Arial" w:eastAsia="Times New Roman" w:hAnsi="Arial" w:cs="Arial"/>
-              </w:rPr>
-              <w:t>salida</w:t>
-            </w:r>
-            <w:r>
-              <w:rPr>
-                <w:rFonts w:ascii="Arial" w:eastAsia="Times New Roman" w:hAnsi="Arial" w:cs="Arial"/>
-              </w:rPr>
-              <w:t xml:space="preserve"> de producto. </w:t>
+              <w:t xml:space="preserve">● Formulario de salida de producto. </w:t>
             </w:r>
           </w:p>
         </w:tc>
@@ -18593,15 +18009,7 @@
                 <w:sz w:val="24"/>
                 <w:szCs w:val="24"/>
               </w:rPr>
-              <w:t>E</w:t>
-            </w:r>
-            <w:r>
-              <w:rPr>
-                <w:rFonts w:ascii="Arial" w:eastAsia="Times New Roman" w:hAnsi="Arial" w:cs="Arial"/>
-                <w:sz w:val="24"/>
-                <w:szCs w:val="24"/>
-              </w:rPr>
-              <w:t xml:space="preserve">nvió del formulario </w:t>
+              <w:t xml:space="preserve">Envió del formulario </w:t>
             </w:r>
             <w:r>
               <w:rPr>
@@ -18721,19 +18129,7 @@
               <w:rPr>
                 <w:rFonts w:ascii="Arial" w:hAnsi="Arial" w:cs="Arial"/>
               </w:rPr>
-              <w:t xml:space="preserve">Si el formulario de </w:t>
-            </w:r>
-            <w:r>
-              <w:rPr>
-                <w:rFonts w:ascii="Arial" w:hAnsi="Arial" w:cs="Arial"/>
-              </w:rPr>
-              <w:t>salida</w:t>
-            </w:r>
-            <w:r>
-              <w:rPr>
-                <w:rFonts w:ascii="Arial" w:hAnsi="Arial" w:cs="Arial"/>
-              </w:rPr>
-              <w:t xml:space="preserve"> no se envía correctamente, se mostrará un mensaje de error.</w:t>
+              <w:t>Si el formulario de salida no se envía correctamente, se mostrará un mensaje de error.</w:t>
             </w:r>
           </w:p>
         </w:tc>
@@ -18792,19 +18188,7 @@
               <w:rPr>
                 <w:rFonts w:ascii="Arial" w:hAnsi="Arial" w:cs="Arial"/>
               </w:rPr>
-              <w:t xml:space="preserve">Al enviar el formulario correctamente, el sistema mostrará una alerta confirmando que el registro de la </w:t>
-            </w:r>
-            <w:r>
-              <w:rPr>
-                <w:rFonts w:ascii="Arial" w:hAnsi="Arial" w:cs="Arial"/>
-              </w:rPr>
-              <w:t>salida</w:t>
-            </w:r>
-            <w:r>
-              <w:rPr>
-                <w:rFonts w:ascii="Arial" w:hAnsi="Arial" w:cs="Arial"/>
-              </w:rPr>
-              <w:t xml:space="preserve"> del producto ha sido exitoso.</w:t>
+              <w:t>Al enviar el formulario correctamente, el sistema mostrará una alerta confirmando que el registro de la salida del producto ha sido exitoso.</w:t>
             </w:r>
           </w:p>
         </w:tc>
@@ -18838,194 +18222,2123 @@
         </w:rPr>
       </w:pPr>
     </w:p>
-    <w:p>
-      <w:pPr>
-        <w:rPr>
-          <w:rFonts w:ascii="Arial" w:eastAsia="Times New Roman" w:hAnsi="Arial" w:cs="Arial"/>
-        </w:rPr>
-      </w:pPr>
-    </w:p>
-    <w:p>
-      <w:pPr>
-        <w:rPr>
-          <w:rFonts w:ascii="Arial" w:eastAsia="Times New Roman" w:hAnsi="Arial" w:cs="Arial"/>
-        </w:rPr>
-      </w:pPr>
-    </w:p>
-    <w:p>
-      <w:pPr>
-        <w:rPr>
-          <w:rFonts w:ascii="Arial" w:eastAsia="Times New Roman" w:hAnsi="Arial" w:cs="Arial"/>
-        </w:rPr>
-      </w:pPr>
-    </w:p>
-    <w:p>
-      <w:pPr>
-        <w:rPr>
-          <w:rFonts w:ascii="Arial" w:eastAsia="Times New Roman" w:hAnsi="Arial" w:cs="Arial"/>
-        </w:rPr>
-      </w:pPr>
-    </w:p>
-    <w:p>
-      <w:pPr>
-        <w:rPr>
-          <w:rFonts w:ascii="Arial" w:eastAsia="Times New Roman" w:hAnsi="Arial" w:cs="Arial"/>
-        </w:rPr>
-      </w:pPr>
-    </w:p>
-    <w:p>
-      <w:pPr>
-        <w:rPr>
-          <w:rFonts w:ascii="Arial" w:eastAsia="Times New Roman" w:hAnsi="Arial" w:cs="Arial"/>
-        </w:rPr>
-      </w:pPr>
-    </w:p>
-    <w:p>
-      <w:pPr>
-        <w:rPr>
-          <w:rFonts w:ascii="Arial" w:eastAsia="Times New Roman" w:hAnsi="Arial" w:cs="Arial"/>
-        </w:rPr>
-      </w:pPr>
-    </w:p>
-    <w:p>
-      <w:pPr>
-        <w:rPr>
-          <w:rFonts w:ascii="Arial" w:eastAsia="Times New Roman" w:hAnsi="Arial" w:cs="Arial"/>
-        </w:rPr>
-      </w:pPr>
-    </w:p>
-    <w:p>
-      <w:pPr>
-        <w:rPr>
-          <w:rFonts w:ascii="Arial" w:eastAsia="Times New Roman" w:hAnsi="Arial" w:cs="Arial"/>
-        </w:rPr>
-      </w:pPr>
-    </w:p>
-    <w:p>
-      <w:pPr>
-        <w:rPr>
-          <w:rFonts w:ascii="Arial" w:eastAsia="Times New Roman" w:hAnsi="Arial" w:cs="Arial"/>
-        </w:rPr>
-      </w:pPr>
-    </w:p>
-    <w:p>
-      <w:pPr>
-        <w:rPr>
-          <w:rFonts w:ascii="Arial" w:eastAsia="Times New Roman" w:hAnsi="Arial" w:cs="Arial"/>
-        </w:rPr>
-      </w:pPr>
-    </w:p>
-    <w:p>
-      <w:pPr>
-        <w:rPr>
-          <w:rFonts w:ascii="Arial" w:eastAsia="Times New Roman" w:hAnsi="Arial" w:cs="Arial"/>
-        </w:rPr>
-      </w:pPr>
-    </w:p>
-    <w:p>
-      <w:pPr>
-        <w:rPr>
-          <w:rFonts w:ascii="Arial" w:eastAsia="Times New Roman" w:hAnsi="Arial" w:cs="Arial"/>
-        </w:rPr>
-      </w:pPr>
-    </w:p>
-    <w:p>
-      <w:pPr>
-        <w:rPr>
-          <w:rFonts w:ascii="Arial" w:eastAsia="Times New Roman" w:hAnsi="Arial" w:cs="Arial"/>
-        </w:rPr>
-      </w:pPr>
-    </w:p>
-    <w:p>
-      <w:pPr>
-        <w:rPr>
-          <w:rFonts w:ascii="Arial" w:eastAsia="Times New Roman" w:hAnsi="Arial" w:cs="Arial"/>
-        </w:rPr>
-      </w:pPr>
-    </w:p>
-    <w:p>
-      <w:pPr>
-        <w:rPr>
-          <w:rFonts w:ascii="Arial" w:eastAsia="Times New Roman" w:hAnsi="Arial" w:cs="Arial"/>
-        </w:rPr>
-      </w:pPr>
-    </w:p>
-    <w:p>
-      <w:pPr>
-        <w:rPr>
-          <w:rFonts w:ascii="Arial" w:eastAsia="Times New Roman" w:hAnsi="Arial" w:cs="Arial"/>
-        </w:rPr>
-      </w:pPr>
-    </w:p>
-    <w:p>
-      <w:pPr>
-        <w:rPr>
-          <w:rFonts w:ascii="Arial" w:eastAsia="Times New Roman" w:hAnsi="Arial" w:cs="Arial"/>
-        </w:rPr>
-      </w:pPr>
-    </w:p>
-    <w:p>
-      <w:pPr>
-        <w:rPr>
-          <w:rFonts w:ascii="Arial" w:eastAsia="Times New Roman" w:hAnsi="Arial" w:cs="Arial"/>
-        </w:rPr>
-      </w:pPr>
-    </w:p>
-    <w:p>
-      <w:pPr>
-        <w:rPr>
-          <w:rFonts w:ascii="Arial" w:eastAsia="Times New Roman" w:hAnsi="Arial" w:cs="Arial"/>
-        </w:rPr>
-      </w:pPr>
-    </w:p>
-    <w:p>
-      <w:pPr>
-        <w:rPr>
-          <w:rFonts w:ascii="Arial" w:eastAsia="Times New Roman" w:hAnsi="Arial" w:cs="Arial"/>
-        </w:rPr>
-      </w:pPr>
-    </w:p>
-    <w:p>
-      <w:pPr>
-        <w:rPr>
-          <w:rFonts w:ascii="Arial" w:eastAsia="Times New Roman" w:hAnsi="Arial" w:cs="Arial"/>
-        </w:rPr>
-      </w:pPr>
-    </w:p>
-    <w:p>
-      <w:pPr>
-        <w:rPr>
-          <w:rFonts w:ascii="Arial" w:eastAsia="Times New Roman" w:hAnsi="Arial" w:cs="Arial"/>
-        </w:rPr>
-      </w:pPr>
-    </w:p>
-    <w:p>
-      <w:pPr>
-        <w:rPr>
-          <w:rFonts w:ascii="Arial" w:eastAsia="Times New Roman" w:hAnsi="Arial" w:cs="Arial"/>
-        </w:rPr>
-      </w:pPr>
-    </w:p>
-    <w:p>
-      <w:pPr>
-        <w:rPr>
-          <w:rFonts w:ascii="Arial" w:eastAsia="Times New Roman" w:hAnsi="Arial" w:cs="Arial"/>
-        </w:rPr>
-      </w:pPr>
-    </w:p>
-    <w:p>
-      <w:pPr>
-        <w:rPr>
-          <w:rFonts w:ascii="Arial" w:eastAsia="Times New Roman" w:hAnsi="Arial" w:cs="Arial"/>
-        </w:rPr>
-      </w:pPr>
-    </w:p>
-    <w:p>
-      <w:pPr>
-        <w:rPr>
-          <w:rFonts w:ascii="Arial" w:eastAsia="Times New Roman" w:hAnsi="Arial" w:cs="Arial"/>
-        </w:rPr>
-      </w:pPr>
+    <w:tbl>
+      <w:tblPr>
+        <w:tblStyle w:val="Tablaconcuadrcula"/>
+        <w:tblpPr w:leftFromText="141" w:rightFromText="141" w:tblpY="2681"/>
+        <w:tblW w:w="0" w:type="auto"/>
+        <w:tblLook w:val="04A0" w:firstRow="1" w:lastRow="0" w:firstColumn="1" w:lastColumn="0" w:noHBand="0" w:noVBand="1"/>
+      </w:tblPr>
+      <w:tblGrid>
+        <w:gridCol w:w="2952"/>
+        <w:gridCol w:w="2005"/>
+        <w:gridCol w:w="160"/>
+        <w:gridCol w:w="2383"/>
+        <w:gridCol w:w="1328"/>
+      </w:tblGrid>
+      <w:tr>
+        <w:trPr>
+          <w:trHeight w:val="315"/>
+        </w:trPr>
+        <w:tc>
+          <w:tcPr>
+            <w:tcW w:w="4957" w:type="dxa"/>
+            <w:gridSpan w:val="2"/>
+            <w:hideMark/>
+          </w:tcPr>
+          <w:p>
+            <w:pPr>
+              <w:rPr>
+                <w:rFonts w:ascii="Arial" w:eastAsia="Times New Roman" w:hAnsi="Arial" w:cs="Arial"/>
+                <w:b/>
+                <w:bCs/>
+              </w:rPr>
+            </w:pPr>
+            <w:r>
+              <w:rPr>
+                <w:rFonts w:ascii="Arial" w:eastAsia="Times New Roman" w:hAnsi="Arial" w:cs="Arial"/>
+                <w:b/>
+                <w:bCs/>
+              </w:rPr>
+              <w:lastRenderedPageBreak/>
+              <w:t xml:space="preserve">Identificador: </w:t>
+            </w:r>
+            <w:r>
+              <w:rPr>
+                <w:rFonts w:ascii="Arial" w:eastAsia="Times New Roman" w:hAnsi="Arial" w:cs="Arial"/>
+              </w:rPr>
+              <w:t xml:space="preserve">RF 4 </w:t>
+            </w:r>
+          </w:p>
+        </w:tc>
+        <w:tc>
+          <w:tcPr>
+            <w:tcW w:w="3871" w:type="dxa"/>
+            <w:gridSpan w:val="3"/>
+            <w:hideMark/>
+          </w:tcPr>
+          <w:p>
+            <w:pPr>
+              <w:rPr>
+                <w:rFonts w:ascii="Arial" w:eastAsia="Times New Roman" w:hAnsi="Arial" w:cs="Arial"/>
+                <w:b/>
+                <w:bCs/>
+              </w:rPr>
+            </w:pPr>
+            <w:r>
+              <w:rPr>
+                <w:rFonts w:ascii="Arial" w:eastAsia="Times New Roman" w:hAnsi="Arial" w:cs="Arial"/>
+                <w:b/>
+                <w:bCs/>
+              </w:rPr>
+              <w:t xml:space="preserve">Nombre: </w:t>
+            </w:r>
+            <w:r>
+              <w:rPr>
+                <w:rFonts w:ascii="Arial" w:eastAsia="Times New Roman" w:hAnsi="Arial" w:cs="Arial"/>
+              </w:rPr>
+              <w:t xml:space="preserve">Control de </w:t>
+            </w:r>
+            <w:r>
+              <w:rPr>
+                <w:rFonts w:ascii="Arial" w:eastAsia="Times New Roman" w:hAnsi="Arial" w:cs="Arial"/>
+              </w:rPr>
+              <w:t>Proveedores</w:t>
+            </w:r>
+          </w:p>
+        </w:tc>
+      </w:tr>
+      <w:tr>
+        <w:trPr>
+          <w:trHeight w:val="315"/>
+        </w:trPr>
+        <w:tc>
+          <w:tcPr>
+            <w:tcW w:w="2952" w:type="dxa"/>
+            <w:vMerge w:val="restart"/>
+            <w:hideMark/>
+          </w:tcPr>
+          <w:p>
+            <w:pPr>
+              <w:rPr>
+                <w:rFonts w:ascii="Arial" w:eastAsia="Times New Roman" w:hAnsi="Arial" w:cs="Arial"/>
+                <w:b/>
+                <w:bCs/>
+              </w:rPr>
+            </w:pPr>
+            <w:r>
+              <w:rPr>
+                <w:rFonts w:ascii="Arial" w:eastAsia="Times New Roman" w:hAnsi="Arial" w:cs="Arial"/>
+                <w:b/>
+                <w:bCs/>
+              </w:rPr>
+              <w:t xml:space="preserve">Tipo:  </w:t>
+            </w:r>
+            <w:r>
+              <w:rPr>
+                <w:rFonts w:ascii="Arial" w:eastAsia="Times New Roman" w:hAnsi="Arial" w:cs="Arial"/>
+              </w:rPr>
+              <w:t xml:space="preserve">Administrador  </w:t>
+            </w:r>
+          </w:p>
+        </w:tc>
+        <w:tc>
+          <w:tcPr>
+            <w:tcW w:w="4548" w:type="dxa"/>
+            <w:gridSpan w:val="3"/>
+            <w:vMerge w:val="restart"/>
+            <w:hideMark/>
+          </w:tcPr>
+          <w:p>
+            <w:pPr>
+              <w:rPr>
+                <w:rFonts w:ascii="Arial" w:eastAsia="Times New Roman" w:hAnsi="Arial" w:cs="Arial"/>
+                <w:b/>
+                <w:bCs/>
+              </w:rPr>
+            </w:pPr>
+            <w:r>
+              <w:rPr>
+                <w:rFonts w:ascii="Arial" w:eastAsia="Times New Roman" w:hAnsi="Arial" w:cs="Arial"/>
+                <w:b/>
+                <w:bCs/>
+              </w:rPr>
+              <w:t>Requerimiento que lo  utiliza o especializa: N/A</w:t>
+            </w:r>
+          </w:p>
+        </w:tc>
+        <w:tc>
+          <w:tcPr>
+            <w:tcW w:w="1328" w:type="dxa"/>
+            <w:vMerge w:val="restart"/>
+            <w:hideMark/>
+          </w:tcPr>
+          <w:p>
+            <w:pPr>
+              <w:rPr>
+                <w:rFonts w:ascii="Arial" w:eastAsia="Times New Roman" w:hAnsi="Arial" w:cs="Arial"/>
+                <w:b/>
+                <w:bCs/>
+              </w:rPr>
+            </w:pPr>
+            <w:r>
+              <w:rPr>
+                <w:rFonts w:ascii="Arial" w:eastAsia="Times New Roman" w:hAnsi="Arial" w:cs="Arial"/>
+                <w:b/>
+                <w:bCs/>
+              </w:rPr>
+              <w:t xml:space="preserve">¿Crítico?  </w:t>
+            </w:r>
+            <w:r>
+              <w:rPr>
+                <w:rFonts w:ascii="Arial" w:eastAsia="Times New Roman" w:hAnsi="Arial" w:cs="Arial"/>
+              </w:rPr>
+              <w:t xml:space="preserve">Si </w:t>
+            </w:r>
+          </w:p>
+        </w:tc>
+      </w:tr>
+      <w:tr>
+        <w:trPr>
+          <w:trHeight w:val="315"/>
+        </w:trPr>
+        <w:tc>
+          <w:tcPr>
+            <w:tcW w:w="2952" w:type="dxa"/>
+            <w:vMerge/>
+            <w:hideMark/>
+          </w:tcPr>
+          <w:p>
+            <w:pPr>
+              <w:rPr>
+                <w:rFonts w:ascii="Arial" w:eastAsia="Times New Roman" w:hAnsi="Arial" w:cs="Arial"/>
+                <w:b/>
+                <w:bCs/>
+              </w:rPr>
+            </w:pPr>
+          </w:p>
+        </w:tc>
+        <w:tc>
+          <w:tcPr>
+            <w:tcW w:w="4548" w:type="dxa"/>
+            <w:gridSpan w:val="3"/>
+            <w:vMerge/>
+            <w:hideMark/>
+          </w:tcPr>
+          <w:p>
+            <w:pPr>
+              <w:rPr>
+                <w:rFonts w:ascii="Arial" w:eastAsia="Times New Roman" w:hAnsi="Arial" w:cs="Arial"/>
+                <w:b/>
+                <w:bCs/>
+              </w:rPr>
+            </w:pPr>
+          </w:p>
+        </w:tc>
+        <w:tc>
+          <w:tcPr>
+            <w:tcW w:w="1328" w:type="dxa"/>
+            <w:vMerge/>
+            <w:hideMark/>
+          </w:tcPr>
+          <w:p>
+            <w:pPr>
+              <w:rPr>
+                <w:rFonts w:ascii="Arial" w:eastAsia="Times New Roman" w:hAnsi="Arial" w:cs="Arial"/>
+                <w:b/>
+                <w:bCs/>
+              </w:rPr>
+            </w:pPr>
+          </w:p>
+        </w:tc>
+      </w:tr>
+      <w:tr>
+        <w:trPr>
+          <w:trHeight w:val="315"/>
+        </w:trPr>
+        <w:tc>
+          <w:tcPr>
+            <w:tcW w:w="2952" w:type="dxa"/>
+            <w:vMerge w:val="restart"/>
+            <w:hideMark/>
+          </w:tcPr>
+          <w:p>
+            <w:pPr>
+              <w:rPr>
+                <w:rFonts w:ascii="Arial" w:eastAsia="Times New Roman" w:hAnsi="Arial" w:cs="Arial"/>
+                <w:b/>
+                <w:bCs/>
+              </w:rPr>
+            </w:pPr>
+            <w:r>
+              <w:rPr>
+                <w:rFonts w:ascii="Arial" w:eastAsia="Times New Roman" w:hAnsi="Arial" w:cs="Arial"/>
+                <w:b/>
+                <w:bCs/>
+              </w:rPr>
+              <w:t xml:space="preserve">Prioridad de desarrollo:  </w:t>
+            </w:r>
+            <w:r>
+              <w:rPr>
+                <w:rFonts w:ascii="Arial" w:eastAsia="Times New Roman" w:hAnsi="Arial" w:cs="Arial"/>
+              </w:rPr>
+              <w:t xml:space="preserve">Alta </w:t>
+            </w:r>
+          </w:p>
+        </w:tc>
+        <w:tc>
+          <w:tcPr>
+            <w:tcW w:w="5876" w:type="dxa"/>
+            <w:gridSpan w:val="4"/>
+            <w:hideMark/>
+          </w:tcPr>
+          <w:p>
+            <w:pPr>
+              <w:rPr>
+                <w:rFonts w:ascii="Arial" w:eastAsia="Times New Roman" w:hAnsi="Arial" w:cs="Arial"/>
+                <w:b/>
+                <w:bCs/>
+              </w:rPr>
+            </w:pPr>
+            <w:r>
+              <w:rPr>
+                <w:rFonts w:ascii="Arial" w:eastAsia="Times New Roman" w:hAnsi="Arial" w:cs="Arial"/>
+                <w:b/>
+                <w:bCs/>
+              </w:rPr>
+              <w:t xml:space="preserve">Documentos de visualización asociados:  </w:t>
+            </w:r>
+          </w:p>
+        </w:tc>
+      </w:tr>
+      <w:tr>
+        <w:trPr>
+          <w:trHeight w:val="315"/>
+        </w:trPr>
+        <w:tc>
+          <w:tcPr>
+            <w:tcW w:w="2952" w:type="dxa"/>
+            <w:vMerge/>
+            <w:hideMark/>
+          </w:tcPr>
+          <w:p>
+            <w:pPr>
+              <w:rPr>
+                <w:rFonts w:ascii="Arial" w:eastAsia="Times New Roman" w:hAnsi="Arial" w:cs="Arial"/>
+                <w:b/>
+                <w:bCs/>
+              </w:rPr>
+            </w:pPr>
+          </w:p>
+        </w:tc>
+        <w:tc>
+          <w:tcPr>
+            <w:tcW w:w="5876" w:type="dxa"/>
+            <w:gridSpan w:val="4"/>
+            <w:hideMark/>
+          </w:tcPr>
+          <w:p>
+            <w:pPr>
+              <w:pStyle w:val="Prrafodelista"/>
+              <w:numPr>
+                <w:ilvl w:val="0"/>
+                <w:numId w:val="19"/>
+              </w:numPr>
+              <w:rPr>
+                <w:rFonts w:ascii="Arial" w:hAnsi="Arial" w:cs="Arial"/>
+              </w:rPr>
+            </w:pPr>
+            <w:r>
+              <w:rPr>
+                <w:rFonts w:ascii="Arial" w:hAnsi="Arial" w:cs="Arial"/>
+              </w:rPr>
+              <w:t>Registro de proveedores con campos de datos obligatorios.</w:t>
+            </w:r>
+          </w:p>
+        </w:tc>
+      </w:tr>
+      <w:tr>
+        <w:trPr>
+          <w:trHeight w:val="315"/>
+        </w:trPr>
+        <w:tc>
+          <w:tcPr>
+            <w:tcW w:w="2952" w:type="dxa"/>
+            <w:vMerge/>
+            <w:hideMark/>
+          </w:tcPr>
+          <w:p>
+            <w:pPr>
+              <w:rPr>
+                <w:rFonts w:ascii="Arial" w:eastAsia="Times New Roman" w:hAnsi="Arial" w:cs="Arial"/>
+                <w:b/>
+                <w:bCs/>
+              </w:rPr>
+            </w:pPr>
+          </w:p>
+        </w:tc>
+        <w:tc>
+          <w:tcPr>
+            <w:tcW w:w="5876" w:type="dxa"/>
+            <w:gridSpan w:val="4"/>
+            <w:hideMark/>
+          </w:tcPr>
+          <w:p>
+            <w:pPr>
+              <w:pStyle w:val="Prrafodelista"/>
+              <w:numPr>
+                <w:ilvl w:val="0"/>
+                <w:numId w:val="19"/>
+              </w:numPr>
+              <w:rPr>
+                <w:rFonts w:ascii="Arial" w:hAnsi="Arial" w:cs="Arial"/>
+              </w:rPr>
+            </w:pPr>
+            <w:r>
+              <w:rPr>
+                <w:rFonts w:ascii="Arial" w:hAnsi="Arial" w:cs="Arial"/>
+              </w:rPr>
+              <w:t>Edición de proveedores.</w:t>
+            </w:r>
+          </w:p>
+        </w:tc>
+      </w:tr>
+      <w:tr>
+        <w:trPr>
+          <w:trHeight w:val="315"/>
+        </w:trPr>
+        <w:tc>
+          <w:tcPr>
+            <w:tcW w:w="2952" w:type="dxa"/>
+            <w:vMerge/>
+            <w:hideMark/>
+          </w:tcPr>
+          <w:p>
+            <w:pPr>
+              <w:rPr>
+                <w:rFonts w:ascii="Arial" w:eastAsia="Times New Roman" w:hAnsi="Arial" w:cs="Arial"/>
+                <w:b/>
+                <w:bCs/>
+              </w:rPr>
+            </w:pPr>
+          </w:p>
+        </w:tc>
+        <w:tc>
+          <w:tcPr>
+            <w:tcW w:w="5876" w:type="dxa"/>
+            <w:gridSpan w:val="4"/>
+            <w:hideMark/>
+          </w:tcPr>
+          <w:p>
+            <w:pPr>
+              <w:pStyle w:val="Prrafodelista"/>
+              <w:numPr>
+                <w:ilvl w:val="0"/>
+                <w:numId w:val="19"/>
+              </w:numPr>
+              <w:rPr>
+                <w:rFonts w:ascii="Arial" w:hAnsi="Arial" w:cs="Arial"/>
+              </w:rPr>
+            </w:pPr>
+            <w:r>
+              <w:rPr>
+                <w:rFonts w:ascii="Arial" w:hAnsi="Arial" w:cs="Arial"/>
+              </w:rPr>
+              <w:t>Visualización de proveedores.</w:t>
+            </w:r>
+          </w:p>
+        </w:tc>
+      </w:tr>
+      <w:tr>
+        <w:trPr>
+          <w:trHeight w:val="315"/>
+        </w:trPr>
+        <w:tc>
+          <w:tcPr>
+            <w:tcW w:w="5117" w:type="dxa"/>
+            <w:gridSpan w:val="3"/>
+            <w:hideMark/>
+          </w:tcPr>
+          <w:p>
+            <w:pPr>
+              <w:rPr>
+                <w:rFonts w:ascii="Arial" w:hAnsi="Arial" w:cs="Arial"/>
+              </w:rPr>
+            </w:pPr>
+            <w:r>
+              <w:rPr>
+                <w:rFonts w:ascii="Arial" w:eastAsia="Times New Roman" w:hAnsi="Arial" w:cs="Arial"/>
+                <w:b/>
+                <w:bCs/>
+              </w:rPr>
+              <w:t xml:space="preserve">Entrada:  </w:t>
+            </w:r>
+            <w:r>
+              <w:rPr>
+                <w:rFonts w:ascii="Arial" w:hAnsi="Arial" w:cs="Arial"/>
+              </w:rPr>
+              <w:t>Visualizar y registrar proveedores con datos como (Nombre, Contacto, Empresa, etc.).</w:t>
+            </w:r>
+          </w:p>
+        </w:tc>
+        <w:tc>
+          <w:tcPr>
+            <w:tcW w:w="3711" w:type="dxa"/>
+            <w:gridSpan w:val="2"/>
+            <w:hideMark/>
+          </w:tcPr>
+          <w:p>
+            <w:pPr>
+              <w:rPr>
+                <w:rFonts w:ascii="Arial" w:eastAsia="Times New Roman" w:hAnsi="Arial" w:cs="Arial"/>
+                <w:b/>
+                <w:bCs/>
+              </w:rPr>
+            </w:pPr>
+            <w:r>
+              <w:rPr>
+                <w:rFonts w:ascii="Arial" w:eastAsia="Times New Roman" w:hAnsi="Arial" w:cs="Arial"/>
+                <w:b/>
+                <w:bCs/>
+              </w:rPr>
+              <w:t xml:space="preserve">Salida:  </w:t>
+            </w:r>
+            <w:r>
+              <w:rPr>
+                <w:rFonts w:ascii="Arial" w:hAnsi="Arial" w:cs="Arial"/>
+              </w:rPr>
+              <w:t>Confirmación de registro o edición exitosa del proveedor, o mensaje de error.</w:t>
+            </w:r>
+          </w:p>
+        </w:tc>
+      </w:tr>
+      <w:tr>
+        <w:trPr>
+          <w:trHeight w:val="315"/>
+        </w:trPr>
+        <w:tc>
+          <w:tcPr>
+            <w:tcW w:w="8828" w:type="dxa"/>
+            <w:gridSpan w:val="5"/>
+            <w:hideMark/>
+          </w:tcPr>
+          <w:p>
+            <w:pPr>
+              <w:rPr>
+                <w:rFonts w:ascii="Arial" w:eastAsia="Times New Roman" w:hAnsi="Arial" w:cs="Arial"/>
+                <w:b/>
+                <w:bCs/>
+              </w:rPr>
+            </w:pPr>
+            <w:r>
+              <w:rPr>
+                <w:rFonts w:ascii="Arial" w:eastAsia="Times New Roman" w:hAnsi="Arial" w:cs="Arial"/>
+                <w:b/>
+                <w:bCs/>
+              </w:rPr>
+              <w:t xml:space="preserve">Descripción:  </w:t>
+            </w:r>
+          </w:p>
+        </w:tc>
+      </w:tr>
+      <w:tr>
+        <w:trPr>
+          <w:trHeight w:val="705"/>
+        </w:trPr>
+        <w:tc>
+          <w:tcPr>
+            <w:tcW w:w="8828" w:type="dxa"/>
+            <w:gridSpan w:val="5"/>
+            <w:hideMark/>
+          </w:tcPr>
+          <w:p>
+            <w:pPr>
+              <w:rPr>
+                <w:rFonts w:ascii="Arial" w:eastAsia="Times New Roman" w:hAnsi="Arial" w:cs="Arial"/>
+              </w:rPr>
+            </w:pPr>
+            <w:r>
+              <w:rPr>
+                <w:rFonts w:ascii="Arial" w:hAnsi="Arial" w:cs="Arial"/>
+              </w:rPr>
+              <w:t>Permite gestionar el control de proveedores en el sistema. El administrador podrá registrar nuevos proveedores, así como editar la información de proveedores existentes y visualizar su lista completa en el sistema.</w:t>
+            </w:r>
+          </w:p>
+        </w:tc>
+      </w:tr>
+      <w:tr>
+        <w:trPr>
+          <w:trHeight w:val="315"/>
+        </w:trPr>
+        <w:tc>
+          <w:tcPr>
+            <w:tcW w:w="8828" w:type="dxa"/>
+            <w:gridSpan w:val="5"/>
+            <w:hideMark/>
+          </w:tcPr>
+          <w:p>
+            <w:pPr>
+              <w:rPr>
+                <w:rFonts w:ascii="Arial" w:eastAsia="Times New Roman" w:hAnsi="Arial" w:cs="Arial"/>
+                <w:b/>
+                <w:bCs/>
+              </w:rPr>
+            </w:pPr>
+            <w:r>
+              <w:rPr>
+                <w:rFonts w:ascii="Arial" w:eastAsia="Times New Roman" w:hAnsi="Arial" w:cs="Arial"/>
+                <w:b/>
+                <w:bCs/>
+              </w:rPr>
+              <w:t xml:space="preserve">Manejo de situaciones anormales  </w:t>
+            </w:r>
+          </w:p>
+        </w:tc>
+      </w:tr>
+      <w:tr>
+        <w:trPr>
+          <w:trHeight w:val="705"/>
+        </w:trPr>
+        <w:tc>
+          <w:tcPr>
+            <w:tcW w:w="8828" w:type="dxa"/>
+            <w:gridSpan w:val="5"/>
+            <w:hideMark/>
+          </w:tcPr>
+          <w:p>
+            <w:pPr>
+              <w:pStyle w:val="Prrafodelista"/>
+              <w:numPr>
+                <w:ilvl w:val="0"/>
+                <w:numId w:val="19"/>
+              </w:numPr>
+              <w:rPr>
+                <w:rFonts w:ascii="Arial" w:eastAsia="Times New Roman" w:hAnsi="Arial" w:cs="Arial"/>
+              </w:rPr>
+            </w:pPr>
+            <w:r>
+              <w:rPr>
+                <w:rFonts w:ascii="Arial" w:hAnsi="Arial" w:cs="Arial"/>
+              </w:rPr>
+              <w:t xml:space="preserve">Si algún campo obligatorio no se completa en el formulario de registro o edición de proveedor, se </w:t>
+            </w:r>
+            <w:r>
+              <w:rPr>
+                <w:rFonts w:ascii="Arial" w:hAnsi="Arial" w:cs="Arial"/>
+              </w:rPr>
+              <w:t xml:space="preserve">mostrará un mensaje de error </w:t>
+            </w:r>
+            <w:r>
+              <w:rPr>
+                <w:rFonts w:ascii="Arial" w:hAnsi="Arial" w:cs="Arial"/>
+              </w:rPr>
+              <w:t>para que complete los campos faltantes.</w:t>
+            </w:r>
+          </w:p>
+        </w:tc>
+      </w:tr>
+      <w:tr>
+        <w:trPr>
+          <w:trHeight w:val="315"/>
+        </w:trPr>
+        <w:tc>
+          <w:tcPr>
+            <w:tcW w:w="8828" w:type="dxa"/>
+            <w:gridSpan w:val="5"/>
+            <w:hideMark/>
+          </w:tcPr>
+          <w:p>
+            <w:pPr>
+              <w:rPr>
+                <w:rFonts w:ascii="Arial" w:eastAsia="Times New Roman" w:hAnsi="Arial" w:cs="Arial"/>
+                <w:b/>
+                <w:bCs/>
+              </w:rPr>
+            </w:pPr>
+            <w:r>
+              <w:rPr>
+                <w:rFonts w:ascii="Arial" w:eastAsia="Times New Roman" w:hAnsi="Arial" w:cs="Arial"/>
+                <w:b/>
+                <w:bCs/>
+              </w:rPr>
+              <w:t xml:space="preserve">  Criterios de aceptación </w:t>
+            </w:r>
+          </w:p>
+        </w:tc>
+      </w:tr>
+      <w:tr>
+        <w:trPr>
+          <w:trHeight w:val="523"/>
+        </w:trPr>
+        <w:tc>
+          <w:tcPr>
+            <w:tcW w:w="8828" w:type="dxa"/>
+            <w:gridSpan w:val="5"/>
+            <w:hideMark/>
+          </w:tcPr>
+          <w:p>
+            <w:pPr>
+              <w:pStyle w:val="Prrafodelista"/>
+              <w:numPr>
+                <w:ilvl w:val="0"/>
+                <w:numId w:val="19"/>
+              </w:numPr>
+              <w:rPr>
+                <w:rFonts w:ascii="Arial" w:hAnsi="Arial" w:cs="Arial"/>
+              </w:rPr>
+            </w:pPr>
+            <w:r>
+              <w:rPr>
+                <w:rFonts w:ascii="Arial" w:hAnsi="Arial" w:cs="Arial"/>
+              </w:rPr>
+              <w:t>El administrador debe poder registrar un proveedor y recibir una confirmación de registro exitoso.</w:t>
+            </w:r>
+          </w:p>
+        </w:tc>
+      </w:tr>
+      <w:tr>
+        <w:trPr>
+          <w:trHeight w:val="280"/>
+        </w:trPr>
+        <w:tc>
+          <w:tcPr>
+            <w:tcW w:w="8828" w:type="dxa"/>
+            <w:gridSpan w:val="5"/>
+          </w:tcPr>
+          <w:p>
+            <w:pPr>
+              <w:pStyle w:val="Prrafodelista"/>
+              <w:numPr>
+                <w:ilvl w:val="0"/>
+                <w:numId w:val="19"/>
+              </w:numPr>
+              <w:rPr>
+                <w:rFonts w:ascii="Arial" w:hAnsi="Arial" w:cs="Arial"/>
+              </w:rPr>
+            </w:pPr>
+            <w:r>
+              <w:rPr>
+                <w:rFonts w:ascii="Arial" w:hAnsi="Arial" w:cs="Arial"/>
+              </w:rPr>
+              <w:t>El administrador debe poder editar un proveedor y recibir una confirmación de edición exitosa.</w:t>
+            </w:r>
+          </w:p>
+        </w:tc>
+      </w:tr>
+    </w:tbl>
+    <w:p>
+      <w:pPr>
+        <w:rPr>
+          <w:rFonts w:ascii="Arial" w:eastAsia="Times New Roman" w:hAnsi="Arial" w:cs="Arial"/>
+        </w:rPr>
+      </w:pPr>
+    </w:p>
+    <w:p>
+      <w:pPr>
+        <w:rPr>
+          <w:rFonts w:ascii="Arial" w:eastAsia="Times New Roman" w:hAnsi="Arial" w:cs="Arial"/>
+        </w:rPr>
+      </w:pPr>
+    </w:p>
+    <w:p>
+      <w:pPr>
+        <w:rPr>
+          <w:rFonts w:ascii="Arial" w:eastAsia="Times New Roman" w:hAnsi="Arial" w:cs="Arial"/>
+        </w:rPr>
+      </w:pPr>
+    </w:p>
+    <w:p>
+      <w:pPr>
+        <w:rPr>
+          <w:rFonts w:ascii="Arial" w:eastAsia="Times New Roman" w:hAnsi="Arial" w:cs="Arial"/>
+        </w:rPr>
+      </w:pPr>
+    </w:p>
+    <w:p>
+      <w:pPr>
+        <w:rPr>
+          <w:rFonts w:ascii="Arial" w:eastAsia="Times New Roman" w:hAnsi="Arial" w:cs="Arial"/>
+        </w:rPr>
+      </w:pPr>
+    </w:p>
+    <w:p>
+      <w:pPr>
+        <w:rPr>
+          <w:rFonts w:ascii="Arial" w:eastAsia="Times New Roman" w:hAnsi="Arial" w:cs="Arial"/>
+        </w:rPr>
+      </w:pPr>
+    </w:p>
+    <w:p>
+      <w:pPr>
+        <w:rPr>
+          <w:rFonts w:ascii="Arial" w:eastAsia="Times New Roman" w:hAnsi="Arial" w:cs="Arial"/>
+        </w:rPr>
+      </w:pPr>
+    </w:p>
+    <w:p>
+      <w:pPr>
+        <w:rPr>
+          <w:rFonts w:ascii="Arial" w:eastAsia="Times New Roman" w:hAnsi="Arial" w:cs="Arial"/>
+        </w:rPr>
+      </w:pPr>
+    </w:p>
+    <w:p>
+      <w:pPr>
+        <w:rPr>
+          <w:rFonts w:ascii="Arial" w:eastAsia="Times New Roman" w:hAnsi="Arial" w:cs="Arial"/>
+        </w:rPr>
+      </w:pPr>
+    </w:p>
+    <w:p>
+      <w:pPr>
+        <w:rPr>
+          <w:rFonts w:ascii="Arial" w:eastAsia="Times New Roman" w:hAnsi="Arial" w:cs="Arial"/>
+        </w:rPr>
+      </w:pPr>
+    </w:p>
+    <w:p>
+      <w:pPr>
+        <w:rPr>
+          <w:rFonts w:ascii="Arial" w:eastAsia="Times New Roman" w:hAnsi="Arial" w:cs="Arial"/>
+        </w:rPr>
+      </w:pPr>
+    </w:p>
+    <w:p>
+      <w:pPr>
+        <w:rPr>
+          <w:rFonts w:ascii="Arial" w:eastAsia="Times New Roman" w:hAnsi="Arial" w:cs="Arial"/>
+        </w:rPr>
+      </w:pPr>
+    </w:p>
+    <w:p>
+      <w:pPr>
+        <w:rPr>
+          <w:rFonts w:ascii="Arial" w:eastAsia="Times New Roman" w:hAnsi="Arial" w:cs="Arial"/>
+        </w:rPr>
+      </w:pPr>
+    </w:p>
+    <w:p>
+      <w:pPr>
+        <w:rPr>
+          <w:rFonts w:ascii="Arial" w:eastAsia="Times New Roman" w:hAnsi="Arial" w:cs="Arial"/>
+        </w:rPr>
+      </w:pPr>
+    </w:p>
+    <w:p>
+      <w:pPr>
+        <w:rPr>
+          <w:rFonts w:ascii="Arial" w:eastAsia="Times New Roman" w:hAnsi="Arial" w:cs="Arial"/>
+          <w:b/>
+          <w:bCs/>
+        </w:rPr>
+      </w:pPr>
+      <w:r>
+        <w:rPr>
+          <w:rFonts w:ascii="Arial" w:eastAsia="Times New Roman" w:hAnsi="Arial" w:cs="Arial"/>
+          <w:b/>
+          <w:bCs/>
+        </w:rPr>
+        <w:lastRenderedPageBreak/>
+        <w:t>Imagen alusiva al requerimiento</w:t>
+      </w:r>
+      <w:r>
+        <w:rPr>
+          <w:rFonts w:ascii="Arial" w:eastAsia="Times New Roman" w:hAnsi="Arial" w:cs="Arial"/>
+          <w:b/>
+          <w:bCs/>
+        </w:rPr>
+        <w:t>:</w:t>
+      </w:r>
+    </w:p>
+    <w:p>
+      <w:pPr>
+        <w:rPr>
+          <w:rFonts w:ascii="Arial" w:eastAsia="Times New Roman" w:hAnsi="Arial" w:cs="Arial"/>
+        </w:rPr>
+      </w:pPr>
+      <w:r>
+        <w:rPr>
+          <w:rFonts w:ascii="Arial" w:eastAsia="Times New Roman" w:hAnsi="Arial" w:cs="Arial"/>
+        </w:rPr>
+        <w:drawing>
+          <wp:anchor distT="0" distB="0" distL="114300" distR="114300" simplePos="0" relativeHeight="251698176" behindDoc="0" locked="0" layoutInCell="1" allowOverlap="1" wp14:anchorId="556CB67A" wp14:editId="46A1482D">
+            <wp:simplePos x="0" y="0"/>
+            <wp:positionH relativeFrom="page">
+              <wp:posOffset>1199612</wp:posOffset>
+            </wp:positionH>
+            <wp:positionV relativeFrom="page">
+              <wp:posOffset>6589147</wp:posOffset>
+            </wp:positionV>
+            <wp:extent cx="5400000" cy="2361507"/>
+            <wp:effectExtent l="0" t="0" r="0" b="1270"/>
+            <wp:wrapThrough wrapText="bothSides">
+              <wp:wrapPolygon edited="0">
+                <wp:start x="0" y="0"/>
+                <wp:lineTo x="0" y="21437"/>
+                <wp:lineTo x="21491" y="21437"/>
+                <wp:lineTo x="21491" y="0"/>
+                <wp:lineTo x="0" y="0"/>
+              </wp:wrapPolygon>
+            </wp:wrapThrough>
+            <wp:docPr id="16" name="Imagen 16"/>
+            <wp:cNvGraphicFramePr>
+              <a:graphicFrameLocks xmlns:a="http://schemas.openxmlformats.org/drawingml/2006/main" noChangeAspect="1"/>
+            </wp:cNvGraphicFramePr>
+            <a:graphic xmlns:a="http://schemas.openxmlformats.org/drawingml/2006/main">
+              <a:graphicData uri="http://schemas.openxmlformats.org/drawingml/2006/picture">
+                <pic:pic xmlns:pic="http://schemas.openxmlformats.org/drawingml/2006/picture">
+                  <pic:nvPicPr>
+                    <pic:cNvPr id="1" name=""/>
+                    <pic:cNvPicPr/>
+                  </pic:nvPicPr>
+                  <pic:blipFill>
+                    <a:blip r:embed="rId31"/>
+                    <a:stretch>
+                      <a:fillRect/>
+                    </a:stretch>
+                  </pic:blipFill>
+                  <pic:spPr>
+                    <a:xfrm>
+                      <a:off x="0" y="0"/>
+                      <a:ext cx="5400000" cy="2361507"/>
+                    </a:xfrm>
+                    <a:prstGeom prst="rect">
+                      <a:avLst/>
+                    </a:prstGeom>
+                  </pic:spPr>
+                </pic:pic>
+              </a:graphicData>
+            </a:graphic>
+            <wp14:sizeRelH relativeFrom="margin">
+              <wp14:pctWidth>0</wp14:pctWidth>
+            </wp14:sizeRelH>
+            <wp14:sizeRelV relativeFrom="margin">
+              <wp14:pctHeight>0</wp14:pctHeight>
+            </wp14:sizeRelV>
+          </wp:anchor>
+        </w:drawing>
+      </w:r>
+      <w:r>
+        <w:rPr>
+          <w:rFonts w:ascii="Arial" w:eastAsia="Times New Roman" w:hAnsi="Arial" w:cs="Arial"/>
+        </w:rPr>
+        <w:drawing>
+          <wp:anchor distT="0" distB="0" distL="114300" distR="114300" simplePos="0" relativeHeight="251696128" behindDoc="0" locked="0" layoutInCell="1" allowOverlap="1" wp14:anchorId="5F982E55" wp14:editId="6C366943">
+            <wp:simplePos x="0" y="0"/>
+            <wp:positionH relativeFrom="margin">
+              <wp:align>center</wp:align>
+            </wp:positionH>
+            <wp:positionV relativeFrom="page">
+              <wp:posOffset>3949593</wp:posOffset>
+            </wp:positionV>
+            <wp:extent cx="5400000" cy="2338289"/>
+            <wp:effectExtent l="0" t="0" r="0" b="5080"/>
+            <wp:wrapThrough wrapText="bothSides">
+              <wp:wrapPolygon edited="0">
+                <wp:start x="0" y="0"/>
+                <wp:lineTo x="0" y="21471"/>
+                <wp:lineTo x="21491" y="21471"/>
+                <wp:lineTo x="21491" y="0"/>
+                <wp:lineTo x="0" y="0"/>
+              </wp:wrapPolygon>
+            </wp:wrapThrough>
+            <wp:docPr id="11" name="Imagen 11"/>
+            <wp:cNvGraphicFramePr>
+              <a:graphicFrameLocks xmlns:a="http://schemas.openxmlformats.org/drawingml/2006/main" noChangeAspect="1"/>
+            </wp:cNvGraphicFramePr>
+            <a:graphic xmlns:a="http://schemas.openxmlformats.org/drawingml/2006/main">
+              <a:graphicData uri="http://schemas.openxmlformats.org/drawingml/2006/picture">
+                <pic:pic xmlns:pic="http://schemas.openxmlformats.org/drawingml/2006/picture">
+                  <pic:nvPicPr>
+                    <pic:cNvPr id="1" name=""/>
+                    <pic:cNvPicPr/>
+                  </pic:nvPicPr>
+                  <pic:blipFill>
+                    <a:blip r:embed="rId32"/>
+                    <a:stretch>
+                      <a:fillRect/>
+                    </a:stretch>
+                  </pic:blipFill>
+                  <pic:spPr>
+                    <a:xfrm>
+                      <a:off x="0" y="0"/>
+                      <a:ext cx="5400000" cy="2338289"/>
+                    </a:xfrm>
+                    <a:prstGeom prst="rect">
+                      <a:avLst/>
+                    </a:prstGeom>
+                  </pic:spPr>
+                </pic:pic>
+              </a:graphicData>
+            </a:graphic>
+            <wp14:sizeRelH relativeFrom="margin">
+              <wp14:pctWidth>0</wp14:pctWidth>
+            </wp14:sizeRelH>
+            <wp14:sizeRelV relativeFrom="margin">
+              <wp14:pctHeight>0</wp14:pctHeight>
+            </wp14:sizeRelV>
+          </wp:anchor>
+        </w:drawing>
+      </w:r>
+      <w:r>
+        <w:rPr>
+          <w:rFonts w:ascii="Arial" w:eastAsia="Times New Roman" w:hAnsi="Arial" w:cs="Arial"/>
+        </w:rPr>
+        <w:drawing>
+          <wp:anchor distT="0" distB="0" distL="114300" distR="114300" simplePos="0" relativeHeight="251694080" behindDoc="0" locked="0" layoutInCell="1" allowOverlap="1" wp14:anchorId="7E712F3D" wp14:editId="572E39C2">
+            <wp:simplePos x="0" y="0"/>
+            <wp:positionH relativeFrom="margin">
+              <wp:posOffset>117722</wp:posOffset>
+            </wp:positionH>
+            <wp:positionV relativeFrom="page">
+              <wp:posOffset>1444691</wp:posOffset>
+            </wp:positionV>
+            <wp:extent cx="5400000" cy="2346232"/>
+            <wp:effectExtent l="0" t="0" r="0" b="0"/>
+            <wp:wrapThrough wrapText="bothSides">
+              <wp:wrapPolygon edited="0">
+                <wp:start x="0" y="0"/>
+                <wp:lineTo x="0" y="21401"/>
+                <wp:lineTo x="21491" y="21401"/>
+                <wp:lineTo x="21491" y="0"/>
+                <wp:lineTo x="0" y="0"/>
+              </wp:wrapPolygon>
+            </wp:wrapThrough>
+            <wp:docPr id="5" name="Imagen 5"/>
+            <wp:cNvGraphicFramePr>
+              <a:graphicFrameLocks xmlns:a="http://schemas.openxmlformats.org/drawingml/2006/main" noChangeAspect="1"/>
+            </wp:cNvGraphicFramePr>
+            <a:graphic xmlns:a="http://schemas.openxmlformats.org/drawingml/2006/main">
+              <a:graphicData uri="http://schemas.openxmlformats.org/drawingml/2006/picture">
+                <pic:pic xmlns:pic="http://schemas.openxmlformats.org/drawingml/2006/picture">
+                  <pic:nvPicPr>
+                    <pic:cNvPr id="1" name=""/>
+                    <pic:cNvPicPr/>
+                  </pic:nvPicPr>
+                  <pic:blipFill>
+                    <a:blip r:embed="rId33"/>
+                    <a:stretch>
+                      <a:fillRect/>
+                    </a:stretch>
+                  </pic:blipFill>
+                  <pic:spPr>
+                    <a:xfrm>
+                      <a:off x="0" y="0"/>
+                      <a:ext cx="5400000" cy="2346232"/>
+                    </a:xfrm>
+                    <a:prstGeom prst="rect">
+                      <a:avLst/>
+                    </a:prstGeom>
+                  </pic:spPr>
+                </pic:pic>
+              </a:graphicData>
+            </a:graphic>
+            <wp14:sizeRelH relativeFrom="margin">
+              <wp14:pctWidth>0</wp14:pctWidth>
+            </wp14:sizeRelH>
+            <wp14:sizeRelV relativeFrom="margin">
+              <wp14:pctHeight>0</wp14:pctHeight>
+            </wp14:sizeRelV>
+          </wp:anchor>
+        </w:drawing>
+      </w:r>
+      <w:r>
+        <w:rPr>
+          <w:rFonts w:ascii="Arial" w:eastAsia="Times New Roman" w:hAnsi="Arial" w:cs="Arial"/>
+          <w:b/>
+          <w:bCs/>
+        </w:rPr>
+        <w:t>Web:</w:t>
+      </w:r>
+    </w:p>
+    <w:p>
+      <w:pPr>
+        <w:rPr>
+          <w:rFonts w:ascii="Arial" w:eastAsia="Times New Roman" w:hAnsi="Arial" w:cs="Arial"/>
+        </w:rPr>
+      </w:pPr>
+    </w:p>
+    <w:p>
+      <w:pPr>
+        <w:rPr>
+          <w:rFonts w:ascii="Arial" w:eastAsia="Times New Roman" w:hAnsi="Arial" w:cs="Arial"/>
+        </w:rPr>
+      </w:pPr>
+    </w:p>
+    <w:p>
+      <w:pPr>
+        <w:rPr>
+          <w:rFonts w:ascii="Arial" w:eastAsia="Times New Roman" w:hAnsi="Arial" w:cs="Arial"/>
+        </w:rPr>
+      </w:pPr>
+    </w:p>
+    <w:p>
+      <w:pPr>
+        <w:rPr>
+          <w:rFonts w:ascii="Arial" w:eastAsia="Times New Roman" w:hAnsi="Arial" w:cs="Arial"/>
+        </w:rPr>
+      </w:pPr>
+    </w:p>
+    <w:p>
+      <w:pPr>
+        <w:rPr>
+          <w:rFonts w:ascii="Arial" w:eastAsia="Times New Roman" w:hAnsi="Arial" w:cs="Arial"/>
+        </w:rPr>
+      </w:pPr>
+    </w:p>
+    <w:tbl>
+      <w:tblPr>
+        <w:tblStyle w:val="Tablaconcuadrcula"/>
+        <w:tblpPr w:leftFromText="141" w:rightFromText="141" w:vertAnchor="page" w:horzAnchor="margin" w:tblpY="3779"/>
+        <w:tblW w:w="0" w:type="auto"/>
+        <w:tblLook w:val="04A0" w:firstRow="1" w:lastRow="0" w:firstColumn="1" w:lastColumn="0" w:noHBand="0" w:noVBand="1"/>
+      </w:tblPr>
+      <w:tblGrid>
+        <w:gridCol w:w="3256"/>
+        <w:gridCol w:w="1701"/>
+        <w:gridCol w:w="160"/>
+        <w:gridCol w:w="2108"/>
+        <w:gridCol w:w="1603"/>
+      </w:tblGrid>
+      <w:tr>
+        <w:trPr>
+          <w:trHeight w:val="315"/>
+        </w:trPr>
+        <w:tc>
+          <w:tcPr>
+            <w:tcW w:w="4957" w:type="dxa"/>
+            <w:gridSpan w:val="2"/>
+            <w:hideMark/>
+          </w:tcPr>
+          <w:p>
+            <w:pPr>
+              <w:rPr>
+                <w:rFonts w:ascii="Arial" w:eastAsia="Times New Roman" w:hAnsi="Arial" w:cs="Arial"/>
+                <w:b/>
+                <w:bCs/>
+              </w:rPr>
+            </w:pPr>
+            <w:r>
+              <w:rPr>
+                <w:rFonts w:ascii="Arial" w:eastAsia="Times New Roman" w:hAnsi="Arial" w:cs="Arial"/>
+                <w:b/>
+                <w:bCs/>
+              </w:rPr>
+              <w:t xml:space="preserve">Identificador: </w:t>
+            </w:r>
+            <w:r>
+              <w:rPr>
+                <w:rFonts w:ascii="Arial" w:eastAsia="Times New Roman" w:hAnsi="Arial" w:cs="Arial"/>
+              </w:rPr>
+              <w:t>RF 5</w:t>
+            </w:r>
+            <w:r>
+              <w:rPr>
+                <w:rFonts w:ascii="Arial" w:eastAsia="Times New Roman" w:hAnsi="Arial" w:cs="Arial"/>
+              </w:rPr>
+              <w:t xml:space="preserve"> </w:t>
+            </w:r>
+          </w:p>
+        </w:tc>
+        <w:tc>
+          <w:tcPr>
+            <w:tcW w:w="3871" w:type="dxa"/>
+            <w:gridSpan w:val="3"/>
+            <w:hideMark/>
+          </w:tcPr>
+          <w:p>
+            <w:pPr>
+              <w:rPr>
+                <w:rFonts w:ascii="Arial" w:eastAsia="Times New Roman" w:hAnsi="Arial" w:cs="Arial"/>
+                <w:b/>
+                <w:bCs/>
+              </w:rPr>
+            </w:pPr>
+            <w:r>
+              <w:rPr>
+                <w:rFonts w:ascii="Arial" w:eastAsia="Times New Roman" w:hAnsi="Arial" w:cs="Arial"/>
+                <w:b/>
+                <w:bCs/>
+              </w:rPr>
+              <w:t xml:space="preserve">Nombre: </w:t>
+            </w:r>
+            <w:r>
+              <w:rPr>
+                <w:rFonts w:ascii="Arial" w:eastAsia="Times New Roman" w:hAnsi="Arial" w:cs="Arial"/>
+              </w:rPr>
+              <w:t xml:space="preserve">Control de </w:t>
+            </w:r>
+            <w:r>
+              <w:rPr>
+                <w:rFonts w:ascii="Arial" w:eastAsia="Times New Roman" w:hAnsi="Arial" w:cs="Arial"/>
+              </w:rPr>
+              <w:t xml:space="preserve">Categoría </w:t>
+            </w:r>
+          </w:p>
+        </w:tc>
+      </w:tr>
+      <w:tr>
+        <w:trPr>
+          <w:trHeight w:val="315"/>
+        </w:trPr>
+        <w:tc>
+          <w:tcPr>
+            <w:tcW w:w="3256" w:type="dxa"/>
+            <w:vMerge w:val="restart"/>
+            <w:hideMark/>
+          </w:tcPr>
+          <w:p>
+            <w:pPr>
+              <w:rPr>
+                <w:rFonts w:ascii="Arial" w:eastAsia="Times New Roman" w:hAnsi="Arial" w:cs="Arial"/>
+                <w:b/>
+                <w:bCs/>
+              </w:rPr>
+            </w:pPr>
+            <w:r>
+              <w:rPr>
+                <w:rFonts w:ascii="Arial" w:eastAsia="Times New Roman" w:hAnsi="Arial" w:cs="Arial"/>
+                <w:b/>
+                <w:bCs/>
+              </w:rPr>
+              <w:t xml:space="preserve">Tipo:  </w:t>
+            </w:r>
+            <w:r>
+              <w:rPr>
+                <w:rFonts w:ascii="Arial" w:eastAsia="Times New Roman" w:hAnsi="Arial" w:cs="Arial"/>
+              </w:rPr>
+              <w:t xml:space="preserve">Usuario/Administrador  </w:t>
+            </w:r>
+          </w:p>
+        </w:tc>
+        <w:tc>
+          <w:tcPr>
+            <w:tcW w:w="3969" w:type="dxa"/>
+            <w:gridSpan w:val="3"/>
+            <w:vMerge w:val="restart"/>
+            <w:hideMark/>
+          </w:tcPr>
+          <w:p>
+            <w:pPr>
+              <w:rPr>
+                <w:rFonts w:ascii="Arial" w:eastAsia="Times New Roman" w:hAnsi="Arial" w:cs="Arial"/>
+                <w:b/>
+                <w:bCs/>
+              </w:rPr>
+            </w:pPr>
+            <w:r>
+              <w:rPr>
+                <w:rFonts w:ascii="Arial" w:eastAsia="Times New Roman" w:hAnsi="Arial" w:cs="Arial"/>
+                <w:b/>
+                <w:bCs/>
+              </w:rPr>
+              <w:t>Requerimiento que lo  utiliza o especializa: N/A</w:t>
+            </w:r>
+          </w:p>
+        </w:tc>
+        <w:tc>
+          <w:tcPr>
+            <w:tcW w:w="1603" w:type="dxa"/>
+            <w:vMerge w:val="restart"/>
+            <w:hideMark/>
+          </w:tcPr>
+          <w:p>
+            <w:pPr>
+              <w:rPr>
+                <w:rFonts w:ascii="Arial" w:eastAsia="Times New Roman" w:hAnsi="Arial" w:cs="Arial"/>
+                <w:b/>
+                <w:bCs/>
+              </w:rPr>
+            </w:pPr>
+            <w:r>
+              <w:rPr>
+                <w:rFonts w:ascii="Arial" w:eastAsia="Times New Roman" w:hAnsi="Arial" w:cs="Arial"/>
+                <w:b/>
+                <w:bCs/>
+              </w:rPr>
+              <w:t xml:space="preserve">¿Crítico?  </w:t>
+            </w:r>
+            <w:r>
+              <w:rPr>
+                <w:rFonts w:ascii="Arial" w:eastAsia="Times New Roman" w:hAnsi="Arial" w:cs="Arial"/>
+              </w:rPr>
+              <w:t xml:space="preserve">Si </w:t>
+            </w:r>
+          </w:p>
+        </w:tc>
+      </w:tr>
+      <w:tr>
+        <w:trPr>
+          <w:trHeight w:val="315"/>
+        </w:trPr>
+        <w:tc>
+          <w:tcPr>
+            <w:tcW w:w="3256" w:type="dxa"/>
+            <w:vMerge/>
+            <w:hideMark/>
+          </w:tcPr>
+          <w:p>
+            <w:pPr>
+              <w:rPr>
+                <w:rFonts w:ascii="Arial" w:eastAsia="Times New Roman" w:hAnsi="Arial" w:cs="Arial"/>
+                <w:b/>
+                <w:bCs/>
+              </w:rPr>
+            </w:pPr>
+          </w:p>
+        </w:tc>
+        <w:tc>
+          <w:tcPr>
+            <w:tcW w:w="3969" w:type="dxa"/>
+            <w:gridSpan w:val="3"/>
+            <w:vMerge/>
+            <w:hideMark/>
+          </w:tcPr>
+          <w:p>
+            <w:pPr>
+              <w:rPr>
+                <w:rFonts w:ascii="Arial" w:eastAsia="Times New Roman" w:hAnsi="Arial" w:cs="Arial"/>
+                <w:b/>
+                <w:bCs/>
+              </w:rPr>
+            </w:pPr>
+          </w:p>
+        </w:tc>
+        <w:tc>
+          <w:tcPr>
+            <w:tcW w:w="1603" w:type="dxa"/>
+            <w:vMerge/>
+            <w:hideMark/>
+          </w:tcPr>
+          <w:p>
+            <w:pPr>
+              <w:rPr>
+                <w:rFonts w:ascii="Arial" w:eastAsia="Times New Roman" w:hAnsi="Arial" w:cs="Arial"/>
+                <w:b/>
+                <w:bCs/>
+              </w:rPr>
+            </w:pPr>
+          </w:p>
+        </w:tc>
+      </w:tr>
+      <w:tr>
+        <w:trPr>
+          <w:trHeight w:val="315"/>
+        </w:trPr>
+        <w:tc>
+          <w:tcPr>
+            <w:tcW w:w="3256" w:type="dxa"/>
+            <w:vMerge w:val="restart"/>
+            <w:hideMark/>
+          </w:tcPr>
+          <w:p>
+            <w:pPr>
+              <w:rPr>
+                <w:rFonts w:ascii="Arial" w:eastAsia="Times New Roman" w:hAnsi="Arial" w:cs="Arial"/>
+                <w:b/>
+                <w:bCs/>
+              </w:rPr>
+            </w:pPr>
+            <w:r>
+              <w:rPr>
+                <w:rFonts w:ascii="Arial" w:eastAsia="Times New Roman" w:hAnsi="Arial" w:cs="Arial"/>
+                <w:b/>
+                <w:bCs/>
+              </w:rPr>
+              <w:t xml:space="preserve">Prioridad de desarrollo:  </w:t>
+            </w:r>
+            <w:r>
+              <w:rPr>
+                <w:rFonts w:ascii="Arial" w:eastAsia="Times New Roman" w:hAnsi="Arial" w:cs="Arial"/>
+              </w:rPr>
+              <w:t xml:space="preserve">Alta </w:t>
+            </w:r>
+          </w:p>
+        </w:tc>
+        <w:tc>
+          <w:tcPr>
+            <w:tcW w:w="5572" w:type="dxa"/>
+            <w:gridSpan w:val="4"/>
+            <w:hideMark/>
+          </w:tcPr>
+          <w:p>
+            <w:pPr>
+              <w:rPr>
+                <w:rFonts w:ascii="Arial" w:eastAsia="Times New Roman" w:hAnsi="Arial" w:cs="Arial"/>
+                <w:b/>
+                <w:bCs/>
+              </w:rPr>
+            </w:pPr>
+            <w:r>
+              <w:rPr>
+                <w:rFonts w:ascii="Arial" w:eastAsia="Times New Roman" w:hAnsi="Arial" w:cs="Arial"/>
+                <w:b/>
+                <w:bCs/>
+              </w:rPr>
+              <w:t xml:space="preserve">Documentos de visualización asociados:  </w:t>
+            </w:r>
+          </w:p>
+        </w:tc>
+      </w:tr>
+      <w:tr>
+        <w:trPr>
+          <w:trHeight w:val="315"/>
+        </w:trPr>
+        <w:tc>
+          <w:tcPr>
+            <w:tcW w:w="3256" w:type="dxa"/>
+            <w:vMerge/>
+            <w:hideMark/>
+          </w:tcPr>
+          <w:p>
+            <w:pPr>
+              <w:rPr>
+                <w:rFonts w:ascii="Arial" w:eastAsia="Times New Roman" w:hAnsi="Arial" w:cs="Arial"/>
+                <w:b/>
+                <w:bCs/>
+              </w:rPr>
+            </w:pPr>
+          </w:p>
+        </w:tc>
+        <w:tc>
+          <w:tcPr>
+            <w:tcW w:w="5572" w:type="dxa"/>
+            <w:gridSpan w:val="4"/>
+            <w:hideMark/>
+          </w:tcPr>
+          <w:p>
+            <w:pPr>
+              <w:pStyle w:val="Prrafodelista"/>
+              <w:numPr>
+                <w:ilvl w:val="0"/>
+                <w:numId w:val="19"/>
+              </w:numPr>
+              <w:rPr>
+                <w:rFonts w:ascii="Arial" w:hAnsi="Arial" w:cs="Arial"/>
+              </w:rPr>
+            </w:pPr>
+            <w:r>
+              <w:rPr>
+                <w:rFonts w:ascii="Arial" w:hAnsi="Arial" w:cs="Arial"/>
+              </w:rPr>
+              <w:t>Registro de categoría con campos de datos obligatorios.</w:t>
+            </w:r>
+          </w:p>
+        </w:tc>
+      </w:tr>
+      <w:tr>
+        <w:trPr>
+          <w:trHeight w:val="315"/>
+        </w:trPr>
+        <w:tc>
+          <w:tcPr>
+            <w:tcW w:w="3256" w:type="dxa"/>
+            <w:vMerge/>
+            <w:hideMark/>
+          </w:tcPr>
+          <w:p>
+            <w:pPr>
+              <w:rPr>
+                <w:rFonts w:ascii="Arial" w:eastAsia="Times New Roman" w:hAnsi="Arial" w:cs="Arial"/>
+                <w:b/>
+                <w:bCs/>
+              </w:rPr>
+            </w:pPr>
+          </w:p>
+        </w:tc>
+        <w:tc>
+          <w:tcPr>
+            <w:tcW w:w="5572" w:type="dxa"/>
+            <w:gridSpan w:val="4"/>
+            <w:hideMark/>
+          </w:tcPr>
+          <w:p>
+            <w:pPr>
+              <w:pStyle w:val="Prrafodelista"/>
+              <w:numPr>
+                <w:ilvl w:val="0"/>
+                <w:numId w:val="19"/>
+              </w:numPr>
+              <w:rPr>
+                <w:rFonts w:ascii="Arial" w:hAnsi="Arial" w:cs="Arial"/>
+              </w:rPr>
+            </w:pPr>
+            <w:r>
+              <w:rPr>
+                <w:rFonts w:ascii="Arial" w:hAnsi="Arial" w:cs="Arial"/>
+              </w:rPr>
+              <w:t>Edición de categoría.</w:t>
+            </w:r>
+          </w:p>
+        </w:tc>
+      </w:tr>
+      <w:tr>
+        <w:trPr>
+          <w:trHeight w:val="315"/>
+        </w:trPr>
+        <w:tc>
+          <w:tcPr>
+            <w:tcW w:w="3256" w:type="dxa"/>
+            <w:vMerge/>
+            <w:hideMark/>
+          </w:tcPr>
+          <w:p>
+            <w:pPr>
+              <w:rPr>
+                <w:rFonts w:ascii="Arial" w:eastAsia="Times New Roman" w:hAnsi="Arial" w:cs="Arial"/>
+                <w:b/>
+                <w:bCs/>
+              </w:rPr>
+            </w:pPr>
+          </w:p>
+        </w:tc>
+        <w:tc>
+          <w:tcPr>
+            <w:tcW w:w="5572" w:type="dxa"/>
+            <w:gridSpan w:val="4"/>
+            <w:hideMark/>
+          </w:tcPr>
+          <w:p>
+            <w:pPr>
+              <w:pStyle w:val="Prrafodelista"/>
+              <w:numPr>
+                <w:ilvl w:val="0"/>
+                <w:numId w:val="19"/>
+              </w:numPr>
+              <w:rPr>
+                <w:rFonts w:ascii="Arial" w:hAnsi="Arial" w:cs="Arial"/>
+              </w:rPr>
+            </w:pPr>
+            <w:r>
+              <w:rPr>
+                <w:rFonts w:ascii="Arial" w:hAnsi="Arial" w:cs="Arial"/>
+              </w:rPr>
+              <w:t>Visualización de categorías.</w:t>
+            </w:r>
+          </w:p>
+        </w:tc>
+      </w:tr>
+      <w:tr>
+        <w:trPr>
+          <w:trHeight w:val="315"/>
+        </w:trPr>
+        <w:tc>
+          <w:tcPr>
+            <w:tcW w:w="5117" w:type="dxa"/>
+            <w:gridSpan w:val="3"/>
+            <w:hideMark/>
+          </w:tcPr>
+          <w:p>
+            <w:pPr>
+              <w:rPr>
+                <w:rFonts w:ascii="Arial" w:hAnsi="Arial" w:cs="Arial"/>
+              </w:rPr>
+            </w:pPr>
+            <w:r>
+              <w:rPr>
+                <w:rFonts w:ascii="Arial" w:eastAsia="Times New Roman" w:hAnsi="Arial" w:cs="Arial"/>
+                <w:b/>
+                <w:bCs/>
+              </w:rPr>
+              <w:t xml:space="preserve">Entrada:  </w:t>
+            </w:r>
+            <w:r>
+              <w:rPr>
+                <w:rFonts w:ascii="Arial" w:hAnsi="Arial" w:cs="Arial"/>
+              </w:rPr>
+              <w:t>Los usuarios o administradores podrán visualizar y registrar categorías con datos como nombre, ubicación y foto.</w:t>
+            </w:r>
+          </w:p>
+        </w:tc>
+        <w:tc>
+          <w:tcPr>
+            <w:tcW w:w="3711" w:type="dxa"/>
+            <w:gridSpan w:val="2"/>
+            <w:hideMark/>
+          </w:tcPr>
+          <w:p>
+            <w:pPr>
+              <w:rPr>
+                <w:rFonts w:ascii="Arial" w:eastAsia="Times New Roman" w:hAnsi="Arial" w:cs="Arial"/>
+                <w:b/>
+                <w:bCs/>
+              </w:rPr>
+            </w:pPr>
+            <w:r>
+              <w:rPr>
+                <w:rFonts w:ascii="Arial" w:eastAsia="Times New Roman" w:hAnsi="Arial" w:cs="Arial"/>
+                <w:b/>
+                <w:bCs/>
+              </w:rPr>
+              <w:t xml:space="preserve">Salida:  </w:t>
+            </w:r>
+            <w:r>
+              <w:rPr>
+                <w:rFonts w:ascii="Arial" w:hAnsi="Arial" w:cs="Arial"/>
+              </w:rPr>
+              <w:t>Confirmación de registro o edición exitosa de la categoría, o mensaje de error.</w:t>
+            </w:r>
+          </w:p>
+        </w:tc>
+      </w:tr>
+      <w:tr>
+        <w:trPr>
+          <w:trHeight w:val="315"/>
+        </w:trPr>
+        <w:tc>
+          <w:tcPr>
+            <w:tcW w:w="8828" w:type="dxa"/>
+            <w:gridSpan w:val="5"/>
+            <w:hideMark/>
+          </w:tcPr>
+          <w:p>
+            <w:pPr>
+              <w:rPr>
+                <w:rFonts w:ascii="Arial" w:eastAsia="Times New Roman" w:hAnsi="Arial" w:cs="Arial"/>
+                <w:b/>
+                <w:bCs/>
+              </w:rPr>
+            </w:pPr>
+            <w:r>
+              <w:rPr>
+                <w:rFonts w:ascii="Arial" w:eastAsia="Times New Roman" w:hAnsi="Arial" w:cs="Arial"/>
+                <w:b/>
+                <w:bCs/>
+              </w:rPr>
+              <w:t xml:space="preserve">Descripción:  </w:t>
+            </w:r>
+          </w:p>
+        </w:tc>
+      </w:tr>
+      <w:tr>
+        <w:trPr>
+          <w:trHeight w:val="705"/>
+        </w:trPr>
+        <w:tc>
+          <w:tcPr>
+            <w:tcW w:w="8828" w:type="dxa"/>
+            <w:gridSpan w:val="5"/>
+            <w:hideMark/>
+          </w:tcPr>
+          <w:p>
+            <w:pPr>
+              <w:rPr>
+                <w:rFonts w:ascii="Arial" w:eastAsia="Times New Roman" w:hAnsi="Arial" w:cs="Arial"/>
+              </w:rPr>
+            </w:pPr>
+            <w:r>
+              <w:rPr>
+                <w:rFonts w:ascii="Arial" w:hAnsi="Arial" w:cs="Arial"/>
+              </w:rPr>
+              <w:t>Este módulo permite a los usuarios o administradores gestionar las categorías del inventario. Se pueden agregar nuevas categorías, visualizar las existentes y eliminar aquellas que ya no sean necesarias. Cada categoría puede estar asociada a diferentes productos, y al hacer clic en una categoría, se pueden visualizar sus productos</w:t>
+            </w:r>
+          </w:p>
+        </w:tc>
+      </w:tr>
+      <w:tr>
+        <w:trPr>
+          <w:trHeight w:val="315"/>
+        </w:trPr>
+        <w:tc>
+          <w:tcPr>
+            <w:tcW w:w="8828" w:type="dxa"/>
+            <w:gridSpan w:val="5"/>
+            <w:hideMark/>
+          </w:tcPr>
+          <w:p>
+            <w:pPr>
+              <w:rPr>
+                <w:rFonts w:ascii="Arial" w:eastAsia="Times New Roman" w:hAnsi="Arial" w:cs="Arial"/>
+                <w:b/>
+                <w:bCs/>
+              </w:rPr>
+            </w:pPr>
+            <w:r>
+              <w:rPr>
+                <w:rFonts w:ascii="Arial" w:eastAsia="Times New Roman" w:hAnsi="Arial" w:cs="Arial"/>
+                <w:b/>
+                <w:bCs/>
+              </w:rPr>
+              <w:t xml:space="preserve">Manejo de situaciones anormales  </w:t>
+            </w:r>
+          </w:p>
+        </w:tc>
+      </w:tr>
+      <w:tr>
+        <w:trPr>
+          <w:trHeight w:val="270"/>
+        </w:trPr>
+        <w:tc>
+          <w:tcPr>
+            <w:tcW w:w="8828" w:type="dxa"/>
+            <w:gridSpan w:val="5"/>
+            <w:hideMark/>
+          </w:tcPr>
+          <w:p>
+            <w:pPr>
+              <w:pStyle w:val="Prrafodelista"/>
+              <w:numPr>
+                <w:ilvl w:val="0"/>
+                <w:numId w:val="22"/>
+              </w:numPr>
+              <w:rPr>
+                <w:rFonts w:ascii="Arial" w:hAnsi="Arial" w:cs="Arial"/>
+              </w:rPr>
+            </w:pPr>
+            <w:r>
+              <w:rPr>
+                <w:rFonts w:ascii="Arial" w:hAnsi="Arial" w:cs="Arial"/>
+              </w:rPr>
+              <w:t>Si algún campo obligatorio del formulario no se completa al intentar registrar o editar una categoría, se mostrará un mensaje de error para corregir la información faltante.</w:t>
+            </w:r>
+          </w:p>
+        </w:tc>
+      </w:tr>
+      <w:tr>
+        <w:trPr>
+          <w:trHeight w:val="420"/>
+        </w:trPr>
+        <w:tc>
+          <w:tcPr>
+            <w:tcW w:w="8828" w:type="dxa"/>
+            <w:gridSpan w:val="5"/>
+          </w:tcPr>
+          <w:p>
+            <w:pPr>
+              <w:pStyle w:val="Prrafodelista"/>
+              <w:numPr>
+                <w:ilvl w:val="0"/>
+                <w:numId w:val="22"/>
+              </w:numPr>
+              <w:rPr>
+                <w:rFonts w:ascii="Arial" w:hAnsi="Arial" w:cs="Arial"/>
+              </w:rPr>
+            </w:pPr>
+            <w:r>
+              <w:rPr>
+                <w:rFonts w:ascii="Arial" w:hAnsi="Arial" w:cs="Arial"/>
+              </w:rPr>
+              <w:t>En caso de que se intente eliminar una categoría que aún contenga productos, el sistema emitirá una advertencia solicitando primero la reasignación o eliminación de esos productos.</w:t>
+            </w:r>
+          </w:p>
+        </w:tc>
+      </w:tr>
+      <w:tr>
+        <w:trPr>
+          <w:trHeight w:val="315"/>
+        </w:trPr>
+        <w:tc>
+          <w:tcPr>
+            <w:tcW w:w="8828" w:type="dxa"/>
+            <w:gridSpan w:val="5"/>
+            <w:hideMark/>
+          </w:tcPr>
+          <w:p>
+            <w:pPr>
+              <w:rPr>
+                <w:rFonts w:ascii="Arial" w:eastAsia="Times New Roman" w:hAnsi="Arial" w:cs="Arial"/>
+                <w:b/>
+                <w:bCs/>
+              </w:rPr>
+            </w:pPr>
+            <w:r>
+              <w:rPr>
+                <w:rFonts w:ascii="Arial" w:eastAsia="Times New Roman" w:hAnsi="Arial" w:cs="Arial"/>
+                <w:b/>
+                <w:bCs/>
+              </w:rPr>
+              <w:t xml:space="preserve">  Criterios de aceptación </w:t>
+            </w:r>
+          </w:p>
+        </w:tc>
+      </w:tr>
+      <w:tr>
+        <w:trPr>
+          <w:trHeight w:val="523"/>
+        </w:trPr>
+        <w:tc>
+          <w:tcPr>
+            <w:tcW w:w="8828" w:type="dxa"/>
+            <w:gridSpan w:val="5"/>
+            <w:hideMark/>
+          </w:tcPr>
+          <w:p>
+            <w:pPr>
+              <w:pStyle w:val="Prrafodelista"/>
+              <w:numPr>
+                <w:ilvl w:val="0"/>
+                <w:numId w:val="23"/>
+              </w:numPr>
+              <w:rPr>
+                <w:rFonts w:ascii="Arial" w:hAnsi="Arial" w:cs="Arial"/>
+              </w:rPr>
+            </w:pPr>
+            <w:r>
+              <w:rPr>
+                <w:rFonts w:ascii="Arial" w:hAnsi="Arial" w:cs="Arial"/>
+              </w:rPr>
+              <w:t>El administrador o usuario debe poder registrar una nueva categoría y recibir una confirmación de registro exitoso.</w:t>
+            </w:r>
+          </w:p>
+        </w:tc>
+      </w:tr>
+      <w:tr>
+        <w:trPr>
+          <w:trHeight w:val="495"/>
+        </w:trPr>
+        <w:tc>
+          <w:tcPr>
+            <w:tcW w:w="8828" w:type="dxa"/>
+            <w:gridSpan w:val="5"/>
+          </w:tcPr>
+          <w:p>
+            <w:pPr>
+              <w:pStyle w:val="Prrafodelista"/>
+              <w:numPr>
+                <w:ilvl w:val="0"/>
+                <w:numId w:val="23"/>
+              </w:numPr>
+              <w:rPr>
+                <w:rFonts w:ascii="Arial" w:hAnsi="Arial" w:cs="Arial"/>
+              </w:rPr>
+            </w:pPr>
+            <w:r>
+              <w:rPr>
+                <w:rFonts w:ascii="Arial" w:hAnsi="Arial" w:cs="Arial"/>
+              </w:rPr>
+              <w:t>El administrador o usuario debe poder editar una categoría existente y recibir una confirmación de edición exitosa.</w:t>
+            </w:r>
+          </w:p>
+        </w:tc>
+      </w:tr>
+      <w:tr>
+        <w:trPr>
+          <w:trHeight w:val="279"/>
+        </w:trPr>
+        <w:tc>
+          <w:tcPr>
+            <w:tcW w:w="8828" w:type="dxa"/>
+            <w:gridSpan w:val="5"/>
+          </w:tcPr>
+          <w:p>
+            <w:pPr>
+              <w:pStyle w:val="Prrafodelista"/>
+              <w:numPr>
+                <w:ilvl w:val="0"/>
+                <w:numId w:val="23"/>
+              </w:numPr>
+              <w:rPr>
+                <w:rFonts w:ascii="Arial" w:hAnsi="Arial" w:cs="Arial"/>
+              </w:rPr>
+            </w:pPr>
+            <w:r>
+              <w:rPr>
+                <w:rFonts w:ascii="Arial" w:hAnsi="Arial" w:cs="Arial"/>
+              </w:rPr>
+              <w:t>El sistema debe permitir la visualización de todas las categorías disponibles y la correcta eliminación de aquellas sin productos asociados.</w:t>
+            </w:r>
+          </w:p>
+        </w:tc>
+      </w:tr>
+    </w:tbl>
+    <w:p>
+      <w:pPr>
+        <w:rPr>
+          <w:rFonts w:ascii="Arial" w:eastAsia="Times New Roman" w:hAnsi="Arial" w:cs="Arial"/>
+        </w:rPr>
+      </w:pPr>
+    </w:p>
+    <w:p>
+      <w:pPr>
+        <w:rPr>
+          <w:rFonts w:ascii="Arial" w:eastAsia="Times New Roman" w:hAnsi="Arial" w:cs="Arial"/>
+        </w:rPr>
+      </w:pPr>
+    </w:p>
+    <w:p>
+      <w:pPr>
+        <w:rPr>
+          <w:rFonts w:ascii="Arial" w:eastAsia="Times New Roman" w:hAnsi="Arial" w:cs="Arial"/>
+        </w:rPr>
+      </w:pPr>
+    </w:p>
+    <w:p>
+      <w:pPr>
+        <w:rPr>
+          <w:rFonts w:ascii="Arial" w:eastAsia="Times New Roman" w:hAnsi="Arial" w:cs="Arial"/>
+        </w:rPr>
+      </w:pPr>
+    </w:p>
+    <w:p>
+      <w:pPr>
+        <w:rPr>
+          <w:rFonts w:ascii="Arial" w:eastAsia="Times New Roman" w:hAnsi="Arial" w:cs="Arial"/>
+        </w:rPr>
+      </w:pPr>
+    </w:p>
+    <w:p>
+      <w:pPr>
+        <w:rPr>
+          <w:rFonts w:ascii="Arial" w:eastAsia="Times New Roman" w:hAnsi="Arial" w:cs="Arial"/>
+          <w:b/>
+          <w:bCs/>
+        </w:rPr>
+      </w:pPr>
+      <w:r>
+        <w:rPr>
+          <w:rFonts w:ascii="Arial" w:eastAsia="Times New Roman" w:hAnsi="Arial" w:cs="Arial"/>
+          <w:b/>
+          <w:bCs/>
+        </w:rPr>
+        <w:lastRenderedPageBreak/>
+        <w:t>Imagen alusiva al requerimiento</w:t>
+      </w:r>
+      <w:r>
+        <w:rPr>
+          <w:rFonts w:ascii="Arial" w:eastAsia="Times New Roman" w:hAnsi="Arial" w:cs="Arial"/>
+          <w:b/>
+          <w:bCs/>
+        </w:rPr>
+        <w:t>:</w:t>
+      </w:r>
+    </w:p>
+    <w:p>
+      <w:pPr>
+        <w:rPr>
+          <w:rFonts w:ascii="Arial" w:eastAsia="Times New Roman" w:hAnsi="Arial" w:cs="Arial"/>
+        </w:rPr>
+      </w:pPr>
+      <w:r>
+        <w:rPr>
+          <w:rFonts w:ascii="Arial" w:eastAsia="Times New Roman" w:hAnsi="Arial" w:cs="Arial"/>
+        </w:rPr>
+        <w:drawing>
+          <wp:anchor distT="0" distB="0" distL="114300" distR="114300" simplePos="0" relativeHeight="251700224" behindDoc="0" locked="0" layoutInCell="1" allowOverlap="1" wp14:anchorId="3D68A973" wp14:editId="7339658F">
+            <wp:simplePos x="0" y="0"/>
+            <wp:positionH relativeFrom="margin">
+              <wp:align>right</wp:align>
+            </wp:positionH>
+            <wp:positionV relativeFrom="page">
+              <wp:posOffset>1473688</wp:posOffset>
+            </wp:positionV>
+            <wp:extent cx="5399405" cy="2353945"/>
+            <wp:effectExtent l="0" t="0" r="0" b="8255"/>
+            <wp:wrapThrough wrapText="bothSides">
+              <wp:wrapPolygon edited="0">
+                <wp:start x="0" y="0"/>
+                <wp:lineTo x="0" y="21501"/>
+                <wp:lineTo x="21491" y="21501"/>
+                <wp:lineTo x="21491" y="0"/>
+                <wp:lineTo x="0" y="0"/>
+              </wp:wrapPolygon>
+            </wp:wrapThrough>
+            <wp:docPr id="26" name="Imagen 26"/>
+            <wp:cNvGraphicFramePr>
+              <a:graphicFrameLocks xmlns:a="http://schemas.openxmlformats.org/drawingml/2006/main" noChangeAspect="1"/>
+            </wp:cNvGraphicFramePr>
+            <a:graphic xmlns:a="http://schemas.openxmlformats.org/drawingml/2006/main">
+              <a:graphicData uri="http://schemas.openxmlformats.org/drawingml/2006/picture">
+                <pic:pic xmlns:pic="http://schemas.openxmlformats.org/drawingml/2006/picture">
+                  <pic:nvPicPr>
+                    <pic:cNvPr id="1" name=""/>
+                    <pic:cNvPicPr/>
+                  </pic:nvPicPr>
+                  <pic:blipFill>
+                    <a:blip r:embed="rId34"/>
+                    <a:stretch>
+                      <a:fillRect/>
+                    </a:stretch>
+                  </pic:blipFill>
+                  <pic:spPr>
+                    <a:xfrm>
+                      <a:off x="0" y="0"/>
+                      <a:ext cx="5399405" cy="2353945"/>
+                    </a:xfrm>
+                    <a:prstGeom prst="rect">
+                      <a:avLst/>
+                    </a:prstGeom>
+                  </pic:spPr>
+                </pic:pic>
+              </a:graphicData>
+            </a:graphic>
+            <wp14:sizeRelH relativeFrom="margin">
+              <wp14:pctWidth>0</wp14:pctWidth>
+            </wp14:sizeRelH>
+            <wp14:sizeRelV relativeFrom="margin">
+              <wp14:pctHeight>0</wp14:pctHeight>
+            </wp14:sizeRelV>
+          </wp:anchor>
+        </w:drawing>
+      </w:r>
+      <w:r>
+        <w:rPr>
+          <w:rFonts w:ascii="Arial" w:eastAsia="Times New Roman" w:hAnsi="Arial" w:cs="Arial"/>
+          <w:b/>
+          <w:bCs/>
+        </w:rPr>
+        <w:t>Web:</w:t>
+      </w:r>
+    </w:p>
+    <w:p>
+      <w:pPr>
+        <w:rPr>
+          <w:rFonts w:ascii="Arial" w:eastAsia="Times New Roman" w:hAnsi="Arial" w:cs="Arial"/>
+        </w:rPr>
+      </w:pPr>
+      <w:r>
+        <w:rPr>
+          <w:rFonts w:ascii="Arial" w:eastAsia="Times New Roman" w:hAnsi="Arial" w:cs="Arial"/>
+        </w:rPr>
+        <w:drawing>
+          <wp:anchor distT="0" distB="0" distL="114300" distR="114300" simplePos="0" relativeHeight="251704320" behindDoc="0" locked="0" layoutInCell="1" allowOverlap="1" wp14:anchorId="1DEFF485" wp14:editId="19844C77">
+            <wp:simplePos x="0" y="0"/>
+            <wp:positionH relativeFrom="margin">
+              <wp:align>right</wp:align>
+            </wp:positionH>
+            <wp:positionV relativeFrom="page">
+              <wp:posOffset>6520490</wp:posOffset>
+            </wp:positionV>
+            <wp:extent cx="5400000" cy="2391446"/>
+            <wp:effectExtent l="0" t="0" r="0" b="8890"/>
+            <wp:wrapThrough wrapText="bothSides">
+              <wp:wrapPolygon edited="0">
+                <wp:start x="0" y="0"/>
+                <wp:lineTo x="0" y="21508"/>
+                <wp:lineTo x="21491" y="21508"/>
+                <wp:lineTo x="21491" y="0"/>
+                <wp:lineTo x="0" y="0"/>
+              </wp:wrapPolygon>
+            </wp:wrapThrough>
+            <wp:docPr id="28" name="Imagen 28"/>
+            <wp:cNvGraphicFramePr>
+              <a:graphicFrameLocks xmlns:a="http://schemas.openxmlformats.org/drawingml/2006/main" noChangeAspect="1"/>
+            </wp:cNvGraphicFramePr>
+            <a:graphic xmlns:a="http://schemas.openxmlformats.org/drawingml/2006/main">
+              <a:graphicData uri="http://schemas.openxmlformats.org/drawingml/2006/picture">
+                <pic:pic xmlns:pic="http://schemas.openxmlformats.org/drawingml/2006/picture">
+                  <pic:nvPicPr>
+                    <pic:cNvPr id="1" name=""/>
+                    <pic:cNvPicPr/>
+                  </pic:nvPicPr>
+                  <pic:blipFill>
+                    <a:blip r:embed="rId35"/>
+                    <a:stretch>
+                      <a:fillRect/>
+                    </a:stretch>
+                  </pic:blipFill>
+                  <pic:spPr>
+                    <a:xfrm>
+                      <a:off x="0" y="0"/>
+                      <a:ext cx="5400000" cy="2391446"/>
+                    </a:xfrm>
+                    <a:prstGeom prst="rect">
+                      <a:avLst/>
+                    </a:prstGeom>
+                  </pic:spPr>
+                </pic:pic>
+              </a:graphicData>
+            </a:graphic>
+            <wp14:sizeRelH relativeFrom="margin">
+              <wp14:pctWidth>0</wp14:pctWidth>
+            </wp14:sizeRelH>
+            <wp14:sizeRelV relativeFrom="margin">
+              <wp14:pctHeight>0</wp14:pctHeight>
+            </wp14:sizeRelV>
+          </wp:anchor>
+        </w:drawing>
+      </w:r>
+      <w:r>
+        <w:rPr>
+          <w:rFonts w:ascii="Arial" w:eastAsia="Times New Roman" w:hAnsi="Arial" w:cs="Arial"/>
+        </w:rPr>
+        <w:drawing>
+          <wp:anchor distT="0" distB="0" distL="114300" distR="114300" simplePos="0" relativeHeight="251702272" behindDoc="0" locked="0" layoutInCell="1" allowOverlap="1" wp14:anchorId="339AFEDA" wp14:editId="5C2FBBAC">
+            <wp:simplePos x="0" y="0"/>
+            <wp:positionH relativeFrom="margin">
+              <wp:align>right</wp:align>
+            </wp:positionH>
+            <wp:positionV relativeFrom="page">
+              <wp:posOffset>4025930</wp:posOffset>
+            </wp:positionV>
+            <wp:extent cx="5400000" cy="2346232"/>
+            <wp:effectExtent l="0" t="0" r="0" b="0"/>
+            <wp:wrapThrough wrapText="bothSides">
+              <wp:wrapPolygon edited="0">
+                <wp:start x="0" y="0"/>
+                <wp:lineTo x="0" y="21401"/>
+                <wp:lineTo x="21491" y="21401"/>
+                <wp:lineTo x="21491" y="0"/>
+                <wp:lineTo x="0" y="0"/>
+              </wp:wrapPolygon>
+            </wp:wrapThrough>
+            <wp:docPr id="27" name="Imagen 27"/>
+            <wp:cNvGraphicFramePr>
+              <a:graphicFrameLocks xmlns:a="http://schemas.openxmlformats.org/drawingml/2006/main" noChangeAspect="1"/>
+            </wp:cNvGraphicFramePr>
+            <a:graphic xmlns:a="http://schemas.openxmlformats.org/drawingml/2006/main">
+              <a:graphicData uri="http://schemas.openxmlformats.org/drawingml/2006/picture">
+                <pic:pic xmlns:pic="http://schemas.openxmlformats.org/drawingml/2006/picture">
+                  <pic:nvPicPr>
+                    <pic:cNvPr id="1" name=""/>
+                    <pic:cNvPicPr/>
+                  </pic:nvPicPr>
+                  <pic:blipFill>
+                    <a:blip r:embed="rId36"/>
+                    <a:stretch>
+                      <a:fillRect/>
+                    </a:stretch>
+                  </pic:blipFill>
+                  <pic:spPr>
+                    <a:xfrm>
+                      <a:off x="0" y="0"/>
+                      <a:ext cx="5400000" cy="2346232"/>
+                    </a:xfrm>
+                    <a:prstGeom prst="rect">
+                      <a:avLst/>
+                    </a:prstGeom>
+                  </pic:spPr>
+                </pic:pic>
+              </a:graphicData>
+            </a:graphic>
+            <wp14:sizeRelH relativeFrom="margin">
+              <wp14:pctWidth>0</wp14:pctWidth>
+            </wp14:sizeRelH>
+            <wp14:sizeRelV relativeFrom="margin">
+              <wp14:pctHeight>0</wp14:pctHeight>
+            </wp14:sizeRelV>
+          </wp:anchor>
+        </w:drawing>
+      </w:r>
+    </w:p>
+    <w:p>
+      <w:pPr>
+        <w:rPr>
+          <w:rFonts w:ascii="Arial" w:eastAsia="Times New Roman" w:hAnsi="Arial" w:cs="Arial"/>
+        </w:rPr>
+      </w:pPr>
+    </w:p>
+    <w:p>
+      <w:pPr>
+        <w:rPr>
+          <w:rFonts w:ascii="Arial" w:eastAsia="Times New Roman" w:hAnsi="Arial" w:cs="Arial"/>
+        </w:rPr>
+      </w:pPr>
+    </w:p>
+    <w:p>
+      <w:pPr>
+        <w:rPr>
+          <w:rFonts w:ascii="Arial" w:eastAsia="Times New Roman" w:hAnsi="Arial" w:cs="Arial"/>
+        </w:rPr>
+      </w:pPr>
+    </w:p>
+    <w:p>
+      <w:pPr>
+        <w:rPr>
+          <w:rFonts w:ascii="Arial" w:eastAsia="Times New Roman" w:hAnsi="Arial" w:cs="Arial"/>
+        </w:rPr>
+      </w:pPr>
+      <w:bookmarkStart w:id="23" w:name="_GoBack"/>
+      <w:bookmarkEnd w:id="23"/>
     </w:p>
     <w:p>
       <w:pPr>
@@ -19252,10 +20565,10 @@
       </w:pPr>
     </w:p>
     <w:sectPr>
-      <w:headerReference w:type="even" r:id="rId31"/>
-      <w:headerReference w:type="default" r:id="rId32"/>
-      <w:footerReference w:type="default" r:id="rId33"/>
-      <w:headerReference w:type="first" r:id="rId34"/>
+      <w:headerReference w:type="even" r:id="rId37"/>
+      <w:headerReference w:type="default" r:id="rId38"/>
+      <w:footerReference w:type="default" r:id="rId39"/>
+      <w:headerReference w:type="first" r:id="rId40"/>
       <w:pgSz w:w="12240" w:h="15840"/>
       <w:pgMar w:top="1418" w:right="1701" w:bottom="1418" w:left="1701" w:header="709" w:footer="709" w:gutter="0"/>
       <w:cols w:space="708"/>
@@ -19446,7 +20759,7 @@
             <w:szCs w:val="24"/>
             <w:lang w:val="es-ES"/>
           </w:rPr>
-          <w:t>28</w:t>
+          <w:t>10</w:t>
         </w:r>
         <w:r>
           <w:rPr>
@@ -20162,9 +21475,9 @@
     </w:lvl>
   </w:abstractNum>
   <w:abstractNum w:abstractNumId="4" w15:restartNumberingAfterBreak="0">
-    <w:nsid w:val="0BA97608"/>
+    <w:nsid w:val="0AAC1DB6"/>
     <w:multiLevelType w:val="hybridMultilevel"/>
-    <w:tmpl w:val="EBA6E684"/>
+    <w:tmpl w:val="63588610"/>
     <w:lvl w:ilvl="0" w:tplc="240A0001">
       <w:start w:val="1"/>
       <w:numFmt w:val="bullet"/>
@@ -20275,9 +21588,9 @@
     </w:lvl>
   </w:abstractNum>
   <w:abstractNum w:abstractNumId="5" w15:restartNumberingAfterBreak="0">
-    <w:nsid w:val="0C64107B"/>
+    <w:nsid w:val="0BA97608"/>
     <w:multiLevelType w:val="hybridMultilevel"/>
-    <w:tmpl w:val="3468E41E"/>
+    <w:tmpl w:val="44D897EC"/>
     <w:lvl w:ilvl="0" w:tplc="240A0001">
       <w:start w:val="1"/>
       <w:numFmt w:val="bullet"/>
@@ -20388,6 +21701,119 @@
     </w:lvl>
   </w:abstractNum>
   <w:abstractNum w:abstractNumId="6" w15:restartNumberingAfterBreak="0">
+    <w:nsid w:val="0C64107B"/>
+    <w:multiLevelType w:val="hybridMultilevel"/>
+    <w:tmpl w:val="3468E41E"/>
+    <w:lvl w:ilvl="0" w:tplc="240A0001">
+      <w:start w:val="1"/>
+      <w:numFmt w:val="bullet"/>
+      <w:lvlText w:val=""/>
+      <w:lvlJc w:val="left"/>
+      <w:pPr>
+        <w:ind w:left="720" w:hanging="360"/>
+      </w:pPr>
+      <w:rPr>
+        <w:rFonts w:ascii="Symbol" w:hAnsi="Symbol" w:hint="default"/>
+      </w:rPr>
+    </w:lvl>
+    <w:lvl w:ilvl="1" w:tplc="240A0003" w:tentative="1">
+      <w:start w:val="1"/>
+      <w:numFmt w:val="bullet"/>
+      <w:lvlText w:val="o"/>
+      <w:lvlJc w:val="left"/>
+      <w:pPr>
+        <w:ind w:left="1440" w:hanging="360"/>
+      </w:pPr>
+      <w:rPr>
+        <w:rFonts w:ascii="Courier New" w:hAnsi="Courier New" w:cs="Courier New" w:hint="default"/>
+      </w:rPr>
+    </w:lvl>
+    <w:lvl w:ilvl="2" w:tplc="240A0005" w:tentative="1">
+      <w:start w:val="1"/>
+      <w:numFmt w:val="bullet"/>
+      <w:lvlText w:val=""/>
+      <w:lvlJc w:val="left"/>
+      <w:pPr>
+        <w:ind w:left="2160" w:hanging="360"/>
+      </w:pPr>
+      <w:rPr>
+        <w:rFonts w:ascii="Wingdings" w:hAnsi="Wingdings" w:hint="default"/>
+      </w:rPr>
+    </w:lvl>
+    <w:lvl w:ilvl="3" w:tplc="240A0001" w:tentative="1">
+      <w:start w:val="1"/>
+      <w:numFmt w:val="bullet"/>
+      <w:lvlText w:val=""/>
+      <w:lvlJc w:val="left"/>
+      <w:pPr>
+        <w:ind w:left="2880" w:hanging="360"/>
+      </w:pPr>
+      <w:rPr>
+        <w:rFonts w:ascii="Symbol" w:hAnsi="Symbol" w:hint="default"/>
+      </w:rPr>
+    </w:lvl>
+    <w:lvl w:ilvl="4" w:tplc="240A0003" w:tentative="1">
+      <w:start w:val="1"/>
+      <w:numFmt w:val="bullet"/>
+      <w:lvlText w:val="o"/>
+      <w:lvlJc w:val="left"/>
+      <w:pPr>
+        <w:ind w:left="3600" w:hanging="360"/>
+      </w:pPr>
+      <w:rPr>
+        <w:rFonts w:ascii="Courier New" w:hAnsi="Courier New" w:cs="Courier New" w:hint="default"/>
+      </w:rPr>
+    </w:lvl>
+    <w:lvl w:ilvl="5" w:tplc="240A0005" w:tentative="1">
+      <w:start w:val="1"/>
+      <w:numFmt w:val="bullet"/>
+      <w:lvlText w:val=""/>
+      <w:lvlJc w:val="left"/>
+      <w:pPr>
+        <w:ind w:left="4320" w:hanging="360"/>
+      </w:pPr>
+      <w:rPr>
+        <w:rFonts w:ascii="Wingdings" w:hAnsi="Wingdings" w:hint="default"/>
+      </w:rPr>
+    </w:lvl>
+    <w:lvl w:ilvl="6" w:tplc="240A0001" w:tentative="1">
+      <w:start w:val="1"/>
+      <w:numFmt w:val="bullet"/>
+      <w:lvlText w:val=""/>
+      <w:lvlJc w:val="left"/>
+      <w:pPr>
+        <w:ind w:left="5040" w:hanging="360"/>
+      </w:pPr>
+      <w:rPr>
+        <w:rFonts w:ascii="Symbol" w:hAnsi="Symbol" w:hint="default"/>
+      </w:rPr>
+    </w:lvl>
+    <w:lvl w:ilvl="7" w:tplc="240A0003" w:tentative="1">
+      <w:start w:val="1"/>
+      <w:numFmt w:val="bullet"/>
+      <w:lvlText w:val="o"/>
+      <w:lvlJc w:val="left"/>
+      <w:pPr>
+        <w:ind w:left="5760" w:hanging="360"/>
+      </w:pPr>
+      <w:rPr>
+        <w:rFonts w:ascii="Courier New" w:hAnsi="Courier New" w:cs="Courier New" w:hint="default"/>
+      </w:rPr>
+    </w:lvl>
+    <w:lvl w:ilvl="8" w:tplc="240A0005" w:tentative="1">
+      <w:start w:val="1"/>
+      <w:numFmt w:val="bullet"/>
+      <w:lvlText w:val=""/>
+      <w:lvlJc w:val="left"/>
+      <w:pPr>
+        <w:ind w:left="6480" w:hanging="360"/>
+      </w:pPr>
+      <w:rPr>
+        <w:rFonts w:ascii="Wingdings" w:hAnsi="Wingdings" w:hint="default"/>
+      </w:rPr>
+    </w:lvl>
+  </w:abstractNum>
+  <w:abstractNum w:abstractNumId="7" w15:restartNumberingAfterBreak="0">
     <w:nsid w:val="0FE33C2A"/>
     <w:multiLevelType w:val="multilevel"/>
     <w:tmpl w:val="91D41DC6"/>
@@ -20536,7 +21962,7 @@
       </w:rPr>
     </w:lvl>
   </w:abstractNum>
-  <w:abstractNum w:abstractNumId="7" w15:restartNumberingAfterBreak="0">
+  <w:abstractNum w:abstractNumId="8" w15:restartNumberingAfterBreak="0">
     <w:nsid w:val="12D5331A"/>
     <w:multiLevelType w:val="hybridMultilevel"/>
     <w:tmpl w:val="6E1491DC"/>
@@ -20649,7 +22075,7 @@
       </w:rPr>
     </w:lvl>
   </w:abstractNum>
-  <w:abstractNum w:abstractNumId="8" w15:restartNumberingAfterBreak="0">
+  <w:abstractNum w:abstractNumId="9" w15:restartNumberingAfterBreak="0">
     <w:nsid w:val="13D625D6"/>
     <w:multiLevelType w:val="hybridMultilevel"/>
     <w:tmpl w:val="6B70185C"/>
@@ -20762,7 +22188,7 @@
       </w:rPr>
     </w:lvl>
   </w:abstractNum>
-  <w:abstractNum w:abstractNumId="9" w15:restartNumberingAfterBreak="0">
+  <w:abstractNum w:abstractNumId="10" w15:restartNumberingAfterBreak="0">
     <w:nsid w:val="29957D4A"/>
     <w:multiLevelType w:val="hybridMultilevel"/>
     <w:tmpl w:val="DC182DD6"/>
@@ -20875,7 +22301,7 @@
       </w:rPr>
     </w:lvl>
   </w:abstractNum>
-  <w:abstractNum w:abstractNumId="10" w15:restartNumberingAfterBreak="0">
+  <w:abstractNum w:abstractNumId="11" w15:restartNumberingAfterBreak="0">
     <w:nsid w:val="35827D06"/>
     <w:multiLevelType w:val="hybridMultilevel"/>
     <w:tmpl w:val="9AE84596"/>
@@ -20988,7 +22414,7 @@
       </w:rPr>
     </w:lvl>
   </w:abstractNum>
-  <w:abstractNum w:abstractNumId="11" w15:restartNumberingAfterBreak="0">
+  <w:abstractNum w:abstractNumId="12" w15:restartNumberingAfterBreak="0">
     <w:nsid w:val="35E55E46"/>
     <w:multiLevelType w:val="multilevel"/>
     <w:tmpl w:val="54CCAE3E"/>
@@ -21105,17 +22531,17 @@
       </w:rPr>
     </w:lvl>
   </w:abstractNum>
-  <w:abstractNum w:abstractNumId="12" w15:restartNumberingAfterBreak="0">
-    <w:nsid w:val="386657FB"/>
+  <w:abstractNum w:abstractNumId="13" w15:restartNumberingAfterBreak="0">
+    <w:nsid w:val="367149F0"/>
     <w:multiLevelType w:val="hybridMultilevel"/>
-    <w:tmpl w:val="D324CB12"/>
+    <w:tmpl w:val="E230E2B8"/>
     <w:lvl w:ilvl="0" w:tplc="240A0001">
       <w:start w:val="1"/>
       <w:numFmt w:val="bullet"/>
       <w:lvlText w:val=""/>
       <w:lvlJc w:val="left"/>
       <w:pPr>
-        <w:ind w:left="1080" w:hanging="360"/>
+        <w:ind w:left="720" w:hanging="360"/>
       </w:pPr>
       <w:rPr>
         <w:rFonts w:ascii="Symbol" w:hAnsi="Symbol" w:hint="default"/>
@@ -21127,7 +22553,7 @@
       <w:lvlText w:val="o"/>
       <w:lvlJc w:val="left"/>
       <w:pPr>
-        <w:ind w:left="1800" w:hanging="360"/>
+        <w:ind w:left="1440" w:hanging="360"/>
       </w:pPr>
       <w:rPr>
         <w:rFonts w:ascii="Courier New" w:hAnsi="Courier New" w:cs="Courier New" w:hint="default"/>
@@ -21139,7 +22565,7 @@
       <w:lvlText w:val=""/>
       <w:lvlJc w:val="left"/>
       <w:pPr>
-        <w:ind w:left="2520" w:hanging="360"/>
+        <w:ind w:left="2160" w:hanging="360"/>
       </w:pPr>
       <w:rPr>
         <w:rFonts w:ascii="Wingdings" w:hAnsi="Wingdings" w:hint="default"/>
@@ -21151,7 +22577,7 @@
       <w:lvlText w:val=""/>
       <w:lvlJc w:val="left"/>
       <w:pPr>
-        <w:ind w:left="3240" w:hanging="360"/>
+        <w:ind w:left="2880" w:hanging="360"/>
       </w:pPr>
       <w:rPr>
         <w:rFonts w:ascii="Symbol" w:hAnsi="Symbol" w:hint="default"/>
@@ -21163,7 +22589,7 @@
       <w:lvlText w:val="o"/>
       <w:lvlJc w:val="left"/>
       <w:pPr>
-        <w:ind w:left="3960" w:hanging="360"/>
+        <w:ind w:left="3600" w:hanging="360"/>
       </w:pPr>
       <w:rPr>
         <w:rFonts w:ascii="Courier New" w:hAnsi="Courier New" w:cs="Courier New" w:hint="default"/>
@@ -21175,7 +22601,7 @@
       <w:lvlText w:val=""/>
       <w:lvlJc w:val="left"/>
       <w:pPr>
-        <w:ind w:left="4680" w:hanging="360"/>
+        <w:ind w:left="4320" w:hanging="360"/>
       </w:pPr>
       <w:rPr>
         <w:rFonts w:ascii="Wingdings" w:hAnsi="Wingdings" w:hint="default"/>
@@ -21187,7 +22613,7 @@
       <w:lvlText w:val=""/>
       <w:lvlJc w:val="left"/>
       <w:pPr>
-        <w:ind w:left="5400" w:hanging="360"/>
+        <w:ind w:left="5040" w:hanging="360"/>
       </w:pPr>
       <w:rPr>
         <w:rFonts w:ascii="Symbol" w:hAnsi="Symbol" w:hint="default"/>
@@ -21199,7 +22625,7 @@
       <w:lvlText w:val="o"/>
       <w:lvlJc w:val="left"/>
       <w:pPr>
-        <w:ind w:left="6120" w:hanging="360"/>
+        <w:ind w:left="5760" w:hanging="360"/>
       </w:pPr>
       <w:rPr>
         <w:rFonts w:ascii="Courier New" w:hAnsi="Courier New" w:cs="Courier New" w:hint="default"/>
@@ -21211,14 +22637,127 @@
       <w:lvlText w:val=""/>
       <w:lvlJc w:val="left"/>
       <w:pPr>
-        <w:ind w:left="6840" w:hanging="360"/>
+        <w:ind w:left="6480" w:hanging="360"/>
       </w:pPr>
       <w:rPr>
         <w:rFonts w:ascii="Wingdings" w:hAnsi="Wingdings" w:hint="default"/>
       </w:rPr>
     </w:lvl>
   </w:abstractNum>
-  <w:abstractNum w:abstractNumId="13" w15:restartNumberingAfterBreak="0">
+  <w:abstractNum w:abstractNumId="14" w15:restartNumberingAfterBreak="0">
+    <w:nsid w:val="386657FB"/>
+    <w:multiLevelType w:val="hybridMultilevel"/>
+    <w:tmpl w:val="D324CB12"/>
+    <w:lvl w:ilvl="0" w:tplc="240A0001">
+      <w:start w:val="1"/>
+      <w:numFmt w:val="bullet"/>
+      <w:lvlText w:val=""/>
+      <w:lvlJc w:val="left"/>
+      <w:pPr>
+        <w:ind w:left="1080" w:hanging="360"/>
+      </w:pPr>
+      <w:rPr>
+        <w:rFonts w:ascii="Symbol" w:hAnsi="Symbol" w:hint="default"/>
+      </w:rPr>
+    </w:lvl>
+    <w:lvl w:ilvl="1" w:tplc="240A0003" w:tentative="1">
+      <w:start w:val="1"/>
+      <w:numFmt w:val="bullet"/>
+      <w:lvlText w:val="o"/>
+      <w:lvlJc w:val="left"/>
+      <w:pPr>
+        <w:ind w:left="1800" w:hanging="360"/>
+      </w:pPr>
+      <w:rPr>
+        <w:rFonts w:ascii="Courier New" w:hAnsi="Courier New" w:cs="Courier New" w:hint="default"/>
+      </w:rPr>
+    </w:lvl>
+    <w:lvl w:ilvl="2" w:tplc="240A0005" w:tentative="1">
+      <w:start w:val="1"/>
+      <w:numFmt w:val="bullet"/>
+      <w:lvlText w:val=""/>
+      <w:lvlJc w:val="left"/>
+      <w:pPr>
+        <w:ind w:left="2520" w:hanging="360"/>
+      </w:pPr>
+      <w:rPr>
+        <w:rFonts w:ascii="Wingdings" w:hAnsi="Wingdings" w:hint="default"/>
+      </w:rPr>
+    </w:lvl>
+    <w:lvl w:ilvl="3" w:tplc="240A0001" w:tentative="1">
+      <w:start w:val="1"/>
+      <w:numFmt w:val="bullet"/>
+      <w:lvlText w:val=""/>
+      <w:lvlJc w:val="left"/>
+      <w:pPr>
+        <w:ind w:left="3240" w:hanging="360"/>
+      </w:pPr>
+      <w:rPr>
+        <w:rFonts w:ascii="Symbol" w:hAnsi="Symbol" w:hint="default"/>
+      </w:rPr>
+    </w:lvl>
+    <w:lvl w:ilvl="4" w:tplc="240A0003" w:tentative="1">
+      <w:start w:val="1"/>
+      <w:numFmt w:val="bullet"/>
+      <w:lvlText w:val="o"/>
+      <w:lvlJc w:val="left"/>
+      <w:pPr>
+        <w:ind w:left="3960" w:hanging="360"/>
+      </w:pPr>
+      <w:rPr>
+        <w:rFonts w:ascii="Courier New" w:hAnsi="Courier New" w:cs="Courier New" w:hint="default"/>
+      </w:rPr>
+    </w:lvl>
+    <w:lvl w:ilvl="5" w:tplc="240A0005" w:tentative="1">
+      <w:start w:val="1"/>
+      <w:numFmt w:val="bullet"/>
+      <w:lvlText w:val=""/>
+      <w:lvlJc w:val="left"/>
+      <w:pPr>
+        <w:ind w:left="4680" w:hanging="360"/>
+      </w:pPr>
+      <w:rPr>
+        <w:rFonts w:ascii="Wingdings" w:hAnsi="Wingdings" w:hint="default"/>
+      </w:rPr>
+    </w:lvl>
+    <w:lvl w:ilvl="6" w:tplc="240A0001" w:tentative="1">
+      <w:start w:val="1"/>
+      <w:numFmt w:val="bullet"/>
+      <w:lvlText w:val=""/>
+      <w:lvlJc w:val="left"/>
+      <w:pPr>
+        <w:ind w:left="5400" w:hanging="360"/>
+      </w:pPr>
+      <w:rPr>
+        <w:rFonts w:ascii="Symbol" w:hAnsi="Symbol" w:hint="default"/>
+      </w:rPr>
+    </w:lvl>
+    <w:lvl w:ilvl="7" w:tplc="240A0003" w:tentative="1">
+      <w:start w:val="1"/>
+      <w:numFmt w:val="bullet"/>
+      <w:lvlText w:val="o"/>
+      <w:lvlJc w:val="left"/>
+      <w:pPr>
+        <w:ind w:left="6120" w:hanging="360"/>
+      </w:pPr>
+      <w:rPr>
+        <w:rFonts w:ascii="Courier New" w:hAnsi="Courier New" w:cs="Courier New" w:hint="default"/>
+      </w:rPr>
+    </w:lvl>
+    <w:lvl w:ilvl="8" w:tplc="240A0005" w:tentative="1">
+      <w:start w:val="1"/>
+      <w:numFmt w:val="bullet"/>
+      <w:lvlText w:val=""/>
+      <w:lvlJc w:val="left"/>
+      <w:pPr>
+        <w:ind w:left="6840" w:hanging="360"/>
+      </w:pPr>
+      <w:rPr>
+        <w:rFonts w:ascii="Wingdings" w:hAnsi="Wingdings" w:hint="default"/>
+      </w:rPr>
+    </w:lvl>
+  </w:abstractNum>
+  <w:abstractNum w:abstractNumId="15" w15:restartNumberingAfterBreak="0">
     <w:nsid w:val="52746377"/>
     <w:multiLevelType w:val="multilevel"/>
     <w:tmpl w:val="27D47A8C"/>
@@ -21340,7 +22879,7 @@
       </w:rPr>
     </w:lvl>
   </w:abstractNum>
-  <w:abstractNum w:abstractNumId="14" w15:restartNumberingAfterBreak="0">
+  <w:abstractNum w:abstractNumId="16" w15:restartNumberingAfterBreak="0">
     <w:nsid w:val="5C601E5E"/>
     <w:multiLevelType w:val="hybridMultilevel"/>
     <w:tmpl w:val="EE60702C"/>
@@ -21453,7 +22992,7 @@
       </w:rPr>
     </w:lvl>
   </w:abstractNum>
-  <w:abstractNum w:abstractNumId="15" w15:restartNumberingAfterBreak="0">
+  <w:abstractNum w:abstractNumId="17" w15:restartNumberingAfterBreak="0">
     <w:nsid w:val="5FAA3578"/>
     <w:multiLevelType w:val="hybridMultilevel"/>
     <w:tmpl w:val="0B8C5B5E"/>
@@ -21566,7 +23105,7 @@
       </w:rPr>
     </w:lvl>
   </w:abstractNum>
-  <w:abstractNum w:abstractNumId="16" w15:restartNumberingAfterBreak="0">
+  <w:abstractNum w:abstractNumId="18" w15:restartNumberingAfterBreak="0">
     <w:nsid w:val="623679E6"/>
     <w:multiLevelType w:val="multilevel"/>
     <w:tmpl w:val="5FBE659E"/>
@@ -21679,7 +23218,7 @@
       </w:rPr>
     </w:lvl>
   </w:abstractNum>
-  <w:abstractNum w:abstractNumId="17" w15:restartNumberingAfterBreak="0">
+  <w:abstractNum w:abstractNumId="19" w15:restartNumberingAfterBreak="0">
     <w:nsid w:val="65A00613"/>
     <w:multiLevelType w:val="hybridMultilevel"/>
     <w:tmpl w:val="B3E27A90"/>
@@ -21792,7 +23331,7 @@
       </w:rPr>
     </w:lvl>
   </w:abstractNum>
-  <w:abstractNum w:abstractNumId="18" w15:restartNumberingAfterBreak="0">
+  <w:abstractNum w:abstractNumId="20" w15:restartNumberingAfterBreak="0">
     <w:nsid w:val="6E60265C"/>
     <w:multiLevelType w:val="multilevel"/>
     <w:tmpl w:val="876CBDF8"/>
@@ -21941,7 +23480,120 @@
       </w:rPr>
     </w:lvl>
   </w:abstractNum>
-  <w:abstractNum w:abstractNumId="19" w15:restartNumberingAfterBreak="0">
+  <w:abstractNum w:abstractNumId="21" w15:restartNumberingAfterBreak="0">
+    <w:nsid w:val="79DA7DFC"/>
+    <w:multiLevelType w:val="multilevel"/>
+    <w:tmpl w:val="0D306F10"/>
+    <w:lvl w:ilvl="0">
+      <w:start w:val="1"/>
+      <w:numFmt w:val="bullet"/>
+      <w:lvlText w:val="●"/>
+      <w:lvlJc w:val="left"/>
+      <w:pPr>
+        <w:ind w:left="720" w:hanging="360"/>
+      </w:pPr>
+      <w:rPr>
+        <w:u w:val="none"/>
+      </w:rPr>
+    </w:lvl>
+    <w:lvl w:ilvl="1">
+      <w:start w:val="1"/>
+      <w:numFmt w:val="bullet"/>
+      <w:lvlText w:val="○"/>
+      <w:lvlJc w:val="left"/>
+      <w:pPr>
+        <w:ind w:left="1440" w:hanging="360"/>
+      </w:pPr>
+      <w:rPr>
+        <w:u w:val="none"/>
+      </w:rPr>
+    </w:lvl>
+    <w:lvl w:ilvl="2">
+      <w:start w:val="1"/>
+      <w:numFmt w:val="bullet"/>
+      <w:lvlText w:val="■"/>
+      <w:lvlJc w:val="left"/>
+      <w:pPr>
+        <w:ind w:left="2160" w:hanging="360"/>
+      </w:pPr>
+      <w:rPr>
+        <w:u w:val="none"/>
+      </w:rPr>
+    </w:lvl>
+    <w:lvl w:ilvl="3">
+      <w:start w:val="1"/>
+      <w:numFmt w:val="bullet"/>
+      <w:lvlText w:val="●"/>
+      <w:lvlJc w:val="left"/>
+      <w:pPr>
+        <w:ind w:left="2880" w:hanging="360"/>
+      </w:pPr>
+      <w:rPr>
+        <w:u w:val="none"/>
+      </w:rPr>
+    </w:lvl>
+    <w:lvl w:ilvl="4">
+      <w:start w:val="1"/>
+      <w:numFmt w:val="bullet"/>
+      <w:lvlText w:val="○"/>
+      <w:lvlJc w:val="left"/>
+      <w:pPr>
+        <w:ind w:left="3600" w:hanging="360"/>
+      </w:pPr>
+      <w:rPr>
+        <w:u w:val="none"/>
+      </w:rPr>
+    </w:lvl>
+    <w:lvl w:ilvl="5">
+      <w:start w:val="1"/>
+      <w:numFmt w:val="bullet"/>
+      <w:lvlText w:val="■"/>
+      <w:lvlJc w:val="left"/>
+      <w:pPr>
+        <w:ind w:left="4320" w:hanging="360"/>
+      </w:pPr>
+      <w:rPr>
+        <w:u w:val="none"/>
+      </w:rPr>
+    </w:lvl>
+    <w:lvl w:ilvl="6">
+      <w:start w:val="1"/>
+      <w:numFmt w:val="bullet"/>
+      <w:lvlText w:val="●"/>
+      <w:lvlJc w:val="left"/>
+      <w:pPr>
+        <w:ind w:left="5040" w:hanging="360"/>
+      </w:pPr>
+      <w:rPr>
+        <w:u w:val="none"/>
+      </w:rPr>
+    </w:lvl>
+    <w:lvl w:ilvl="7">
+      <w:start w:val="1"/>
+      <w:numFmt w:val="bullet"/>
+      <w:lvlText w:val="○"/>
+      <w:lvlJc w:val="left"/>
+      <w:pPr>
+        <w:ind w:left="5760" w:hanging="360"/>
+      </w:pPr>
+      <w:rPr>
+        <w:u w:val="none"/>
+      </w:rPr>
+    </w:lvl>
+    <w:lvl w:ilvl="8">
+      <w:start w:val="1"/>
+      <w:numFmt w:val="bullet"/>
+      <w:lvlText w:val="■"/>
+      <w:lvlJc w:val="left"/>
+      <w:pPr>
+        <w:ind w:left="6480" w:hanging="360"/>
+      </w:pPr>
+      <w:rPr>
+        <w:u w:val="none"/>
+      </w:rPr>
+    </w:lvl>
+  </w:abstractNum>
+  <w:abstractNum w:abstractNumId="22" w15:restartNumberingAfterBreak="0">
     <w:nsid w:val="7C064E11"/>
     <w:multiLevelType w:val="hybridMultilevel"/>
     <w:tmpl w:val="C3AC15CC"/>
@@ -22055,64 +23707,73 @@
     </w:lvl>
   </w:abstractNum>
   <w:num w:numId="1">
-    <w:abstractNumId w:val="11"/>
+    <w:abstractNumId w:val="12"/>
   </w:num>
   <w:num w:numId="2">
     <w:abstractNumId w:val="0"/>
   </w:num>
   <w:num w:numId="3">
-    <w:abstractNumId w:val="16"/>
+    <w:abstractNumId w:val="18"/>
   </w:num>
   <w:num w:numId="4">
     <w:abstractNumId w:val="2"/>
   </w:num>
   <w:num w:numId="5">
-    <w:abstractNumId w:val="7"/>
+    <w:abstractNumId w:val="8"/>
   </w:num>
   <w:num w:numId="6">
+    <w:abstractNumId w:val="17"/>
+  </w:num>
+  <w:num w:numId="7">
     <w:abstractNumId w:val="15"/>
   </w:num>
-  <w:num w:numId="7">
-    <w:abstractNumId w:val="13"/>
-  </w:num>
   <w:num w:numId="8">
-    <w:abstractNumId w:val="12"/>
+    <w:abstractNumId w:val="14"/>
   </w:num>
   <w:num w:numId="9">
     <w:abstractNumId w:val="1"/>
   </w:num>
   <w:num w:numId="10">
-    <w:abstractNumId w:val="10"/>
+    <w:abstractNumId w:val="11"/>
   </w:num>
   <w:num w:numId="11">
-    <w:abstractNumId w:val="8"/>
+    <w:abstractNumId w:val="9"/>
   </w:num>
   <w:num w:numId="12">
-    <w:abstractNumId w:val="14"/>
+    <w:abstractNumId w:val="16"/>
   </w:num>
   <w:num w:numId="13">
-    <w:abstractNumId w:val="19"/>
+    <w:abstractNumId w:val="22"/>
   </w:num>
   <w:num w:numId="14">
-    <w:abstractNumId w:val="5"/>
+    <w:abstractNumId w:val="6"/>
   </w:num>
   <w:num w:numId="15">
-    <w:abstractNumId w:val="17"/>
+    <w:abstractNumId w:val="19"/>
   </w:num>
   <w:num w:numId="16">
     <w:abstractNumId w:val="3"/>
   </w:num>
   <w:num w:numId="17">
-    <w:abstractNumId w:val="9"/>
+    <w:abstractNumId w:val="10"/>
   </w:num>
   <w:num w:numId="18">
-    <w:abstractNumId w:val="6"/>
+    <w:abstractNumId w:val="7"/>
   </w:num>
   <w:num w:numId="19">
-    <w:abstractNumId w:val="4"/>
+    <w:abstractNumId w:val="5"/>
   </w:num>
   <w:num w:numId="20">
-    <w:abstractNumId w:val="18"/>
+    <w:abstractNumId w:val="20"/>
+  </w:num>
+  <w:num w:numId="21">
+    <w:abstractNumId w:val="21"/>
+  </w:num>
+  <w:num w:numId="22">
+    <w:abstractNumId w:val="13"/>
+  </w:num>
+  <w:num w:numId="23">
+    <w:abstractNumId w:val="4"/>
   </w:num>
   <w:numIdMacAtCleanup w:val="20"/>
 </w:numbering>
@@ -22611,6 +24272,7 @@
   <w:style w:type="character" w:default="1" w:styleId="Fuentedeprrafopredeter">
     <w:name w:val="Default Paragraph Font"/>
     <w:uiPriority w:val="1"/>
+    <w:semiHidden/>
     <w:unhideWhenUsed/>
   </w:style>
   <w:style w:type="table" w:default="1" w:styleId="Tablanormal">
@@ -23203,7 +24865,7 @@
 </file>
 
 <file path=customXml/itemProps1.xml><?xml version="1.0" encoding="utf-8"?>
-<ds:datastoreItem xmlns:ds="http://schemas.openxmlformats.org/officeDocument/2006/customXml" ds:itemID="{57C96F9A-47CF-4B52-9FCA-CF16B1F0F2D6}">
+<ds:datastoreItem xmlns:ds="http://schemas.openxmlformats.org/officeDocument/2006/customXml" ds:itemID="{43CB23AE-D28D-45B1-A533-42EFB0FBF547}">
   <ds:schemaRefs>
     <ds:schemaRef ds:uri="http://schemas.openxmlformats.org/officeDocument/2006/bibliography"/>
   </ds:schemaRefs>

</xml_diff>